<commit_message>
add info ref Destin
</commit_message>
<xml_diff>
--- a/NWFLUG/NWFLUG-meeting-notice.docx
+++ b/NWFLUG/NWFLUG-meeting-notice.docx
@@ -922,6 +922,38 @@
         </w:rPr>
         <w:t xml:space="preserve"> for more information.</w:t>
       </w:r>
+    </w:p>
+    <w:p>
+      <w:pPr>
+        <w:rPr>
+          <w:sz w:val="28"/>
+          <w:szCs w:val="28"/>
+        </w:rPr>
+      </w:pPr>
+      <w:r>
+        <w:rPr>
+          <w:b/>
+          <w:sz w:val="28"/>
+          <w:szCs w:val="28"/>
+          <w:u w:val="single"/>
+        </w:rPr>
+        <w:t>Possible Destin Meetings</w:t>
+      </w:r>
+      <w:r>
+        <w:rPr>
+          <w:sz w:val="28"/>
+          <w:szCs w:val="28"/>
+        </w:rPr>
+        <w:t xml:space="preserve">  The Destin Library has nice facilities for small groups of  participants in a computer class.  Anyone interested in attending such a class for Linux please contact Tom.</w:t>
+      </w:r>
+    </w:p>
+    <w:p>
+      <w:pPr>
+        <w:rPr>
+          <w:sz w:val="28"/>
+          <w:szCs w:val="28"/>
+        </w:rPr>
+      </w:pPr>
     </w:p>
     <w:sectPr>
       <w:pgSz w:w="12240" w:h="15840"/>

</xml_diff>

<commit_message>
update with times; enlarge top margin
</commit_message>
<xml_diff>
--- a/NWFLUG/NWFLUG-meeting-notice.docx
+++ b/NWFLUG/NWFLUG-meeting-notice.docx
@@ -1,64 +1,54 @@
 
 <file path=word/document.xml><?xml version="1.0" encoding="utf-8"?>
-<w:document xmlns:o="urn:schemas-microsoft-com:office:office" xmlns:r="http://schemas.openxmlformats.org/officeDocument/2006/relationships" xmlns:v="urn:schemas-microsoft-com:vml" xmlns:w="http://schemas.openxmlformats.org/wordprocessingml/2006/main" xmlns:w10="urn:schemas-microsoft-com:office:word" xmlns:wp="http://schemas.openxmlformats.org/drawingml/2006/wordprocessingDrawing" xmlns:wps="http://schemas.microsoft.com/office/word/2010/wordprocessingShape" xmlns:wpg="http://schemas.microsoft.com/office/word/2010/wordprocessingGroup" xmlns:mc="http://schemas.openxmlformats.org/markup-compatibility/2006" xmlns:wp14="http://schemas.microsoft.com/office/word/2010/wordprocessingDrawing" xmlns:w14="http://schemas.microsoft.com/office/word/2010/wordml" mc:Ignorable="w14 wp14">
+<w:document xmlns:ve="http://schemas.openxmlformats.org/markup-compatibility/2006" xmlns:o="urn:schemas-microsoft-com:office:office" xmlns:r="http://schemas.openxmlformats.org/officeDocument/2006/relationships" xmlns:m="http://schemas.openxmlformats.org/officeDocument/2006/math" xmlns:v="urn:schemas-microsoft-com:vml" xmlns:wp="http://schemas.openxmlformats.org/drawingml/2006/wordprocessingDrawing" xmlns:w10="urn:schemas-microsoft-com:office:word" xmlns:w="http://schemas.openxmlformats.org/wordprocessingml/2006/main" xmlns:wne="http://schemas.microsoft.com/office/word/2006/wordml">
   <w:body>
     <w:p>
       <w:pPr>
-        <w:pStyle w:val="Normal"/>
         <w:jc w:val="center"/>
-        <w:rPr>
-          <w:sz w:val="72"/>
-          <w:b/>
-          <w:sz w:val="72"/>
-          <w:b/>
-          <w:szCs w:val="72"/>
-        </w:rPr>
-      </w:pPr>
-      <w:r>
         <w:rPr>
           <w:b/>
           <w:sz w:val="72"/>
           <w:szCs w:val="72"/>
         </w:rPr>
+      </w:pPr>
+      <w:r>
+        <w:rPr>
+          <w:b/>
+          <w:sz w:val="72"/>
+          <w:szCs w:val="72"/>
+        </w:rPr>
         <w:t>NWFLUG</w:t>
       </w:r>
-      <w:r/>
     </w:p>
     <w:p>
       <w:pPr>
-        <w:pStyle w:val="Normal"/>
         <w:jc w:val="center"/>
-        <w:rPr>
-          <w:sz w:val="60"/>
-          <w:b/>
-          <w:sz w:val="60"/>
-          <w:b/>
-          <w:szCs w:val="60"/>
-        </w:rPr>
-      </w:pPr>
-      <w:r>
         <w:rPr>
           <w:b/>
           <w:sz w:val="60"/>
           <w:szCs w:val="60"/>
         </w:rPr>
+      </w:pPr>
+      <w:r>
+        <w:rPr>
+          <w:b/>
+          <w:sz w:val="60"/>
+          <w:szCs w:val="60"/>
+        </w:rPr>
         <w:t>Northwest Florida Linux User Group</w:t>
       </w:r>
-      <w:r/>
     </w:p>
     <w:p>
       <w:pPr>
-        <w:pStyle w:val="Normal"/>
-        <w:rPr>
-          <w:sz w:val="28"/>
-          <w:sz w:val="28"/>
-          <w:szCs w:val="28"/>
-          <w:rFonts w:eastAsia="Times New Roman" w:cs="Times New Roman" w:cstheme="minorHAnsi"/>
+        <w:rPr>
+          <w:rFonts w:eastAsia="Times New Roman" w:cstheme="minorHAnsi"/>
+          <w:sz w:val="28"/>
+          <w:szCs w:val="28"/>
         </w:rPr>
       </w:pPr>
       <w:r>
         <w:rPr>
-          <w:rFonts w:cs="Times New Roman" w:cstheme="minorHAnsi"/>
+          <w:rFonts w:cstheme="minorHAnsi"/>
           <w:b/>
           <w:sz w:val="28"/>
           <w:szCs w:val="28"/>
@@ -68,7 +58,7 @@
       </w:r>
       <w:r>
         <w:rPr>
-          <w:rFonts w:cs="Times New Roman" w:cstheme="minorHAnsi"/>
+          <w:rFonts w:cstheme="minorHAnsi"/>
           <w:sz w:val="28"/>
           <w:szCs w:val="28"/>
         </w:rPr>
@@ -76,7 +66,7 @@
       </w:r>
       <w:r>
         <w:rPr>
-          <w:rFonts w:eastAsia="Times New Roman" w:cs="Times New Roman" w:cstheme="minorHAnsi"/>
+          <w:rFonts w:eastAsia="Times New Roman" w:cstheme="minorHAnsi"/>
           <w:sz w:val="28"/>
           <w:szCs w:val="28"/>
         </w:rPr>
@@ -84,7 +74,7 @@
       </w:r>
       <w:r>
         <w:rPr>
-          <w:rFonts w:eastAsia="Times New Roman" w:cs="Times New Roman" w:cstheme="minorHAnsi"/>
+          <w:rFonts w:eastAsia="Times New Roman" w:cstheme="minorHAnsi"/>
           <w:b/>
           <w:sz w:val="28"/>
           <w:szCs w:val="28"/>
@@ -93,15 +83,31 @@
       </w:r>
       <w:r>
         <w:rPr>
-          <w:rFonts w:eastAsia="Times New Roman" w:cs="Times New Roman" w:cstheme="minorHAnsi"/>
-          <w:sz w:val="28"/>
-          <w:szCs w:val="28"/>
-        </w:rPr>
-        <w:t xml:space="preserve"> is for those interested in the GNU/Linux Operating System (O/S) and Free and Open Source Software (FOSS) (for both Linux, Mac, and Windows).  The monthly meetings are an opportunity to meet others with similar interests and learn about various aspects of Linux and FOSS. Meetings are free and open to everyone, and there is no formal membership requirement.  Note we also host an installation meeting once per month on the second Monday, by appointment only (contact Tom Browder or any other member).  See the group's web site at &lt;</w:t>
-      </w:r>
-      <w:r>
-        <w:rPr>
-          <w:rFonts w:eastAsia="Times New Roman" w:cs="Times New Roman" w:cstheme="minorHAnsi"/>
+          <w:rFonts w:eastAsia="Times New Roman" w:cstheme="minorHAnsi"/>
+          <w:sz w:val="28"/>
+          <w:szCs w:val="28"/>
+        </w:rPr>
+        <w:t xml:space="preserve"> is for those interested in the GNU/Linux Operating System (O/S) and Free and Open Source Software (FOSS) (for both Linux, Mac, and Windows).  The monthly meetings are an opportunity to meet others with similar interests and learn about various aspects of </w:t>
+      </w:r>
+      <w:r>
+        <w:rPr>
+          <w:rFonts w:eastAsia="Times New Roman" w:cstheme="minorHAnsi"/>
+          <w:sz w:val="28"/>
+          <w:szCs w:val="28"/>
+        </w:rPr>
+        <w:t>Linux and FOSS. Meetings are free and open to everyone, and there is no formal membership requirement.  Note we also host an installation meeting once per month on the second Monday, by appointment only (contact Tom Browder or any other member).  See the g</w:t>
+      </w:r>
+      <w:r>
+        <w:rPr>
+          <w:rFonts w:eastAsia="Times New Roman" w:cstheme="minorHAnsi"/>
+          <w:sz w:val="28"/>
+          <w:szCs w:val="28"/>
+        </w:rPr>
+        <w:t>roup's web site at &lt;</w:t>
+      </w:r>
+      <w:r>
+        <w:rPr>
+          <w:rFonts w:eastAsia="Times New Roman" w:cstheme="minorHAnsi"/>
           <w:b/>
           <w:sz w:val="28"/>
           <w:szCs w:val="28"/>
@@ -111,7 +117,7 @@
       </w:r>
       <w:r>
         <w:rPr>
-          <w:rFonts w:eastAsia="Times New Roman" w:cs="Times New Roman" w:cstheme="minorHAnsi"/>
+          <w:rFonts w:eastAsia="Times New Roman" w:cstheme="minorHAnsi"/>
           <w:sz w:val="28"/>
           <w:szCs w:val="28"/>
         </w:rPr>
@@ -119,21 +125,18 @@
       </w:r>
       <w:r>
         <w:rPr>
-          <w:rFonts w:eastAsia="Times New Roman" w:cs="Times New Roman" w:cstheme="minorHAnsi"/>
+          <w:rFonts w:eastAsia="Times New Roman" w:cstheme="minorHAnsi"/>
           <w:b/>
         </w:rPr>
         <w:t>.</w:t>
       </w:r>
-      <w:r/>
     </w:p>
     <w:p>
       <w:pPr>
-        <w:pStyle w:val="Normal"/>
-        <w:rPr>
-          <w:sz w:val="28"/>
-          <w:sz w:val="28"/>
-          <w:szCs w:val="28"/>
-          <w:rFonts w:ascii="Times New Roman" w:hAnsi="Times New Roman" w:eastAsia="Times New Roman" w:cs="Times New Roman"/>
+        <w:rPr>
+          <w:rFonts w:ascii="Times New Roman" w:eastAsia="Times New Roman" w:hAnsi="Times New Roman" w:cs="Times New Roman"/>
+          <w:sz w:val="28"/>
+          <w:szCs w:val="28"/>
         </w:rPr>
       </w:pPr>
       <w:r>
@@ -158,13 +161,68 @@
           <w:sz w:val="28"/>
           <w:szCs w:val="28"/>
         </w:rPr>
-        <w:t>We normally (except for holidays) meet in Room 400 (on the second floor) of the Niceville campus of the Crosspoint United Methodist Church located at 214 Partin Drive South.  See the web site for a location map and a downloadable campus map.</w:t>
-      </w:r>
-      <w:r/>
+        <w:t xml:space="preserve">We normally (except for holidays) meet in Room 400 (on the second floor) of the Niceville campus of the Crosspoint United Methodist Church located at 214 </w:t>
+      </w:r>
+      <w:proofErr w:type="spellStart"/>
+      <w:r>
+        <w:rPr>
+          <w:rFonts w:eastAsia="Times New Roman" w:cs="Times New Roman"/>
+          <w:sz w:val="28"/>
+          <w:szCs w:val="28"/>
+        </w:rPr>
+        <w:t>Partin</w:t>
+      </w:r>
+      <w:proofErr w:type="spellEnd"/>
+      <w:r>
+        <w:rPr>
+          <w:rFonts w:eastAsia="Times New Roman" w:cs="Times New Roman"/>
+          <w:sz w:val="28"/>
+          <w:szCs w:val="28"/>
+        </w:rPr>
+        <w:t xml:space="preserve"> Drive South.  See the web site</w:t>
+      </w:r>
+      <w:r>
+        <w:rPr>
+          <w:rFonts w:eastAsia="Times New Roman" w:cs="Times New Roman"/>
+          <w:sz w:val="28"/>
+          <w:szCs w:val="28"/>
+        </w:rPr>
+        <w:t xml:space="preserve"> for a location map and a downloadable campus map.</w:t>
+      </w:r>
+    </w:p>
+    <w:p>
+      <w:r>
+        <w:rPr>
+          <w:b/>
+          <w:sz w:val="28"/>
+          <w:szCs w:val="28"/>
+          <w:u w:val="single"/>
+        </w:rPr>
+        <w:t>When</w:t>
+      </w:r>
+      <w:r>
+        <w:rPr>
+          <w:sz w:val="28"/>
+          <w:szCs w:val="28"/>
+        </w:rPr>
+        <w:t xml:space="preserve">  </w:t>
+      </w:r>
+      <w:r>
+        <w:rPr>
+          <w:rFonts w:eastAsia="Times New Roman" w:cs="Times New Roman"/>
+          <w:sz w:val="28"/>
+          <w:szCs w:val="28"/>
+        </w:rPr>
+        <w:t>The group meets on the first Monday (and second Monday for installations only) of every month. The meeting starts at 5:30 PM and ends by 7:30 PM.</w:t>
+      </w:r>
     </w:p>
     <w:p>
       <w:pPr>
-        <w:pStyle w:val="Normal"/>
+        <w:rPr>
+          <w:b/>
+          <w:sz w:val="28"/>
+          <w:szCs w:val="28"/>
+        </w:rPr>
       </w:pPr>
       <w:r>
         <w:rPr>
@@ -173,118 +231,44 @@
           <w:szCs w:val="28"/>
           <w:u w:val="single"/>
         </w:rPr>
-        <w:t>When</w:t>
-      </w:r>
-      <w:r>
-        <w:rPr>
-          <w:sz w:val="28"/>
-          <w:szCs w:val="28"/>
-        </w:rPr>
-        <w:t xml:space="preserve">  </w:t>
-      </w:r>
-      <w:r>
-        <w:rPr>
-          <w:rFonts w:eastAsia="Times New Roman" w:cs="Times New Roman"/>
-          <w:sz w:val="28"/>
-          <w:szCs w:val="28"/>
-        </w:rPr>
-        <w:t>The group meets on the first Monday (and second Monday for installations only) of every month. The meeting starts at 5:</w:t>
-      </w:r>
-      <w:r>
-        <w:rPr>
-          <w:rFonts w:eastAsia="Times New Roman" w:cs="Times New Roman"/>
-          <w:sz w:val="28"/>
-          <w:szCs w:val="28"/>
-        </w:rPr>
-        <w:t>3</w:t>
-      </w:r>
-      <w:r>
-        <w:rPr>
-          <w:rFonts w:eastAsia="Times New Roman" w:cs="Times New Roman"/>
-          <w:sz w:val="28"/>
-          <w:szCs w:val="28"/>
-        </w:rPr>
-        <w:t>0 PM and ends by 7:</w:t>
-      </w:r>
-      <w:r>
-        <w:rPr>
-          <w:rFonts w:eastAsia="Times New Roman" w:cs="Times New Roman"/>
-          <w:sz w:val="28"/>
-          <w:szCs w:val="28"/>
-        </w:rPr>
-        <w:t>3</w:t>
-      </w:r>
-      <w:r>
-        <w:rPr>
-          <w:rFonts w:eastAsia="Times New Roman" w:cs="Times New Roman"/>
-          <w:sz w:val="28"/>
-          <w:szCs w:val="28"/>
-        </w:rPr>
-        <w:t>0 PM.</w:t>
-      </w:r>
-      <w:r/>
-    </w:p>
-    <w:p>
-      <w:pPr>
-        <w:pStyle w:val="Normal"/>
-        <w:rPr>
-          <w:sz w:val="28"/>
-          <w:b/>
-          <w:sz w:val="28"/>
-          <w:b/>
-          <w:szCs w:val="28"/>
-        </w:rPr>
-      </w:pPr>
-      <w:r>
-        <w:rPr>
-          <w:b/>
-          <w:sz w:val="28"/>
-          <w:szCs w:val="28"/>
-          <w:u w:val="single"/>
-        </w:rPr>
         <w:t>Upcoming meetings</w:t>
       </w:r>
-      <w:r/>
     </w:p>
     <w:tbl>
       <w:tblPr>
         <w:tblStyle w:val="TableGrid"/>
-        <w:tblW w:w="4134" w:type="dxa"/>
+        <w:tblW w:w="4949" w:type="dxa"/>
         <w:jc w:val="center"/>
-        <w:tblInd w:w="0" w:type="dxa"/>
-        <w:tblBorders/>
+        <w:tblInd w:w="-361" w:type="dxa"/>
         <w:tblCellMar>
-          <w:top w:w="0" w:type="dxa"/>
-          <w:left w:w="108" w:type="dxa"/>
-          <w:bottom w:w="0" w:type="dxa"/>
-          <w:right w:w="108" w:type="dxa"/>
+          <w:left w:w="115" w:type="dxa"/>
+          <w:right w:w="115" w:type="dxa"/>
         </w:tblCellMar>
+        <w:tblLook w:val="04A0"/>
       </w:tblPr>
       <w:tblGrid>
-        <w:gridCol w:w="2067"/>
-        <w:gridCol w:w="2066"/>
+        <w:gridCol w:w="2429"/>
+        <w:gridCol w:w="2520"/>
       </w:tblGrid>
       <w:tr>
-        <w:trPr/>
+        <w:trPr>
+          <w:jc w:val="center"/>
+        </w:trPr>
         <w:tc>
           <w:tcPr>
-            <w:tcW w:w="2067" w:type="dxa"/>
-            <w:tcBorders/>
-            <w:shd w:fill="auto" w:val="clear"/>
+            <w:tcW w:w="2429" w:type="dxa"/>
+            <w:shd w:val="clear" w:color="auto" w:fill="auto"/>
             <w:tcMar>
               <w:left w:w="108" w:type="dxa"/>
             </w:tcMar>
           </w:tcPr>
           <w:p>
             <w:pPr>
-              <w:pStyle w:val="Normal"/>
-              <w:spacing w:lineRule="auto" w:line="240" w:before="0" w:after="0"/>
+              <w:spacing w:after="0" w:line="240" w:lineRule="auto"/>
               <w:jc w:val="center"/>
               <w:rPr>
-                <w:sz w:val="28"/>
                 <w:b/>
                 <w:sz w:val="28"/>
-                <w:b/>
                 <w:szCs w:val="28"/>
               </w:rPr>
             </w:pPr>
@@ -296,28 +280,23 @@
               </w:rPr>
               <w:t>Normal</w:t>
             </w:r>
-            <w:r/>
           </w:p>
         </w:tc>
         <w:tc>
           <w:tcPr>
-            <w:tcW w:w="2066" w:type="dxa"/>
-            <w:tcBorders/>
-            <w:shd w:fill="auto" w:val="clear"/>
+            <w:tcW w:w="2520" w:type="dxa"/>
+            <w:shd w:val="clear" w:color="auto" w:fill="auto"/>
             <w:tcMar>
               <w:left w:w="108" w:type="dxa"/>
             </w:tcMar>
           </w:tcPr>
           <w:p>
             <w:pPr>
-              <w:pStyle w:val="Normal"/>
-              <w:spacing w:lineRule="auto" w:line="240" w:before="0" w:after="0"/>
+              <w:spacing w:after="0" w:line="240" w:lineRule="auto"/>
               <w:jc w:val="center"/>
               <w:rPr>
-                <w:sz w:val="28"/>
                 <w:b/>
                 <w:sz w:val="28"/>
-                <w:b/>
                 <w:szCs w:val="28"/>
               </w:rPr>
             </w:pPr>
@@ -329,28 +308,26 @@
               </w:rPr>
               <w:t>Installation</w:t>
             </w:r>
-            <w:r/>
           </w:p>
         </w:tc>
       </w:tr>
       <w:tr>
-        <w:trPr/>
+        <w:trPr>
+          <w:jc w:val="center"/>
+        </w:trPr>
         <w:tc>
           <w:tcPr>
-            <w:tcW w:w="2067" w:type="dxa"/>
-            <w:tcBorders/>
-            <w:shd w:fill="auto" w:val="clear"/>
+            <w:tcW w:w="2429" w:type="dxa"/>
+            <w:shd w:val="clear" w:color="auto" w:fill="auto"/>
             <w:tcMar>
               <w:left w:w="108" w:type="dxa"/>
             </w:tcMar>
           </w:tcPr>
           <w:p>
             <w:pPr>
-              <w:pStyle w:val="Normal"/>
-              <w:spacing w:lineRule="auto" w:line="240" w:before="0" w:after="0"/>
+              <w:spacing w:after="0" w:line="240" w:lineRule="auto"/>
               <w:jc w:val="center"/>
               <w:rPr>
-                <w:sz w:val="28"/>
                 <w:sz w:val="28"/>
                 <w:szCs w:val="28"/>
               </w:rPr>
@@ -360,27 +337,23 @@
                 <w:sz w:val="28"/>
                 <w:szCs w:val="28"/>
               </w:rPr>
-              <w:t>4 January 2016</w:t>
+              <w:t>11 July 2016</w:t>
             </w:r>
-            <w:r/>
           </w:p>
         </w:tc>
         <w:tc>
           <w:tcPr>
-            <w:tcW w:w="2066" w:type="dxa"/>
-            <w:tcBorders/>
-            <w:shd w:fill="auto" w:val="clear"/>
+            <w:tcW w:w="2520" w:type="dxa"/>
+            <w:shd w:val="clear" w:color="auto" w:fill="auto"/>
             <w:tcMar>
               <w:left w:w="108" w:type="dxa"/>
             </w:tcMar>
           </w:tcPr>
           <w:p>
             <w:pPr>
-              <w:pStyle w:val="Normal"/>
-              <w:spacing w:lineRule="auto" w:line="240" w:before="0" w:after="0"/>
+              <w:spacing w:after="0" w:line="240" w:lineRule="auto"/>
               <w:jc w:val="center"/>
               <w:rPr>
-                <w:sz w:val="28"/>
                 <w:sz w:val="28"/>
                 <w:szCs w:val="28"/>
               </w:rPr>
@@ -390,30 +363,28 @@
                 <w:sz w:val="28"/>
                 <w:szCs w:val="28"/>
               </w:rPr>
-              <w:t>11 January 2016</w:t>
+              <w:t>None</w:t>
             </w:r>
-            <w:r/>
           </w:p>
         </w:tc>
       </w:tr>
       <w:tr>
-        <w:trPr/>
+        <w:trPr>
+          <w:jc w:val="center"/>
+        </w:trPr>
         <w:tc>
           <w:tcPr>
-            <w:tcW w:w="2067" w:type="dxa"/>
-            <w:tcBorders/>
-            <w:shd w:fill="auto" w:val="clear"/>
+            <w:tcW w:w="2429" w:type="dxa"/>
+            <w:shd w:val="clear" w:color="auto" w:fill="auto"/>
             <w:tcMar>
               <w:left w:w="108" w:type="dxa"/>
             </w:tcMar>
           </w:tcPr>
           <w:p>
             <w:pPr>
-              <w:pStyle w:val="Normal"/>
-              <w:spacing w:lineRule="auto" w:line="240" w:before="0" w:after="0"/>
+              <w:spacing w:after="0" w:line="240" w:lineRule="auto"/>
               <w:jc w:val="center"/>
               <w:rPr>
-                <w:sz w:val="28"/>
                 <w:sz w:val="28"/>
                 <w:szCs w:val="28"/>
               </w:rPr>
@@ -423,27 +394,23 @@
                 <w:sz w:val="28"/>
                 <w:szCs w:val="28"/>
               </w:rPr>
-              <w:t>1 February 2016</w:t>
+              <w:t>1 August 2016</w:t>
             </w:r>
-            <w:r/>
           </w:p>
         </w:tc>
         <w:tc>
           <w:tcPr>
-            <w:tcW w:w="2066" w:type="dxa"/>
-            <w:tcBorders/>
-            <w:shd w:fill="auto" w:val="clear"/>
+            <w:tcW w:w="2520" w:type="dxa"/>
+            <w:shd w:val="clear" w:color="auto" w:fill="auto"/>
             <w:tcMar>
               <w:left w:w="108" w:type="dxa"/>
             </w:tcMar>
           </w:tcPr>
           <w:p>
             <w:pPr>
-              <w:pStyle w:val="Normal"/>
-              <w:spacing w:lineRule="auto" w:line="240" w:before="0" w:after="0"/>
+              <w:spacing w:after="0" w:line="240" w:lineRule="auto"/>
               <w:jc w:val="center"/>
               <w:rPr>
-                <w:sz w:val="28"/>
                 <w:sz w:val="28"/>
                 <w:szCs w:val="28"/>
               </w:rPr>
@@ -453,30 +420,28 @@
                 <w:sz w:val="28"/>
                 <w:szCs w:val="28"/>
               </w:rPr>
-              <w:t>8 February 2016</w:t>
+              <w:t>8 August 2016</w:t>
             </w:r>
-            <w:r/>
           </w:p>
         </w:tc>
       </w:tr>
       <w:tr>
-        <w:trPr/>
+        <w:trPr>
+          <w:jc w:val="center"/>
+        </w:trPr>
         <w:tc>
           <w:tcPr>
-            <w:tcW w:w="2067" w:type="dxa"/>
-            <w:tcBorders/>
-            <w:shd w:fill="auto" w:val="clear"/>
+            <w:tcW w:w="2429" w:type="dxa"/>
+            <w:shd w:val="clear" w:color="auto" w:fill="auto"/>
             <w:tcMar>
               <w:left w:w="108" w:type="dxa"/>
             </w:tcMar>
           </w:tcPr>
           <w:p>
             <w:pPr>
-              <w:pStyle w:val="Normal"/>
-              <w:spacing w:lineRule="auto" w:line="240" w:before="0" w:after="0"/>
+              <w:spacing w:after="0" w:line="240" w:lineRule="auto"/>
               <w:jc w:val="center"/>
               <w:rPr>
-                <w:sz w:val="28"/>
                 <w:sz w:val="28"/>
                 <w:szCs w:val="28"/>
               </w:rPr>
@@ -486,27 +451,23 @@
                 <w:sz w:val="28"/>
                 <w:szCs w:val="28"/>
               </w:rPr>
-              <w:t>7 March 2016</w:t>
+              <w:t>5 September 2016</w:t>
             </w:r>
-            <w:r/>
           </w:p>
         </w:tc>
         <w:tc>
           <w:tcPr>
-            <w:tcW w:w="2066" w:type="dxa"/>
-            <w:tcBorders/>
-            <w:shd w:fill="auto" w:val="clear"/>
+            <w:tcW w:w="2520" w:type="dxa"/>
+            <w:shd w:val="clear" w:color="auto" w:fill="auto"/>
             <w:tcMar>
               <w:left w:w="108" w:type="dxa"/>
             </w:tcMar>
           </w:tcPr>
           <w:p>
             <w:pPr>
-              <w:pStyle w:val="Normal"/>
-              <w:spacing w:lineRule="auto" w:line="240" w:before="0" w:after="0"/>
+              <w:spacing w:after="0" w:line="240" w:lineRule="auto"/>
               <w:jc w:val="center"/>
               <w:rPr>
-                <w:sz w:val="28"/>
                 <w:sz w:val="28"/>
                 <w:szCs w:val="28"/>
               </w:rPr>
@@ -516,30 +477,28 @@
                 <w:sz w:val="28"/>
                 <w:szCs w:val="28"/>
               </w:rPr>
-              <w:t>14 March 2016</w:t>
+              <w:t>12 September 2016</w:t>
             </w:r>
-            <w:r/>
           </w:p>
         </w:tc>
       </w:tr>
       <w:tr>
-        <w:trPr/>
+        <w:trPr>
+          <w:jc w:val="center"/>
+        </w:trPr>
         <w:tc>
           <w:tcPr>
-            <w:tcW w:w="2067" w:type="dxa"/>
-            <w:tcBorders/>
-            <w:shd w:fill="auto" w:val="clear"/>
+            <w:tcW w:w="2429" w:type="dxa"/>
+            <w:shd w:val="clear" w:color="auto" w:fill="auto"/>
             <w:tcMar>
               <w:left w:w="108" w:type="dxa"/>
             </w:tcMar>
           </w:tcPr>
           <w:p>
             <w:pPr>
-              <w:pStyle w:val="Normal"/>
-              <w:spacing w:lineRule="auto" w:line="240" w:before="0" w:after="0"/>
+              <w:spacing w:after="0" w:line="240" w:lineRule="auto"/>
               <w:jc w:val="center"/>
               <w:rPr>
-                <w:sz w:val="28"/>
                 <w:sz w:val="28"/>
                 <w:szCs w:val="28"/>
               </w:rPr>
@@ -549,27 +508,23 @@
                 <w:sz w:val="28"/>
                 <w:szCs w:val="28"/>
               </w:rPr>
-              <w:t>4 April 2016</w:t>
+              <w:t>3 October 2016</w:t>
             </w:r>
-            <w:r/>
           </w:p>
         </w:tc>
         <w:tc>
           <w:tcPr>
-            <w:tcW w:w="2066" w:type="dxa"/>
-            <w:tcBorders/>
-            <w:shd w:fill="auto" w:val="clear"/>
+            <w:tcW w:w="2520" w:type="dxa"/>
+            <w:shd w:val="clear" w:color="auto" w:fill="auto"/>
             <w:tcMar>
               <w:left w:w="108" w:type="dxa"/>
             </w:tcMar>
           </w:tcPr>
           <w:p>
             <w:pPr>
-              <w:pStyle w:val="Normal"/>
-              <w:spacing w:lineRule="auto" w:line="240" w:before="0" w:after="0"/>
+              <w:spacing w:after="0" w:line="240" w:lineRule="auto"/>
               <w:jc w:val="center"/>
               <w:rPr>
-                <w:sz w:val="28"/>
                 <w:sz w:val="28"/>
                 <w:szCs w:val="28"/>
               </w:rPr>
@@ -579,30 +534,28 @@
                 <w:sz w:val="28"/>
                 <w:szCs w:val="28"/>
               </w:rPr>
-              <w:t>11 April 2016</w:t>
+              <w:t>10 October 2016</w:t>
             </w:r>
-            <w:r/>
           </w:p>
         </w:tc>
       </w:tr>
       <w:tr>
-        <w:trPr/>
+        <w:trPr>
+          <w:jc w:val="center"/>
+        </w:trPr>
         <w:tc>
           <w:tcPr>
-            <w:tcW w:w="2067" w:type="dxa"/>
-            <w:tcBorders/>
-            <w:shd w:fill="auto" w:val="clear"/>
+            <w:tcW w:w="2429" w:type="dxa"/>
+            <w:shd w:val="clear" w:color="auto" w:fill="auto"/>
             <w:tcMar>
               <w:left w:w="108" w:type="dxa"/>
             </w:tcMar>
           </w:tcPr>
           <w:p>
             <w:pPr>
-              <w:pStyle w:val="Normal"/>
-              <w:spacing w:lineRule="auto" w:line="240" w:before="0" w:after="0"/>
+              <w:spacing w:after="0" w:line="240" w:lineRule="auto"/>
               <w:jc w:val="center"/>
               <w:rPr>
-                <w:sz w:val="28"/>
                 <w:sz w:val="28"/>
                 <w:szCs w:val="28"/>
               </w:rPr>
@@ -612,27 +565,23 @@
                 <w:sz w:val="28"/>
                 <w:szCs w:val="28"/>
               </w:rPr>
-              <w:t>2 May 2016</w:t>
+              <w:t>7 November 2016</w:t>
             </w:r>
-            <w:r/>
           </w:p>
         </w:tc>
         <w:tc>
           <w:tcPr>
-            <w:tcW w:w="2066" w:type="dxa"/>
-            <w:tcBorders/>
-            <w:shd w:fill="auto" w:val="clear"/>
+            <w:tcW w:w="2520" w:type="dxa"/>
+            <w:shd w:val="clear" w:color="auto" w:fill="auto"/>
             <w:tcMar>
               <w:left w:w="108" w:type="dxa"/>
             </w:tcMar>
           </w:tcPr>
           <w:p>
             <w:pPr>
-              <w:pStyle w:val="Normal"/>
-              <w:spacing w:lineRule="auto" w:line="240" w:before="0" w:after="0"/>
+              <w:spacing w:after="0" w:line="240" w:lineRule="auto"/>
               <w:jc w:val="center"/>
               <w:rPr>
-                <w:sz w:val="28"/>
                 <w:sz w:val="28"/>
                 <w:szCs w:val="28"/>
               </w:rPr>
@@ -642,30 +591,28 @@
                 <w:sz w:val="28"/>
                 <w:szCs w:val="28"/>
               </w:rPr>
-              <w:t>9 May 2016</w:t>
+              <w:t>14 November 2016</w:t>
             </w:r>
-            <w:r/>
           </w:p>
         </w:tc>
       </w:tr>
       <w:tr>
-        <w:trPr/>
+        <w:trPr>
+          <w:jc w:val="center"/>
+        </w:trPr>
         <w:tc>
           <w:tcPr>
-            <w:tcW w:w="2067" w:type="dxa"/>
-            <w:tcBorders/>
-            <w:shd w:fill="auto" w:val="clear"/>
+            <w:tcW w:w="2429" w:type="dxa"/>
+            <w:shd w:val="clear" w:color="auto" w:fill="auto"/>
             <w:tcMar>
               <w:left w:w="108" w:type="dxa"/>
             </w:tcMar>
           </w:tcPr>
           <w:p>
             <w:pPr>
-              <w:pStyle w:val="Normal"/>
-              <w:spacing w:lineRule="auto" w:line="240" w:before="0" w:after="0"/>
+              <w:spacing w:after="0" w:line="240" w:lineRule="auto"/>
               <w:jc w:val="center"/>
               <w:rPr>
-                <w:sz w:val="28"/>
                 <w:sz w:val="28"/>
                 <w:szCs w:val="28"/>
               </w:rPr>
@@ -675,27 +622,23 @@
                 <w:sz w:val="28"/>
                 <w:szCs w:val="28"/>
               </w:rPr>
-              <w:t>6 June 2016</w:t>
+              <w:t>5 December 2016</w:t>
             </w:r>
-            <w:r/>
           </w:p>
         </w:tc>
         <w:tc>
           <w:tcPr>
-            <w:tcW w:w="2066" w:type="dxa"/>
-            <w:tcBorders/>
-            <w:shd w:fill="auto" w:val="clear"/>
+            <w:tcW w:w="2520" w:type="dxa"/>
+            <w:shd w:val="clear" w:color="auto" w:fill="auto"/>
             <w:tcMar>
               <w:left w:w="108" w:type="dxa"/>
             </w:tcMar>
           </w:tcPr>
           <w:p>
             <w:pPr>
-              <w:pStyle w:val="Normal"/>
-              <w:spacing w:lineRule="auto" w:line="240" w:before="0" w:after="0"/>
+              <w:spacing w:after="0" w:line="240" w:lineRule="auto"/>
               <w:jc w:val="center"/>
               <w:rPr>
-                <w:sz w:val="28"/>
                 <w:sz w:val="28"/>
                 <w:szCs w:val="28"/>
               </w:rPr>
@@ -705,40 +648,25 @@
                 <w:sz w:val="28"/>
                 <w:szCs w:val="28"/>
               </w:rPr>
-              <w:t>13 June 2016</w:t>
+              <w:t>12 December 2016</w:t>
             </w:r>
-            <w:r/>
           </w:p>
         </w:tc>
       </w:tr>
     </w:tbl>
     <w:p>
       <w:pPr>
-        <w:pStyle w:val="Normal"/>
-        <w:rPr>
-          <w:sz w:val="28"/>
+        <w:rPr>
+          <w:b/>
+          <w:sz w:val="28"/>
+          <w:szCs w:val="28"/>
           <w:u w:val="single"/>
-          <w:b/>
-          <w:sz w:val="28"/>
-          <w:b/>
-          <w:szCs w:val="28"/>
         </w:rPr>
       </w:pPr>
-      <w:r>
-        <w:rPr>
-          <w:b/>
-          <w:sz w:val="28"/>
-          <w:szCs w:val="28"/>
-          <w:u w:val="single"/>
-        </w:rPr>
-      </w:r>
-      <w:r/>
     </w:p>
     <w:p>
       <w:pPr>
-        <w:pStyle w:val="Normal"/>
-        <w:rPr>
-          <w:sz w:val="28"/>
+        <w:rPr>
           <w:sz w:val="28"/>
           <w:szCs w:val="28"/>
         </w:rPr>
@@ -775,13 +703,10 @@
         </w:rPr>
         <w:t>) for more information.</w:t>
       </w:r>
-      <w:r/>
     </w:p>
     <w:p>
       <w:pPr>
-        <w:pStyle w:val="Normal"/>
-        <w:rPr>
-          <w:sz w:val="28"/>
+        <w:rPr>
           <w:sz w:val="28"/>
           <w:szCs w:val="28"/>
         </w:rPr>
@@ -802,37 +727,25 @@
         </w:rPr>
         <w:t xml:space="preserve">  The Destin Library has nice facilities for small groups of  participants in a computer class.  Anyone interested in attending such a class for Linux please contact Tom.</w:t>
       </w:r>
-      <w:r/>
     </w:p>
-    <w:p>
-      <w:pPr>
-        <w:pStyle w:val="Normal"/>
-        <w:rPr/>
-      </w:pPr>
-      <w:r>
-        <w:rPr/>
-      </w:r>
-      <w:r/>
-    </w:p>
+    <w:p/>
     <w:sectPr>
-      <w:type w:val="nextPage"/>
       <w:pgSz w:w="12240" w:h="15840"/>
-      <w:pgMar w:left="1080" w:right="1080" w:header="0" w:top="1080" w:footer="0" w:bottom="1080" w:gutter="0"/>
-      <w:pgNumType w:fmt="decimal"/>
-      <w:formProt w:val="false"/>
-      <w:textDirection w:val="lrTb"/>
-      <w:docGrid w:type="default" w:linePitch="360" w:charSpace="4294965247"/>
+      <w:pgMar w:top="1080" w:right="1080" w:bottom="1080" w:left="1080" w:header="0" w:footer="0" w:gutter="0"/>
+      <w:cols w:space="720"/>
+      <w:formProt w:val="0"/>
+      <w:docGrid w:linePitch="360" w:charSpace="-2049"/>
     </w:sectPr>
   </w:body>
 </w:document>
 </file>
 
 <file path=word/styles.xml><?xml version="1.0" encoding="utf-8"?>
-<w:styles xmlns:w="http://schemas.openxmlformats.org/wordprocessingml/2006/main" xmlns:w14="http://schemas.microsoft.com/office/word/2010/wordml" xmlns:mc="http://schemas.openxmlformats.org/markup-compatibility/2006" mc:Ignorable="w14">
+<w:styles xmlns:r="http://schemas.openxmlformats.org/officeDocument/2006/relationships" xmlns:w="http://schemas.openxmlformats.org/wordprocessingml/2006/main">
   <w:docDefaults>
     <w:rPrDefault>
       <w:rPr>
-        <w:rFonts w:ascii="Times New Roman" w:hAnsi="Times New Roman" w:eastAsia="Times New Roman" w:cs="" w:asciiTheme="minorHAnsi" w:cstheme="minorBidi" w:eastAsiaTheme="minorHAnsi" w:hAnsiTheme="minorHAnsi"/>
+        <w:rFonts w:asciiTheme="minorHAnsi" w:eastAsiaTheme="minorHAnsi" w:hAnsiTheme="minorHAnsi" w:cstheme="minorBidi"/>
         <w:sz w:val="22"/>
         <w:szCs w:val="22"/>
         <w:lang w:val="en-US" w:eastAsia="en-US" w:bidi="ar-SA"/>
@@ -840,176 +753,166 @@
     </w:rPrDefault>
     <w:pPrDefault>
       <w:pPr>
-        <w:spacing w:lineRule="auto" w:line="276"/>
+        <w:spacing w:line="276" w:lineRule="auto"/>
       </w:pPr>
     </w:pPrDefault>
   </w:docDefaults>
-  <w:latentStyles w:defQFormat="0" w:defUnhideWhenUsed="1" w:defSemiHidden="1" w:count="267" w:defUIPriority="99" w:defLockedState="0">
-    <w:lsdException w:unhideWhenUsed="0" w:qFormat="1" w:semiHidden="0" w:uiPriority="0" w:name="Normal"/>
-    <w:lsdException w:unhideWhenUsed="0" w:qFormat="1" w:semiHidden="0" w:uiPriority="9" w:name="heading 1"/>
-    <w:lsdException w:qFormat="1" w:uiPriority="9" w:name="heading 2"/>
-    <w:lsdException w:qFormat="1" w:uiPriority="9" w:name="heading 3"/>
-    <w:lsdException w:qFormat="1" w:uiPriority="9" w:name="heading 4"/>
-    <w:lsdException w:qFormat="1" w:uiPriority="9" w:name="heading 5"/>
-    <w:lsdException w:qFormat="1" w:uiPriority="9" w:name="heading 6"/>
-    <w:lsdException w:qFormat="1" w:uiPriority="9" w:name="heading 7"/>
-    <w:lsdException w:qFormat="1" w:uiPriority="9" w:name="heading 8"/>
-    <w:lsdException w:qFormat="1" w:uiPriority="9" w:name="heading 9"/>
-    <w:lsdException w:uiPriority="39" w:name="toc 1"/>
-    <w:lsdException w:uiPriority="39" w:name="toc 2"/>
-    <w:lsdException w:uiPriority="39" w:name="toc 3"/>
-    <w:lsdException w:uiPriority="39" w:name="toc 4"/>
-    <w:lsdException w:uiPriority="39" w:name="toc 5"/>
-    <w:lsdException w:uiPriority="39" w:name="toc 6"/>
-    <w:lsdException w:uiPriority="39" w:name="toc 7"/>
-    <w:lsdException w:uiPriority="39" w:name="toc 8"/>
-    <w:lsdException w:uiPriority="39" w:name="toc 9"/>
-    <w:lsdException w:qFormat="1" w:uiPriority="35" w:name="caption"/>
-    <w:lsdException w:unhideWhenUsed="0" w:qFormat="1" w:semiHidden="0" w:uiPriority="10" w:name="Title"/>
-    <w:lsdException w:uiPriority="1" w:name="Default Paragraph Font"/>
-    <w:lsdException w:unhideWhenUsed="0" w:qFormat="1" w:semiHidden="0" w:uiPriority="11" w:name="Subtitle"/>
-    <w:lsdException w:unhideWhenUsed="0" w:qFormat="1" w:semiHidden="0" w:uiPriority="22" w:name="Strong"/>
-    <w:lsdException w:unhideWhenUsed="0" w:qFormat="1" w:semiHidden="0" w:uiPriority="20" w:name="Emphasis"/>
-    <w:lsdException w:unhideWhenUsed="0" w:semiHidden="0" w:uiPriority="59" w:name="Table Grid"/>
-    <w:lsdException w:unhideWhenUsed="0" w:name="Placeholder Text"/>
-    <w:lsdException w:unhideWhenUsed="0" w:qFormat="1" w:semiHidden="0" w:uiPriority="1" w:name="No Spacing"/>
-    <w:lsdException w:unhideWhenUsed="0" w:semiHidden="0" w:uiPriority="60" w:name="Light Shading"/>
-    <w:lsdException w:unhideWhenUsed="0" w:semiHidden="0" w:uiPriority="61" w:name="Light List"/>
-    <w:lsdException w:unhideWhenUsed="0" w:semiHidden="0" w:uiPriority="62" w:name="Light Grid"/>
-    <w:lsdException w:unhideWhenUsed="0" w:semiHidden="0" w:uiPriority="63" w:name="Medium Shading 1"/>
-    <w:lsdException w:unhideWhenUsed="0" w:semiHidden="0" w:uiPriority="64" w:name="Medium Shading 2"/>
-    <w:lsdException w:unhideWhenUsed="0" w:semiHidden="0" w:uiPriority="65" w:name="Medium List 1"/>
-    <w:lsdException w:unhideWhenUsed="0" w:semiHidden="0" w:uiPriority="66" w:name="Medium List 2"/>
-    <w:lsdException w:unhideWhenUsed="0" w:semiHidden="0" w:uiPriority="67" w:name="Medium Grid 1"/>
-    <w:lsdException w:unhideWhenUsed="0" w:semiHidden="0" w:uiPriority="68" w:name="Medium Grid 2"/>
-    <w:lsdException w:unhideWhenUsed="0" w:semiHidden="0" w:uiPriority="69" w:name="Medium Grid 3"/>
-    <w:lsdException w:unhideWhenUsed="0" w:semiHidden="0" w:uiPriority="70" w:name="Dark List"/>
-    <w:lsdException w:unhideWhenUsed="0" w:semiHidden="0" w:uiPriority="71" w:name="Colorful Shading"/>
-    <w:lsdException w:unhideWhenUsed="0" w:semiHidden="0" w:uiPriority="72" w:name="Colorful List"/>
-    <w:lsdException w:unhideWhenUsed="0" w:semiHidden="0" w:uiPriority="73" w:name="Colorful Grid"/>
-    <w:lsdException w:unhideWhenUsed="0" w:semiHidden="0" w:uiPriority="60" w:name="Light Shading Accent 1"/>
-    <w:lsdException w:unhideWhenUsed="0" w:semiHidden="0" w:uiPriority="61" w:name="Light List Accent 1"/>
-    <w:lsdException w:unhideWhenUsed="0" w:semiHidden="0" w:uiPriority="62" w:name="Light Grid Accent 1"/>
-    <w:lsdException w:unhideWhenUsed="0" w:semiHidden="0" w:uiPriority="63" w:name="Medium Shading 1 Accent 1"/>
-    <w:lsdException w:unhideWhenUsed="0" w:semiHidden="0" w:uiPriority="64" w:name="Medium Shading 2 Accent 1"/>
-    <w:lsdException w:unhideWhenUsed="0" w:semiHidden="0" w:uiPriority="65" w:name="Medium List 1 Accent 1"/>
-    <w:lsdException w:unhideWhenUsed="0" w:name="Revision"/>
-    <w:lsdException w:unhideWhenUsed="0" w:qFormat="1" w:semiHidden="0" w:uiPriority="34" w:name="List Paragraph"/>
-    <w:lsdException w:unhideWhenUsed="0" w:qFormat="1" w:semiHidden="0" w:uiPriority="29" w:name="Quote"/>
-    <w:lsdException w:unhideWhenUsed="0" w:qFormat="1" w:semiHidden="0" w:uiPriority="30" w:name="Intense Quote"/>
-    <w:lsdException w:unhideWhenUsed="0" w:semiHidden="0" w:uiPriority="66" w:name="Medium List 2 Accent 1"/>
-    <w:lsdException w:unhideWhenUsed="0" w:semiHidden="0" w:uiPriority="67" w:name="Medium Grid 1 Accent 1"/>
-    <w:lsdException w:unhideWhenUsed="0" w:semiHidden="0" w:uiPriority="68" w:name="Medium Grid 2 Accent 1"/>
-    <w:lsdException w:unhideWhenUsed="0" w:semiHidden="0" w:uiPriority="69" w:name="Medium Grid 3 Accent 1"/>
-    <w:lsdException w:unhideWhenUsed="0" w:semiHidden="0" w:uiPriority="70" w:name="Dark List Accent 1"/>
-    <w:lsdException w:unhideWhenUsed="0" w:semiHidden="0" w:uiPriority="71" w:name="Colorful Shading Accent 1"/>
-    <w:lsdException w:unhideWhenUsed="0" w:semiHidden="0" w:uiPriority="72" w:name="Colorful List Accent 1"/>
-    <w:lsdException w:unhideWhenUsed="0" w:semiHidden="0" w:uiPriority="73" w:name="Colorful Grid Accent 1"/>
-    <w:lsdException w:unhideWhenUsed="0" w:semiHidden="0" w:uiPriority="60" w:name="Light Shading Accent 2"/>
-    <w:lsdException w:unhideWhenUsed="0" w:semiHidden="0" w:uiPriority="61" w:name="Light List Accent 2"/>
-    <w:lsdException w:unhideWhenUsed="0" w:semiHidden="0" w:uiPriority="62" w:name="Light Grid Accent 2"/>
-    <w:lsdException w:unhideWhenUsed="0" w:semiHidden="0" w:uiPriority="63" w:name="Medium Shading 1 Accent 2"/>
-    <w:lsdException w:unhideWhenUsed="0" w:semiHidden="0" w:uiPriority="64" w:name="Medium Shading 2 Accent 2"/>
-    <w:lsdException w:unhideWhenUsed="0" w:semiHidden="0" w:uiPriority="65" w:name="Medium List 1 Accent 2"/>
-    <w:lsdException w:unhideWhenUsed="0" w:semiHidden="0" w:uiPriority="66" w:name="Medium List 2 Accent 2"/>
-    <w:lsdException w:unhideWhenUsed="0" w:semiHidden="0" w:uiPriority="67" w:name="Medium Grid 1 Accent 2"/>
-    <w:lsdException w:unhideWhenUsed="0" w:semiHidden="0" w:uiPriority="68" w:name="Medium Grid 2 Accent 2"/>
-    <w:lsdException w:unhideWhenUsed="0" w:semiHidden="0" w:uiPriority="69" w:name="Medium Grid 3 Accent 2"/>
-    <w:lsdException w:unhideWhenUsed="0" w:semiHidden="0" w:uiPriority="70" w:name="Dark List Accent 2"/>
-    <w:lsdException w:unhideWhenUsed="0" w:semiHidden="0" w:uiPriority="71" w:name="Colorful Shading Accent 2"/>
-    <w:lsdException w:unhideWhenUsed="0" w:semiHidden="0" w:uiPriority="72" w:name="Colorful List Accent 2"/>
-    <w:lsdException w:unhideWhenUsed="0" w:semiHidden="0" w:uiPriority="73" w:name="Colorful Grid Accent 2"/>
-    <w:lsdException w:unhideWhenUsed="0" w:semiHidden="0" w:uiPriority="60" w:name="Light Shading Accent 3"/>
-    <w:lsdException w:unhideWhenUsed="0" w:semiHidden="0" w:uiPriority="61" w:name="Light List Accent 3"/>
-    <w:lsdException w:unhideWhenUsed="0" w:semiHidden="0" w:uiPriority="62" w:name="Light Grid Accent 3"/>
-    <w:lsdException w:unhideWhenUsed="0" w:semiHidden="0" w:uiPriority="63" w:name="Medium Shading 1 Accent 3"/>
-    <w:lsdException w:unhideWhenUsed="0" w:semiHidden="0" w:uiPriority="64" w:name="Medium Shading 2 Accent 3"/>
-    <w:lsdException w:unhideWhenUsed="0" w:semiHidden="0" w:uiPriority="65" w:name="Medium List 1 Accent 3"/>
-    <w:lsdException w:unhideWhenUsed="0" w:semiHidden="0" w:uiPriority="66" w:name="Medium List 2 Accent 3"/>
-    <w:lsdException w:unhideWhenUsed="0" w:semiHidden="0" w:uiPriority="67" w:name="Medium Grid 1 Accent 3"/>
-    <w:lsdException w:unhideWhenUsed="0" w:semiHidden="0" w:uiPriority="68" w:name="Medium Grid 2 Accent 3"/>
-    <w:lsdException w:unhideWhenUsed="0" w:semiHidden="0" w:uiPriority="69" w:name="Medium Grid 3 Accent 3"/>
-    <w:lsdException w:unhideWhenUsed="0" w:semiHidden="0" w:uiPriority="70" w:name="Dark List Accent 3"/>
-    <w:lsdException w:unhideWhenUsed="0" w:semiHidden="0" w:uiPriority="71" w:name="Colorful Shading Accent 3"/>
-    <w:lsdException w:unhideWhenUsed="0" w:semiHidden="0" w:uiPriority="72" w:name="Colorful List Accent 3"/>
-    <w:lsdException w:unhideWhenUsed="0" w:semiHidden="0" w:uiPriority="73" w:name="Colorful Grid Accent 3"/>
-    <w:lsdException w:unhideWhenUsed="0" w:semiHidden="0" w:uiPriority="60" w:name="Light Shading Accent 4"/>
-    <w:lsdException w:unhideWhenUsed="0" w:semiHidden="0" w:uiPriority="61" w:name="Light List Accent 4"/>
-    <w:lsdException w:unhideWhenUsed="0" w:semiHidden="0" w:uiPriority="62" w:name="Light Grid Accent 4"/>
-    <w:lsdException w:unhideWhenUsed="0" w:semiHidden="0" w:uiPriority="63" w:name="Medium Shading 1 Accent 4"/>
-    <w:lsdException w:unhideWhenUsed="0" w:semiHidden="0" w:uiPriority="64" w:name="Medium Shading 2 Accent 4"/>
-    <w:lsdException w:unhideWhenUsed="0" w:semiHidden="0" w:uiPriority="65" w:name="Medium List 1 Accent 4"/>
-    <w:lsdException w:unhideWhenUsed="0" w:semiHidden="0" w:uiPriority="66" w:name="Medium List 2 Accent 4"/>
-    <w:lsdException w:unhideWhenUsed="0" w:semiHidden="0" w:uiPriority="67" w:name="Medium Grid 1 Accent 4"/>
-    <w:lsdException w:unhideWhenUsed="0" w:semiHidden="0" w:uiPriority="68" w:name="Medium Grid 2 Accent 4"/>
-    <w:lsdException w:unhideWhenUsed="0" w:semiHidden="0" w:uiPriority="69" w:name="Medium Grid 3 Accent 4"/>
-    <w:lsdException w:unhideWhenUsed="0" w:semiHidden="0" w:uiPriority="70" w:name="Dark List Accent 4"/>
-    <w:lsdException w:unhideWhenUsed="0" w:semiHidden="0" w:uiPriority="71" w:name="Colorful Shading Accent 4"/>
-    <w:lsdException w:unhideWhenUsed="0" w:semiHidden="0" w:uiPriority="72" w:name="Colorful List Accent 4"/>
-    <w:lsdException w:unhideWhenUsed="0" w:semiHidden="0" w:uiPriority="73" w:name="Colorful Grid Accent 4"/>
-    <w:lsdException w:unhideWhenUsed="0" w:semiHidden="0" w:uiPriority="60" w:name="Light Shading Accent 5"/>
-    <w:lsdException w:unhideWhenUsed="0" w:semiHidden="0" w:uiPriority="61" w:name="Light List Accent 5"/>
-    <w:lsdException w:unhideWhenUsed="0" w:semiHidden="0" w:uiPriority="62" w:name="Light Grid Accent 5"/>
-    <w:lsdException w:unhideWhenUsed="0" w:semiHidden="0" w:uiPriority="63" w:name="Medium Shading 1 Accent 5"/>
-    <w:lsdException w:unhideWhenUsed="0" w:semiHidden="0" w:uiPriority="64" w:name="Medium Shading 2 Accent 5"/>
-    <w:lsdException w:unhideWhenUsed="0" w:semiHidden="0" w:uiPriority="65" w:name="Medium List 1 Accent 5"/>
-    <w:lsdException w:unhideWhenUsed="0" w:semiHidden="0" w:uiPriority="66" w:name="Medium List 2 Accent 5"/>
-    <w:lsdException w:unhideWhenUsed="0" w:semiHidden="0" w:uiPriority="67" w:name="Medium Grid 1 Accent 5"/>
-    <w:lsdException w:unhideWhenUsed="0" w:semiHidden="0" w:uiPriority="68" w:name="Medium Grid 2 Accent 5"/>
-    <w:lsdException w:unhideWhenUsed="0" w:semiHidden="0" w:uiPriority="69" w:name="Medium Grid 3 Accent 5"/>
-    <w:lsdException w:unhideWhenUsed="0" w:semiHidden="0" w:uiPriority="70" w:name="Dark List Accent 5"/>
-    <w:lsdException w:unhideWhenUsed="0" w:semiHidden="0" w:uiPriority="71" w:name="Colorful Shading Accent 5"/>
-    <w:lsdException w:unhideWhenUsed="0" w:semiHidden="0" w:uiPriority="72" w:name="Colorful List Accent 5"/>
-    <w:lsdException w:unhideWhenUsed="0" w:semiHidden="0" w:uiPriority="73" w:name="Colorful Grid Accent 5"/>
-    <w:lsdException w:unhideWhenUsed="0" w:semiHidden="0" w:uiPriority="60" w:name="Light Shading Accent 6"/>
-    <w:lsdException w:unhideWhenUsed="0" w:semiHidden="0" w:uiPriority="61" w:name="Light List Accent 6"/>
-    <w:lsdException w:unhideWhenUsed="0" w:semiHidden="0" w:uiPriority="62" w:name="Light Grid Accent 6"/>
-    <w:lsdException w:unhideWhenUsed="0" w:semiHidden="0" w:uiPriority="63" w:name="Medium Shading 1 Accent 6"/>
-    <w:lsdException w:unhideWhenUsed="0" w:semiHidden="0" w:uiPriority="64" w:name="Medium Shading 2 Accent 6"/>
-    <w:lsdException w:unhideWhenUsed="0" w:semiHidden="0" w:uiPriority="65" w:name="Medium List 1 Accent 6"/>
-    <w:lsdException w:unhideWhenUsed="0" w:semiHidden="0" w:uiPriority="66" w:name="Medium List 2 Accent 6"/>
-    <w:lsdException w:unhideWhenUsed="0" w:semiHidden="0" w:uiPriority="67" w:name="Medium Grid 1 Accent 6"/>
-    <w:lsdException w:unhideWhenUsed="0" w:semiHidden="0" w:uiPriority="68" w:name="Medium Grid 2 Accent 6"/>
-    <w:lsdException w:unhideWhenUsed="0" w:semiHidden="0" w:uiPriority="69" w:name="Medium Grid 3 Accent 6"/>
-    <w:lsdException w:unhideWhenUsed="0" w:semiHidden="0" w:uiPriority="70" w:name="Dark List Accent 6"/>
-    <w:lsdException w:unhideWhenUsed="0" w:semiHidden="0" w:uiPriority="71" w:name="Colorful Shading Accent 6"/>
-    <w:lsdException w:unhideWhenUsed="0" w:semiHidden="0" w:uiPriority="72" w:name="Colorful List Accent 6"/>
-    <w:lsdException w:unhideWhenUsed="0" w:semiHidden="0" w:uiPriority="73" w:name="Colorful Grid Accent 6"/>
-    <w:lsdException w:unhideWhenUsed="0" w:qFormat="1" w:semiHidden="0" w:uiPriority="19" w:name="Subtle Emphasis"/>
-    <w:lsdException w:unhideWhenUsed="0" w:qFormat="1" w:semiHidden="0" w:uiPriority="21" w:name="Intense Emphasis"/>
-    <w:lsdException w:unhideWhenUsed="0" w:qFormat="1" w:semiHidden="0" w:uiPriority="31" w:name="Subtle Reference"/>
-    <w:lsdException w:unhideWhenUsed="0" w:qFormat="1" w:semiHidden="0" w:uiPriority="32" w:name="Intense Reference"/>
-    <w:lsdException w:unhideWhenUsed="0" w:qFormat="1" w:semiHidden="0" w:uiPriority="33" w:name="Book Title"/>
-    <w:lsdException w:uiPriority="37" w:name="Bibliography"/>
-    <w:lsdException w:qFormat="1" w:uiPriority="39" w:name="TOC Heading"/>
+  <w:latentStyles w:defLockedState="0" w:defUIPriority="99" w:defSemiHidden="1" w:defUnhideWhenUsed="1" w:defQFormat="0" w:count="267">
+    <w:lsdException w:name="Normal" w:semiHidden="0" w:uiPriority="0" w:unhideWhenUsed="0" w:qFormat="1"/>
+    <w:lsdException w:name="heading 1" w:semiHidden="0" w:uiPriority="9" w:unhideWhenUsed="0" w:qFormat="1"/>
+    <w:lsdException w:name="heading 2" w:uiPriority="9" w:qFormat="1"/>
+    <w:lsdException w:name="heading 3" w:uiPriority="9" w:qFormat="1"/>
+    <w:lsdException w:name="heading 4" w:uiPriority="9" w:qFormat="1"/>
+    <w:lsdException w:name="heading 5" w:uiPriority="9" w:qFormat="1"/>
+    <w:lsdException w:name="heading 6" w:uiPriority="9" w:qFormat="1"/>
+    <w:lsdException w:name="heading 7" w:uiPriority="9" w:qFormat="1"/>
+    <w:lsdException w:name="heading 8" w:uiPriority="9" w:qFormat="1"/>
+    <w:lsdException w:name="heading 9" w:uiPriority="9" w:qFormat="1"/>
+    <w:lsdException w:name="toc 1" w:uiPriority="39"/>
+    <w:lsdException w:name="toc 2" w:uiPriority="39"/>
+    <w:lsdException w:name="toc 3" w:uiPriority="39"/>
+    <w:lsdException w:name="toc 4" w:uiPriority="39"/>
+    <w:lsdException w:name="toc 5" w:uiPriority="39"/>
+    <w:lsdException w:name="toc 6" w:uiPriority="39"/>
+    <w:lsdException w:name="toc 7" w:uiPriority="39"/>
+    <w:lsdException w:name="toc 8" w:uiPriority="39"/>
+    <w:lsdException w:name="toc 9" w:uiPriority="39"/>
+    <w:lsdException w:name="caption" w:uiPriority="35" w:qFormat="1"/>
+    <w:lsdException w:name="Title" w:semiHidden="0" w:uiPriority="10" w:unhideWhenUsed="0" w:qFormat="1"/>
+    <w:lsdException w:name="Default Paragraph Font" w:uiPriority="1"/>
+    <w:lsdException w:name="Subtitle" w:semiHidden="0" w:uiPriority="11" w:unhideWhenUsed="0" w:qFormat="1"/>
+    <w:lsdException w:name="Strong" w:semiHidden="0" w:uiPriority="22" w:unhideWhenUsed="0" w:qFormat="1"/>
+    <w:lsdException w:name="Emphasis" w:semiHidden="0" w:uiPriority="20" w:unhideWhenUsed="0" w:qFormat="1"/>
+    <w:lsdException w:name="Table Grid" w:semiHidden="0" w:uiPriority="59" w:unhideWhenUsed="0"/>
+    <w:lsdException w:name="Placeholder Text" w:unhideWhenUsed="0"/>
+    <w:lsdException w:name="No Spacing" w:semiHidden="0" w:uiPriority="1" w:unhideWhenUsed="0" w:qFormat="1"/>
+    <w:lsdException w:name="Light Shading" w:semiHidden="0" w:uiPriority="60" w:unhideWhenUsed="0"/>
+    <w:lsdException w:name="Light List" w:semiHidden="0" w:uiPriority="61" w:unhideWhenUsed="0"/>
+    <w:lsdException w:name="Light Grid" w:semiHidden="0" w:uiPriority="62" w:unhideWhenUsed="0"/>
+    <w:lsdException w:name="Medium Shading 1" w:semiHidden="0" w:uiPriority="63" w:unhideWhenUsed="0"/>
+    <w:lsdException w:name="Medium Shading 2" w:semiHidden="0" w:uiPriority="64" w:unhideWhenUsed="0"/>
+    <w:lsdException w:name="Medium List 1" w:semiHidden="0" w:uiPriority="65" w:unhideWhenUsed="0"/>
+    <w:lsdException w:name="Medium List 2" w:semiHidden="0" w:uiPriority="66" w:unhideWhenUsed="0"/>
+    <w:lsdException w:name="Medium Grid 1" w:semiHidden="0" w:uiPriority="67" w:unhideWhenUsed="0"/>
+    <w:lsdException w:name="Medium Grid 2" w:semiHidden="0" w:uiPriority="68" w:unhideWhenUsed="0"/>
+    <w:lsdException w:name="Medium Grid 3" w:semiHidden="0" w:uiPriority="69" w:unhideWhenUsed="0"/>
+    <w:lsdException w:name="Dark List" w:semiHidden="0" w:uiPriority="70" w:unhideWhenUsed="0"/>
+    <w:lsdException w:name="Colorful Shading" w:semiHidden="0" w:uiPriority="71" w:unhideWhenUsed="0"/>
+    <w:lsdException w:name="Colorful List" w:semiHidden="0" w:uiPriority="72" w:unhideWhenUsed="0"/>
+    <w:lsdException w:name="Colorful Grid" w:semiHidden="0" w:uiPriority="73" w:unhideWhenUsed="0"/>
+    <w:lsdException w:name="Light Shading Accent 1" w:semiHidden="0" w:uiPriority="60" w:unhideWhenUsed="0"/>
+    <w:lsdException w:name="Light List Accent 1" w:semiHidden="0" w:uiPriority="61" w:unhideWhenUsed="0"/>
+    <w:lsdException w:name="Light Grid Accent 1" w:semiHidden="0" w:uiPriority="62" w:unhideWhenUsed="0"/>
+    <w:lsdException w:name="Medium Shading 1 Accent 1" w:semiHidden="0" w:uiPriority="63" w:unhideWhenUsed="0"/>
+    <w:lsdException w:name="Medium Shading 2 Accent 1" w:semiHidden="0" w:uiPriority="64" w:unhideWhenUsed="0"/>
+    <w:lsdException w:name="Medium List 1 Accent 1" w:semiHidden="0" w:uiPriority="65" w:unhideWhenUsed="0"/>
+    <w:lsdException w:name="Revision" w:unhideWhenUsed="0"/>
+    <w:lsdException w:name="List Paragraph" w:semiHidden="0" w:uiPriority="34" w:unhideWhenUsed="0" w:qFormat="1"/>
+    <w:lsdException w:name="Quote" w:semiHidden="0" w:uiPriority="29" w:unhideWhenUsed="0" w:qFormat="1"/>
+    <w:lsdException w:name="Intense Quote" w:semiHidden="0" w:uiPriority="30" w:unhideWhenUsed="0" w:qFormat="1"/>
+    <w:lsdException w:name="Medium List 2 Accent 1" w:semiHidden="0" w:uiPriority="66" w:unhideWhenUsed="0"/>
+    <w:lsdException w:name="Medium Grid 1 Accent 1" w:semiHidden="0" w:uiPriority="67" w:unhideWhenUsed="0"/>
+    <w:lsdException w:name="Medium Grid 2 Accent 1" w:semiHidden="0" w:uiPriority="68" w:unhideWhenUsed="0"/>
+    <w:lsdException w:name="Medium Grid 3 Accent 1" w:semiHidden="0" w:uiPriority="69" w:unhideWhenUsed="0"/>
+    <w:lsdException w:name="Dark List Accent 1" w:semiHidden="0" w:uiPriority="70" w:unhideWhenUsed="0"/>
+    <w:lsdException w:name="Colorful Shading Accent 1" w:semiHidden="0" w:uiPriority="71" w:unhideWhenUsed="0"/>
+    <w:lsdException w:name="Colorful List Accent 1" w:semiHidden="0" w:uiPriority="72" w:unhideWhenUsed="0"/>
+    <w:lsdException w:name="Colorful Grid Accent 1" w:semiHidden="0" w:uiPriority="73" w:unhideWhenUsed="0"/>
+    <w:lsdException w:name="Light Shading Accent 2" w:semiHidden="0" w:uiPriority="60" w:unhideWhenUsed="0"/>
+    <w:lsdException w:name="Light List Accent 2" w:semiHidden="0" w:uiPriority="61" w:unhideWhenUsed="0"/>
+    <w:lsdException w:name="Light Grid Accent 2" w:semiHidden="0" w:uiPriority="62" w:unhideWhenUsed="0"/>
+    <w:lsdException w:name="Medium Shading 1 Accent 2" w:semiHidden="0" w:uiPriority="63" w:unhideWhenUsed="0"/>
+    <w:lsdException w:name="Medium Shading 2 Accent 2" w:semiHidden="0" w:uiPriority="64" w:unhideWhenUsed="0"/>
+    <w:lsdException w:name="Medium List 1 Accent 2" w:semiHidden="0" w:uiPriority="65" w:unhideWhenUsed="0"/>
+    <w:lsdException w:name="Medium List 2 Accent 2" w:semiHidden="0" w:uiPriority="66" w:unhideWhenUsed="0"/>
+    <w:lsdException w:name="Medium Grid 1 Accent 2" w:semiHidden="0" w:uiPriority="67" w:unhideWhenUsed="0"/>
+    <w:lsdException w:name="Medium Grid 2 Accent 2" w:semiHidden="0" w:uiPriority="68" w:unhideWhenUsed="0"/>
+    <w:lsdException w:name="Medium Grid 3 Accent 2" w:semiHidden="0" w:uiPriority="69" w:unhideWhenUsed="0"/>
+    <w:lsdException w:name="Dark List Accent 2" w:semiHidden="0" w:uiPriority="70" w:unhideWhenUsed="0"/>
+    <w:lsdException w:name="Colorful Shading Accent 2" w:semiHidden="0" w:uiPriority="71" w:unhideWhenUsed="0"/>
+    <w:lsdException w:name="Colorful List Accent 2" w:semiHidden="0" w:uiPriority="72" w:unhideWhenUsed="0"/>
+    <w:lsdException w:name="Colorful Grid Accent 2" w:semiHidden="0" w:uiPriority="73" w:unhideWhenUsed="0"/>
+    <w:lsdException w:name="Light Shading Accent 3" w:semiHidden="0" w:uiPriority="60" w:unhideWhenUsed="0"/>
+    <w:lsdException w:name="Light List Accent 3" w:semiHidden="0" w:uiPriority="61" w:unhideWhenUsed="0"/>
+    <w:lsdException w:name="Light Grid Accent 3" w:semiHidden="0" w:uiPriority="62" w:unhideWhenUsed="0"/>
+    <w:lsdException w:name="Medium Shading 1 Accent 3" w:semiHidden="0" w:uiPriority="63" w:unhideWhenUsed="0"/>
+    <w:lsdException w:name="Medium Shading 2 Accent 3" w:semiHidden="0" w:uiPriority="64" w:unhideWhenUsed="0"/>
+    <w:lsdException w:name="Medium List 1 Accent 3" w:semiHidden="0" w:uiPriority="65" w:unhideWhenUsed="0"/>
+    <w:lsdException w:name="Medium List 2 Accent 3" w:semiHidden="0" w:uiPriority="66" w:unhideWhenUsed="0"/>
+    <w:lsdException w:name="Medium Grid 1 Accent 3" w:semiHidden="0" w:uiPriority="67" w:unhideWhenUsed="0"/>
+    <w:lsdException w:name="Medium Grid 2 Accent 3" w:semiHidden="0" w:uiPriority="68" w:unhideWhenUsed="0"/>
+    <w:lsdException w:name="Medium Grid 3 Accent 3" w:semiHidden="0" w:uiPriority="69" w:unhideWhenUsed="0"/>
+    <w:lsdException w:name="Dark List Accent 3" w:semiHidden="0" w:uiPriority="70" w:unhideWhenUsed="0"/>
+    <w:lsdException w:name="Colorful Shading Accent 3" w:semiHidden="0" w:uiPriority="71" w:unhideWhenUsed="0"/>
+    <w:lsdException w:name="Colorful List Accent 3" w:semiHidden="0" w:uiPriority="72" w:unhideWhenUsed="0"/>
+    <w:lsdException w:name="Colorful Grid Accent 3" w:semiHidden="0" w:uiPriority="73" w:unhideWhenUsed="0"/>
+    <w:lsdException w:name="Light Shading Accent 4" w:semiHidden="0" w:uiPriority="60" w:unhideWhenUsed="0"/>
+    <w:lsdException w:name="Light List Accent 4" w:semiHidden="0" w:uiPriority="61" w:unhideWhenUsed="0"/>
+    <w:lsdException w:name="Light Grid Accent 4" w:semiHidden="0" w:uiPriority="62" w:unhideWhenUsed="0"/>
+    <w:lsdException w:name="Medium Shading 1 Accent 4" w:semiHidden="0" w:uiPriority="63" w:unhideWhenUsed="0"/>
+    <w:lsdException w:name="Medium Shading 2 Accent 4" w:semiHidden="0" w:uiPriority="64" w:unhideWhenUsed="0"/>
+    <w:lsdException w:name="Medium List 1 Accent 4" w:semiHidden="0" w:uiPriority="65" w:unhideWhenUsed="0"/>
+    <w:lsdException w:name="Medium List 2 Accent 4" w:semiHidden="0" w:uiPriority="66" w:unhideWhenUsed="0"/>
+    <w:lsdException w:name="Medium Grid 1 Accent 4" w:semiHidden="0" w:uiPriority="67" w:unhideWhenUsed="0"/>
+    <w:lsdException w:name="Medium Grid 2 Accent 4" w:semiHidden="0" w:uiPriority="68" w:unhideWhenUsed="0"/>
+    <w:lsdException w:name="Medium Grid 3 Accent 4" w:semiHidden="0" w:uiPriority="69" w:unhideWhenUsed="0"/>
+    <w:lsdException w:name="Dark List Accent 4" w:semiHidden="0" w:uiPriority="70" w:unhideWhenUsed="0"/>
+    <w:lsdException w:name="Colorful Shading Accent 4" w:semiHidden="0" w:uiPriority="71" w:unhideWhenUsed="0"/>
+    <w:lsdException w:name="Colorful List Accent 4" w:semiHidden="0" w:uiPriority="72" w:unhideWhenUsed="0"/>
+    <w:lsdException w:name="Colorful Grid Accent 4" w:semiHidden="0" w:uiPriority="73" w:unhideWhenUsed="0"/>
+    <w:lsdException w:name="Light Shading Accent 5" w:semiHidden="0" w:uiPriority="60" w:unhideWhenUsed="0"/>
+    <w:lsdException w:name="Light List Accent 5" w:semiHidden="0" w:uiPriority="61" w:unhideWhenUsed="0"/>
+    <w:lsdException w:name="Light Grid Accent 5" w:semiHidden="0" w:uiPriority="62" w:unhideWhenUsed="0"/>
+    <w:lsdException w:name="Medium Shading 1 Accent 5" w:semiHidden="0" w:uiPriority="63" w:unhideWhenUsed="0"/>
+    <w:lsdException w:name="Medium Shading 2 Accent 5" w:semiHidden="0" w:uiPriority="64" w:unhideWhenUsed="0"/>
+    <w:lsdException w:name="Medium List 1 Accent 5" w:semiHidden="0" w:uiPriority="65" w:unhideWhenUsed="0"/>
+    <w:lsdException w:name="Medium List 2 Accent 5" w:semiHidden="0" w:uiPriority="66" w:unhideWhenUsed="0"/>
+    <w:lsdException w:name="Medium Grid 1 Accent 5" w:semiHidden="0" w:uiPriority="67" w:unhideWhenUsed="0"/>
+    <w:lsdException w:name="Medium Grid 2 Accent 5" w:semiHidden="0" w:uiPriority="68" w:unhideWhenUsed="0"/>
+    <w:lsdException w:name="Medium Grid 3 Accent 5" w:semiHidden="0" w:uiPriority="69" w:unhideWhenUsed="0"/>
+    <w:lsdException w:name="Dark List Accent 5" w:semiHidden="0" w:uiPriority="70" w:unhideWhenUsed="0"/>
+    <w:lsdException w:name="Colorful Shading Accent 5" w:semiHidden="0" w:uiPriority="71" w:unhideWhenUsed="0"/>
+    <w:lsdException w:name="Colorful List Accent 5" w:semiHidden="0" w:uiPriority="72" w:unhideWhenUsed="0"/>
+    <w:lsdException w:name="Colorful Grid Accent 5" w:semiHidden="0" w:uiPriority="73" w:unhideWhenUsed="0"/>
+    <w:lsdException w:name="Light Shading Accent 6" w:semiHidden="0" w:uiPriority="60" w:unhideWhenUsed="0"/>
+    <w:lsdException w:name="Light List Accent 6" w:semiHidden="0" w:uiPriority="61" w:unhideWhenUsed="0"/>
+    <w:lsdException w:name="Light Grid Accent 6" w:semiHidden="0" w:uiPriority="62" w:unhideWhenUsed="0"/>
+    <w:lsdException w:name="Medium Shading 1 Accent 6" w:semiHidden="0" w:uiPriority="63" w:unhideWhenUsed="0"/>
+    <w:lsdException w:name="Medium Shading 2 Accent 6" w:semiHidden="0" w:uiPriority="64" w:unhideWhenUsed="0"/>
+    <w:lsdException w:name="Medium List 1 Accent 6" w:semiHidden="0" w:uiPriority="65" w:unhideWhenUsed="0"/>
+    <w:lsdException w:name="Medium List 2 Accent 6" w:semiHidden="0" w:uiPriority="66" w:unhideWhenUsed="0"/>
+    <w:lsdException w:name="Medium Grid 1 Accent 6" w:semiHidden="0" w:uiPriority="67" w:unhideWhenUsed="0"/>
+    <w:lsdException w:name="Medium Grid 2 Accent 6" w:semiHidden="0" w:uiPriority="68" w:unhideWhenUsed="0"/>
+    <w:lsdException w:name="Medium Grid 3 Accent 6" w:semiHidden="0" w:uiPriority="69" w:unhideWhenUsed="0"/>
+    <w:lsdException w:name="Dark List Accent 6" w:semiHidden="0" w:uiPriority="70" w:unhideWhenUsed="0"/>
+    <w:lsdException w:name="Colorful Shading Accent 6" w:semiHidden="0" w:uiPriority="71" w:unhideWhenUsed="0"/>
+    <w:lsdException w:name="Colorful List Accent 6" w:semiHidden="0" w:uiPriority="72" w:unhideWhenUsed="0"/>
+    <w:lsdException w:name="Colorful Grid Accent 6" w:semiHidden="0" w:uiPriority="73" w:unhideWhenUsed="0"/>
+    <w:lsdException w:name="Subtle Emphasis" w:semiHidden="0" w:uiPriority="19" w:unhideWhenUsed="0" w:qFormat="1"/>
+    <w:lsdException w:name="Intense Emphasis" w:semiHidden="0" w:uiPriority="21" w:unhideWhenUsed="0" w:qFormat="1"/>
+    <w:lsdException w:name="Subtle Reference" w:semiHidden="0" w:uiPriority="31" w:unhideWhenUsed="0" w:qFormat="1"/>
+    <w:lsdException w:name="Intense Reference" w:semiHidden="0" w:uiPriority="32" w:unhideWhenUsed="0" w:qFormat="1"/>
+    <w:lsdException w:name="Book Title" w:semiHidden="0" w:uiPriority="33" w:unhideWhenUsed="0" w:qFormat="1"/>
+    <w:lsdException w:name="Bibliography" w:uiPriority="37"/>
+    <w:lsdException w:name="TOC Heading" w:uiPriority="39" w:qFormat="1"/>
   </w:latentStyles>
-  <w:style w:type="paragraph" w:styleId="Normal" w:default="1">
+  <w:style w:type="paragraph" w:default="1" w:styleId="Normal">
     <w:name w:val="Normal"/>
     <w:qFormat/>
-    <w:rsid w:val="00a56172"/>
+    <w:rsid w:val="00A56172"/>
     <w:pPr>
-      <w:widowControl/>
-      <w:suppressAutoHyphens w:val="true"/>
-      <w:bidi w:val="0"/>
-      <w:spacing w:lineRule="auto" w:line="276" w:before="0" w:after="200"/>
-      <w:jc w:val="left"/>
+      <w:suppressAutoHyphens/>
+      <w:spacing w:after="200"/>
     </w:pPr>
-    <w:rPr>
-      <w:rFonts w:ascii="Times New Roman" w:hAnsi="Times New Roman" w:eastAsia="Times New Roman" w:cs="" w:asciiTheme="minorHAnsi" w:cstheme="minorBidi" w:eastAsiaTheme="minorHAnsi" w:hAnsiTheme="minorHAnsi"/>
-      <w:color w:val="auto"/>
-      <w:sz w:val="22"/>
-      <w:szCs w:val="22"/>
-      <w:lang w:val="en-US" w:eastAsia="en-US" w:bidi="ar-SA"/>
-    </w:rPr>
   </w:style>
   <w:style w:type="paragraph" w:styleId="Heading1">
-    <w:name w:val="Heading 1"/>
+    <w:name w:val="heading 1"/>
     <w:basedOn w:val="Normal"/>
     <w:next w:val="Normal"/>
     <w:link w:val="Heading1Char"/>
     <w:uiPriority w:val="9"/>
     <w:qFormat/>
-    <w:rsid w:val="000e4b30"/>
+    <w:rsid w:val="000E4B30"/>
     <w:pPr>
       <w:keepNext/>
       <w:keepLines/>
@@ -1017,107 +920,129 @@
       <w:outlineLvl w:val="0"/>
     </w:pPr>
     <w:rPr>
-      <w:rFonts w:ascii="Arial" w:hAnsi="Arial" w:eastAsia="" w:cs="" w:asciiTheme="majorHAnsi" w:cstheme="majorBidi" w:eastAsiaTheme="majorEastAsia" w:hAnsiTheme="majorHAnsi"/>
+      <w:rFonts w:asciiTheme="majorHAnsi" w:eastAsiaTheme="majorEastAsia" w:hAnsiTheme="majorHAnsi" w:cstheme="majorBidi"/>
       <w:b/>
       <w:bCs/>
-      <w:color w:val="365F91" w:themeColor="accent1" w:themeShade="bf"/>
+      <w:color w:val="365F91" w:themeColor="accent1" w:themeShade="BF"/>
       <w:sz w:val="28"/>
       <w:szCs w:val="28"/>
     </w:rPr>
   </w:style>
-  <w:style w:type="character" w:styleId="DefaultParagraphFont" w:default="1">
+  <w:style w:type="character" w:default="1" w:styleId="DefaultParagraphFont">
     <w:name w:val="Default Paragraph Font"/>
     <w:uiPriority w:val="1"/>
     <w:semiHidden/>
     <w:unhideWhenUsed/>
-    <w:rPr/>
-  </w:style>
-  <w:style w:type="character" w:styleId="Appleconvertedspace" w:customStyle="1">
+  </w:style>
+  <w:style w:type="table" w:default="1" w:styleId="TableNormal">
+    <w:name w:val="Normal Table"/>
+    <w:uiPriority w:val="99"/>
+    <w:semiHidden/>
+    <w:unhideWhenUsed/>
+    <w:qFormat/>
+    <w:tblPr>
+      <w:tblInd w:w="0" w:type="dxa"/>
+      <w:tblCellMar>
+        <w:top w:w="0" w:type="dxa"/>
+        <w:left w:w="108" w:type="dxa"/>
+        <w:bottom w:w="0" w:type="dxa"/>
+        <w:right w:w="108" w:type="dxa"/>
+      </w:tblCellMar>
+    </w:tblPr>
+  </w:style>
+  <w:style w:type="numbering" w:default="1" w:styleId="NoList">
+    <w:name w:val="No List"/>
+    <w:uiPriority w:val="99"/>
+    <w:semiHidden/>
+    <w:unhideWhenUsed/>
+  </w:style>
+  <w:style w:type="character" w:customStyle="1" w:styleId="apple-converted-space">
     <w:name w:val="apple-converted-space"/>
     <w:basedOn w:val="DefaultParagraphFont"/>
-    <w:rsid w:val="000e4b30"/>
-    <w:rPr/>
-  </w:style>
-  <w:style w:type="character" w:styleId="InternetLink">
+    <w:rsid w:val="000E4B30"/>
+  </w:style>
+  <w:style w:type="character" w:customStyle="1" w:styleId="InternetLink">
     <w:name w:val="Internet Link"/>
     <w:basedOn w:val="DefaultParagraphFont"/>
     <w:uiPriority w:val="99"/>
     <w:semiHidden/>
     <w:unhideWhenUsed/>
-    <w:rsid w:val="000e4b30"/>
+    <w:rsid w:val="000E4B30"/>
     <w:rPr>
       <w:color w:val="0000FF"/>
       <w:u w:val="single"/>
-      <w:lang w:val="zxx" w:eastAsia="zxx" w:bidi="zxx"/>
     </w:rPr>
   </w:style>
-  <w:style w:type="character" w:styleId="Heading1Char" w:customStyle="1">
+  <w:style w:type="character" w:customStyle="1" w:styleId="Heading1Char">
     <w:name w:val="Heading 1 Char"/>
     <w:basedOn w:val="DefaultParagraphFont"/>
     <w:link w:val="Heading1"/>
     <w:uiPriority w:val="9"/>
-    <w:rsid w:val="000e4b30"/>
+    <w:rsid w:val="000E4B30"/>
     <w:rPr>
-      <w:rFonts w:ascii="Arial" w:hAnsi="Arial" w:eastAsia="" w:cs="" w:asciiTheme="majorHAnsi" w:cstheme="majorBidi" w:eastAsiaTheme="majorEastAsia" w:hAnsiTheme="majorHAnsi"/>
+      <w:rFonts w:asciiTheme="majorHAnsi" w:eastAsiaTheme="majorEastAsia" w:hAnsiTheme="majorHAnsi" w:cstheme="majorBidi"/>
       <w:b/>
       <w:bCs/>
-      <w:color w:val="365F91" w:themeColor="accent1" w:themeShade="bf"/>
+      <w:color w:val="365F91" w:themeColor="accent1" w:themeShade="BF"/>
       <w:sz w:val="28"/>
       <w:szCs w:val="28"/>
     </w:rPr>
   </w:style>
-  <w:style w:type="character" w:styleId="BalloonTextChar" w:customStyle="1">
+  <w:style w:type="character" w:customStyle="1" w:styleId="BalloonTextChar">
     <w:name w:val="Balloon Text Char"/>
     <w:basedOn w:val="DefaultParagraphFont"/>
     <w:link w:val="BalloonText"/>
     <w:uiPriority w:val="99"/>
     <w:semiHidden/>
-    <w:rsid w:val="002f40eb"/>
+    <w:rsid w:val="002F40EB"/>
     <w:rPr>
       <w:rFonts w:ascii="Tahoma" w:hAnsi="Tahoma" w:cs="Tahoma"/>
       <w:sz w:val="16"/>
       <w:szCs w:val="16"/>
     </w:rPr>
   </w:style>
-  <w:style w:type="character" w:styleId="ListLabel1">
+  <w:style w:type="character" w:customStyle="1" w:styleId="ListLabel1">
     <w:name w:val="ListLabel 1"/>
+    <w:rsid w:val="00147AF5"/>
     <w:rPr>
       <w:sz w:val="20"/>
     </w:rPr>
   </w:style>
-  <w:style w:type="paragraph" w:styleId="Heading">
+  <w:style w:type="paragraph" w:customStyle="1" w:styleId="Heading">
     <w:name w:val="Heading"/>
     <w:basedOn w:val="Normal"/>
     <w:next w:val="TextBody"/>
+    <w:rsid w:val="00147AF5"/>
     <w:pPr>
       <w:keepNext/>
       <w:spacing w:before="240" w:after="120"/>
     </w:pPr>
     <w:rPr>
-      <w:rFonts w:ascii="Liberation Sans" w:hAnsi="Liberation Sans" w:eastAsia="Droid Sans Fallback" w:cs="FreeSans"/>
+      <w:rFonts w:ascii="Liberation Sans" w:eastAsia="Droid Sans Fallback" w:hAnsi="Liberation Sans" w:cs="FreeSans"/>
       <w:sz w:val="28"/>
       <w:szCs w:val="28"/>
     </w:rPr>
   </w:style>
-  <w:style w:type="paragraph" w:styleId="TextBody">
+  <w:style w:type="paragraph" w:customStyle="1" w:styleId="TextBody">
     <w:name w:val="Text Body"/>
     <w:basedOn w:val="Normal"/>
+    <w:rsid w:val="00147AF5"/>
     <w:pPr>
-      <w:spacing w:lineRule="auto" w:line="288" w:before="0" w:after="140"/>
+      <w:spacing w:after="140" w:line="288" w:lineRule="auto"/>
     </w:pPr>
-    <w:rPr/>
   </w:style>
   <w:style w:type="paragraph" w:styleId="List">
     <w:name w:val="List"/>
     <w:basedOn w:val="TextBody"/>
-    <w:pPr/>
+    <w:rsid w:val="00147AF5"/>
     <w:rPr>
       <w:rFonts w:cs="FreeSans"/>
     </w:rPr>
   </w:style>
   <w:style w:type="paragraph" w:styleId="Caption">
-    <w:name w:val="Caption"/>
+    <w:name w:val="caption"/>
     <w:basedOn w:val="Normal"/>
+    <w:rsid w:val="00147AF5"/>
     <w:pPr>
       <w:suppressLineNumbers/>
       <w:spacing w:before="120" w:after="120"/>
@@ -1130,9 +1055,10 @@
       <w:szCs w:val="24"/>
     </w:rPr>
   </w:style>
-  <w:style w:type="paragraph" w:styleId="Index">
+  <w:style w:type="paragraph" w:customStyle="1" w:styleId="Index">
     <w:name w:val="Index"/>
     <w:basedOn w:val="Normal"/>
+    <w:rsid w:val="00147AF5"/>
     <w:pPr>
       <w:suppressLineNumbers/>
     </w:pPr>
@@ -1147,9 +1073,9 @@
     <w:uiPriority w:val="99"/>
     <w:semiHidden/>
     <w:unhideWhenUsed/>
-    <w:rsid w:val="002f40eb"/>
+    <w:rsid w:val="002F40EB"/>
     <w:pPr>
-      <w:spacing w:lineRule="auto" w:line="240" w:before="0" w:after="0"/>
+      <w:spacing w:after="0" w:line="240" w:lineRule="auto"/>
     </w:pPr>
     <w:rPr>
       <w:rFonts w:ascii="Tahoma" w:hAnsi="Tahoma" w:cs="Tahoma"/>
@@ -1157,45 +1083,23 @@
       <w:szCs w:val="16"/>
     </w:rPr>
   </w:style>
-  <w:style w:type="numbering" w:styleId="NoList" w:default="1">
-    <w:name w:val="No List"/>
-    <w:uiPriority w:val="99"/>
-    <w:semiHidden/>
-    <w:unhideWhenUsed/>
-  </w:style>
-  <w:style w:type="table" w:default="1" w:styleId="TableNormal">
-    <w:name w:val="Normal Table"/>
-    <w:uiPriority w:val="99"/>
-    <w:semiHidden/>
-    <w:unhideWhenUsed/>
-    <w:qFormat/>
-    <w:tblPr>
-      <w:tblInd w:type="dxa" w:w="0"/>
-      <w:tblCellMar>
-        <w:top w:w="0" w:type="dxa"/>
-        <w:left w:w="108" w:type="dxa"/>
-        <w:bottom w:w="0" w:type="dxa"/>
-        <w:right w:w="108" w:type="dxa"/>
-      </w:tblCellMar>
-    </w:tblPr>
-  </w:style>
   <w:style w:type="table" w:styleId="TableGrid">
     <w:name w:val="Table Grid"/>
     <w:basedOn w:val="TableNormal"/>
     <w:uiPriority w:val="59"/>
-    <w:rsid w:val="00a05d1d"/>
+    <w:rsid w:val="00A05D1D"/>
     <w:pPr>
-      <w:spacing w:lineRule="auto" w:line="240" w:after="0"/>
+      <w:spacing w:line="240" w:lineRule="auto"/>
     </w:pPr>
     <w:tblPr>
-      <w:tblInd w:type="dxa" w:w="0"/>
+      <w:tblInd w:w="0" w:type="dxa"/>
       <w:tblBorders>
-        <w:top w:space="0" w:sz="4" w:color="auto" w:val="single"/>
-        <w:left w:space="0" w:sz="4" w:color="auto" w:val="single"/>
-        <w:bottom w:space="0" w:sz="4" w:color="auto" w:val="single"/>
-        <w:right w:space="0" w:sz="4" w:color="auto" w:val="single"/>
-        <w:insideH w:space="0" w:sz="4" w:color="auto" w:val="single"/>
-        <w:insideV w:space="0" w:sz="4" w:color="auto" w:val="single"/>
+        <w:top w:val="single" w:sz="4" w:space="0" w:color="auto"/>
+        <w:left w:val="single" w:sz="4" w:space="0" w:color="auto"/>
+        <w:bottom w:val="single" w:sz="4" w:space="0" w:color="auto"/>
+        <w:right w:val="single" w:sz="4" w:space="0" w:color="auto"/>
+        <w:insideH w:val="single" w:sz="4" w:space="0" w:color="auto"/>
+        <w:insideV w:val="single" w:sz="4" w:space="0" w:color="auto"/>
       </w:tblBorders>
       <w:tblCellMar>
         <w:top w:w="0" w:type="dxa"/>

</xml_diff>

<commit_message>
correct spelling of website (modern usage)
</commit_message>
<xml_diff>
--- a/NWFLUG/NWFLUG-meeting-notice.docx
+++ b/NWFLUG/NWFLUG-meeting-notice.docx
@@ -195,7 +195,15 @@
           <w:sz w:val="28"/>
           <w:szCs w:val="28"/>
         </w:rPr>
-        <w:t>Partin</w:t>
+        <w:t>P</w:t>
+      </w:r>
+      <w:r>
+        <w:rPr>
+          <w:rFonts w:eastAsia="Times New Roman" w:cs="Times New Roman"/>
+          <w:sz w:val="28"/>
+          <w:szCs w:val="28"/>
+        </w:rPr>
+        <w:t>artin</w:t>
       </w:r>
       <w:proofErr w:type="spellEnd"/>
       <w:r>
@@ -204,7 +212,15 @@
           <w:sz w:val="28"/>
           <w:szCs w:val="28"/>
         </w:rPr>
-        <w:t xml:space="preserve"> Drive South.  See the web site for a location map and a downloadable campus map.</w:t>
+        <w:t xml:space="preserve"> Drive South.  See the web</w:t>
+      </w:r>
+      <w:r>
+        <w:rPr>
+          <w:rFonts w:eastAsia="Times New Roman" w:cs="Times New Roman"/>
+          <w:sz w:val="28"/>
+          <w:szCs w:val="28"/>
+        </w:rPr>
+        <w:t>site for a location map and a downloadable campus map.</w:t>
       </w:r>
     </w:p>
     <w:p>

</xml_diff>

<commit_message>
update though Aug 2107
</commit_message>
<xml_diff>
--- a/NWFLUG/NWFLUG-meeting-notice.docx
+++ b/NWFLUG/NWFLUG-meeting-notice.docx
@@ -112,7 +112,40 @@
           <w:sz w:val="28"/>
           <w:szCs w:val="28"/>
         </w:rPr>
-        <w:t>is for those interested in the GNU/Linux Operating System (O/S) and Free and Open Source Software (FOSS) (for both Linux, Mac, and Windows).  The monthly meetings are an opportunity to meet others with similar interests and learn about various aspects of Linux and FOSS. Meetings are free and open to everyone, and there is no formal membership requirement.  Note we also host an installation meeting once per month on the second Monday, by appointment only (contact Tom Browder or any other member).  See the g</w:t>
+        <w:t xml:space="preserve">is for those interested in the GNU/Linux Operating System (O/S) and Free and Open Source Software (FOSS) (for both Linux, Mac, and Windows).  The monthly meetings are an opportunity to meet others with similar interests and learn about various aspects of Linux and FOSS. Meetings are free and open to everyone, and there is no formal membership requirement.  Note we also host an installation meeting once per </w:t>
+      </w:r>
+      <w:r>
+        <w:rPr>
+          <w:rFonts w:eastAsia="Times New Roman" w:cstheme="minorHAnsi"/>
+          <w:sz w:val="28"/>
+          <w:szCs w:val="28"/>
+        </w:rPr>
+        <w:t>month on the third</w:t>
+      </w:r>
+      <w:r>
+        <w:rPr>
+          <w:rFonts w:eastAsia="Times New Roman" w:cstheme="minorHAnsi"/>
+          <w:sz w:val="28"/>
+          <w:szCs w:val="28"/>
+        </w:rPr>
+        <w:t xml:space="preserve"> Monday, </w:t>
+      </w:r>
+      <w:r>
+        <w:rPr>
+          <w:rFonts w:eastAsia="Times New Roman" w:cstheme="minorHAnsi"/>
+          <w:b/>
+          <w:sz w:val="28"/>
+          <w:szCs w:val="28"/>
+        </w:rPr>
+        <w:t>by appointment only</w:t>
+      </w:r>
+      <w:r>
+        <w:rPr>
+          <w:rFonts w:eastAsia="Times New Roman" w:cstheme="minorHAnsi"/>
+          <w:sz w:val="28"/>
+          <w:szCs w:val="28"/>
+        </w:rPr>
+        <w:t xml:space="preserve"> (contact Tom Browder or any other member).  See the g</w:t>
       </w:r>
       <w:r>
         <w:rPr>
@@ -262,7 +295,23 @@
           <w:sz w:val="28"/>
           <w:szCs w:val="28"/>
         </w:rPr>
-        <w:t>The group meets on the first Monday (and second Monday for installations only) of every month. The meeting starts at 5:30 PM and ends by 7:30 PM.</w:t>
+        <w:t xml:space="preserve">The group meets on the first Monday (and </w:t>
+      </w:r>
+      <w:r>
+        <w:rPr>
+          <w:rFonts w:eastAsia="Times New Roman" w:cs="Times New Roman"/>
+          <w:sz w:val="28"/>
+          <w:szCs w:val="28"/>
+        </w:rPr>
+        <w:t>third</w:t>
+      </w:r>
+      <w:r>
+        <w:rPr>
+          <w:rFonts w:eastAsia="Times New Roman" w:cs="Times New Roman"/>
+          <w:sz w:val="28"/>
+          <w:szCs w:val="28"/>
+        </w:rPr>
+        <w:t xml:space="preserve"> Monday for installations only) of every month. The meeting starts at 5:30 PM and ends by 7:30 PM.</w:t>
       </w:r>
     </w:p>
     <w:p>
@@ -286,9 +335,8 @@
     <w:tbl>
       <w:tblPr>
         <w:tblStyle w:val="TableGrid"/>
-        <w:tblW w:w="4949" w:type="dxa"/>
+        <w:tblW w:w="0" w:type="auto"/>
         <w:jc w:val="center"/>
-        <w:tblInd w:w="-361" w:type="dxa"/>
         <w:tblCellMar>
           <w:left w:w="115" w:type="dxa"/>
           <w:right w:w="115" w:type="dxa"/>
@@ -296,8 +344,9 @@
         <w:tblLook w:val="04A0"/>
       </w:tblPr>
       <w:tblGrid>
-        <w:gridCol w:w="2429"/>
-        <w:gridCol w:w="2520"/>
+        <w:gridCol w:w="1870"/>
+        <w:gridCol w:w="1990"/>
+        <w:gridCol w:w="2817"/>
       </w:tblGrid>
       <w:tr>
         <w:trPr>
@@ -305,8 +354,9 @@
         </w:trPr>
         <w:tc>
           <w:tcPr>
-            <w:tcW w:w="2429" w:type="dxa"/>
+            <w:tcW w:w="0" w:type="auto"/>
             <w:shd w:val="clear" w:color="auto" w:fill="auto"/>
+            <w:noWrap/>
             <w:tcMar>
               <w:left w:w="108" w:type="dxa"/>
             </w:tcMar>
@@ -333,8 +383,9 @@
         </w:tc>
         <w:tc>
           <w:tcPr>
-            <w:tcW w:w="2520" w:type="dxa"/>
+            <w:tcW w:w="0" w:type="auto"/>
             <w:shd w:val="clear" w:color="auto" w:fill="auto"/>
+            <w:noWrap/>
             <w:tcMar>
               <w:left w:w="108" w:type="dxa"/>
             </w:tcMar>
@@ -356,6 +407,31 @@
                 <w:szCs w:val="24"/>
               </w:rPr>
               <w:t>Installation</w:t>
+            </w:r>
+          </w:p>
+        </w:tc>
+        <w:tc>
+          <w:tcPr>
+            <w:tcW w:w="0" w:type="auto"/>
+            <w:noWrap/>
+          </w:tcPr>
+          <w:p>
+            <w:pPr>
+              <w:spacing w:after="0"/>
+              <w:jc w:val="center"/>
+              <w:rPr>
+                <w:b/>
+                <w:sz w:val="24"/>
+                <w:szCs w:val="24"/>
+              </w:rPr>
+            </w:pPr>
+            <w:r>
+              <w:rPr>
+                <w:b/>
+                <w:sz w:val="24"/>
+                <w:szCs w:val="24"/>
+              </w:rPr>
+              <w:t>Notes</w:t>
             </w:r>
           </w:p>
         </w:tc>
@@ -366,8 +442,9 @@
         </w:trPr>
         <w:tc>
           <w:tcPr>
-            <w:tcW w:w="2429" w:type="dxa"/>
+            <w:tcW w:w="0" w:type="auto"/>
             <w:shd w:val="clear" w:color="auto" w:fill="auto"/>
+            <w:noWrap/>
             <w:tcMar>
               <w:left w:w="108" w:type="dxa"/>
             </w:tcMar>
@@ -385,28 +462,29 @@
                 <w:sz w:val="24"/>
                 <w:szCs w:val="24"/>
               </w:rPr>
-              <w:t xml:space="preserve">October </w:t>
-            </w:r>
-            <w:r>
-              <w:rPr>
-                <w:sz w:val="24"/>
-                <w:szCs w:val="24"/>
-              </w:rPr>
-              <w:t xml:space="preserve">3, </w:t>
-            </w:r>
-            <w:r>
-              <w:rPr>
-                <w:sz w:val="24"/>
-                <w:szCs w:val="24"/>
-              </w:rPr>
-              <w:t>2016</w:t>
-            </w:r>
-          </w:p>
-        </w:tc>
-        <w:tc>
-          <w:tcPr>
-            <w:tcW w:w="2520" w:type="dxa"/>
+              <w:t xml:space="preserve">January </w:t>
+            </w:r>
+            <w:r>
+              <w:rPr>
+                <w:sz w:val="24"/>
+                <w:szCs w:val="24"/>
+              </w:rPr>
+              <w:t xml:space="preserve">9, </w:t>
+            </w:r>
+            <w:r>
+              <w:rPr>
+                <w:sz w:val="24"/>
+                <w:szCs w:val="24"/>
+              </w:rPr>
+              <w:t>2017</w:t>
+            </w:r>
+          </w:p>
+        </w:tc>
+        <w:tc>
+          <w:tcPr>
+            <w:tcW w:w="0" w:type="auto"/>
             <w:shd w:val="clear" w:color="auto" w:fill="auto"/>
+            <w:noWrap/>
             <w:tcMar>
               <w:left w:w="108" w:type="dxa"/>
             </w:tcMar>
@@ -424,21 +502,43 @@
                 <w:sz w:val="24"/>
                 <w:szCs w:val="24"/>
               </w:rPr>
-              <w:t xml:space="preserve">October </w:t>
-            </w:r>
-            <w:r>
-              <w:rPr>
-                <w:sz w:val="24"/>
-                <w:szCs w:val="24"/>
-              </w:rPr>
-              <w:t xml:space="preserve">10, </w:t>
-            </w:r>
-            <w:r>
-              <w:rPr>
-                <w:sz w:val="24"/>
-                <w:szCs w:val="24"/>
-              </w:rPr>
-              <w:t>2016</w:t>
+              <w:t xml:space="preserve">January </w:t>
+            </w:r>
+            <w:r>
+              <w:rPr>
+                <w:sz w:val="24"/>
+                <w:szCs w:val="24"/>
+              </w:rPr>
+              <w:t xml:space="preserve">16, </w:t>
+            </w:r>
+            <w:r>
+              <w:rPr>
+                <w:sz w:val="24"/>
+                <w:szCs w:val="24"/>
+              </w:rPr>
+              <w:t>2017</w:t>
+            </w:r>
+          </w:p>
+        </w:tc>
+        <w:tc>
+          <w:tcPr>
+            <w:tcW w:w="0" w:type="auto"/>
+            <w:noWrap/>
+          </w:tcPr>
+          <w:p>
+            <w:pPr>
+              <w:spacing w:after="0"/>
+              <w:rPr>
+                <w:sz w:val="24"/>
+                <w:szCs w:val="24"/>
+              </w:rPr>
+            </w:pPr>
+            <w:r>
+              <w:rPr>
+                <w:sz w:val="24"/>
+                <w:szCs w:val="24"/>
+              </w:rPr>
+              <w:t>2nd Monday / 3rd Monday</w:t>
             </w:r>
           </w:p>
         </w:tc>
@@ -449,8 +549,9 @@
         </w:trPr>
         <w:tc>
           <w:tcPr>
-            <w:tcW w:w="2429" w:type="dxa"/>
+            <w:tcW w:w="0" w:type="auto"/>
             <w:shd w:val="clear" w:color="auto" w:fill="auto"/>
+            <w:noWrap/>
             <w:tcMar>
               <w:left w:w="108" w:type="dxa"/>
             </w:tcMar>
@@ -468,28 +569,29 @@
                 <w:sz w:val="24"/>
                 <w:szCs w:val="24"/>
               </w:rPr>
-              <w:t xml:space="preserve">November </w:t>
-            </w:r>
-            <w:r>
-              <w:rPr>
-                <w:sz w:val="24"/>
-                <w:szCs w:val="24"/>
-              </w:rPr>
-              <w:t xml:space="preserve">7, </w:t>
-            </w:r>
-            <w:r>
-              <w:rPr>
-                <w:sz w:val="24"/>
-                <w:szCs w:val="24"/>
-              </w:rPr>
-              <w:t>2016</w:t>
-            </w:r>
-          </w:p>
-        </w:tc>
-        <w:tc>
-          <w:tcPr>
-            <w:tcW w:w="2520" w:type="dxa"/>
+              <w:t xml:space="preserve">February </w:t>
+            </w:r>
+            <w:r>
+              <w:rPr>
+                <w:sz w:val="24"/>
+                <w:szCs w:val="24"/>
+              </w:rPr>
+              <w:t xml:space="preserve">6, </w:t>
+            </w:r>
+            <w:r>
+              <w:rPr>
+                <w:sz w:val="24"/>
+                <w:szCs w:val="24"/>
+              </w:rPr>
+              <w:t>2017</w:t>
+            </w:r>
+          </w:p>
+        </w:tc>
+        <w:tc>
+          <w:tcPr>
+            <w:tcW w:w="0" w:type="auto"/>
             <w:shd w:val="clear" w:color="auto" w:fill="auto"/>
+            <w:noWrap/>
             <w:tcMar>
               <w:left w:w="108" w:type="dxa"/>
             </w:tcMar>
@@ -507,21 +609,43 @@
                 <w:sz w:val="24"/>
                 <w:szCs w:val="24"/>
               </w:rPr>
-              <w:t xml:space="preserve">November </w:t>
-            </w:r>
-            <w:r>
-              <w:rPr>
-                <w:sz w:val="24"/>
-                <w:szCs w:val="24"/>
-              </w:rPr>
-              <w:t xml:space="preserve">14, </w:t>
-            </w:r>
-            <w:r>
-              <w:rPr>
-                <w:sz w:val="24"/>
-                <w:szCs w:val="24"/>
-              </w:rPr>
-              <w:t>2016</w:t>
+              <w:t xml:space="preserve">February </w:t>
+            </w:r>
+            <w:r>
+              <w:rPr>
+                <w:sz w:val="24"/>
+                <w:szCs w:val="24"/>
+              </w:rPr>
+              <w:t xml:space="preserve">20, </w:t>
+            </w:r>
+            <w:r>
+              <w:rPr>
+                <w:sz w:val="24"/>
+                <w:szCs w:val="24"/>
+              </w:rPr>
+              <w:t>2017</w:t>
+            </w:r>
+          </w:p>
+        </w:tc>
+        <w:tc>
+          <w:tcPr>
+            <w:tcW w:w="0" w:type="auto"/>
+            <w:noWrap/>
+          </w:tcPr>
+          <w:p>
+            <w:pPr>
+              <w:spacing w:after="0"/>
+              <w:rPr>
+                <w:sz w:val="24"/>
+                <w:szCs w:val="24"/>
+              </w:rPr>
+            </w:pPr>
+            <w:r>
+              <w:rPr>
+                <w:sz w:val="24"/>
+                <w:szCs w:val="24"/>
+              </w:rPr>
+              <w:t>1st Monday/ 3rd Monday</w:t>
             </w:r>
           </w:p>
         </w:tc>
@@ -532,8 +656,9 @@
         </w:trPr>
         <w:tc>
           <w:tcPr>
-            <w:tcW w:w="2429" w:type="dxa"/>
+            <w:tcW w:w="0" w:type="auto"/>
             <w:shd w:val="clear" w:color="auto" w:fill="auto"/>
+            <w:noWrap/>
             <w:tcMar>
               <w:left w:w="108" w:type="dxa"/>
             </w:tcMar>
@@ -551,28 +676,29 @@
                 <w:sz w:val="24"/>
                 <w:szCs w:val="24"/>
               </w:rPr>
-              <w:t xml:space="preserve">December </w:t>
-            </w:r>
-            <w:r>
-              <w:rPr>
-                <w:sz w:val="24"/>
-                <w:szCs w:val="24"/>
-              </w:rPr>
-              <w:t xml:space="preserve">5, </w:t>
-            </w:r>
-            <w:r>
-              <w:rPr>
-                <w:sz w:val="24"/>
-                <w:szCs w:val="24"/>
-              </w:rPr>
-              <w:t>2016</w:t>
-            </w:r>
-          </w:p>
-        </w:tc>
-        <w:tc>
-          <w:tcPr>
-            <w:tcW w:w="2520" w:type="dxa"/>
+              <w:t xml:space="preserve">March </w:t>
+            </w:r>
+            <w:r>
+              <w:rPr>
+                <w:sz w:val="24"/>
+                <w:szCs w:val="24"/>
+              </w:rPr>
+              <w:t xml:space="preserve">6, </w:t>
+            </w:r>
+            <w:r>
+              <w:rPr>
+                <w:sz w:val="24"/>
+                <w:szCs w:val="24"/>
+              </w:rPr>
+              <w:t>2017</w:t>
+            </w:r>
+          </w:p>
+        </w:tc>
+        <w:tc>
+          <w:tcPr>
+            <w:tcW w:w="0" w:type="auto"/>
             <w:shd w:val="clear" w:color="auto" w:fill="auto"/>
+            <w:noWrap/>
             <w:tcMar>
               <w:left w:w="108" w:type="dxa"/>
             </w:tcMar>
@@ -590,21 +716,44 @@
                 <w:sz w:val="24"/>
                 <w:szCs w:val="24"/>
               </w:rPr>
-              <w:t xml:space="preserve">December </w:t>
-            </w:r>
-            <w:r>
-              <w:rPr>
-                <w:sz w:val="24"/>
-                <w:szCs w:val="24"/>
-              </w:rPr>
-              <w:t xml:space="preserve">12, </w:t>
-            </w:r>
-            <w:r>
-              <w:rPr>
-                <w:sz w:val="24"/>
-                <w:szCs w:val="24"/>
-              </w:rPr>
-              <w:t>2016</w:t>
+              <w:t xml:space="preserve">March </w:t>
+            </w:r>
+            <w:r>
+              <w:rPr>
+                <w:sz w:val="24"/>
+                <w:szCs w:val="24"/>
+              </w:rPr>
+              <w:t xml:space="preserve">20, </w:t>
+            </w:r>
+            <w:r>
+              <w:rPr>
+                <w:sz w:val="24"/>
+                <w:szCs w:val="24"/>
+              </w:rPr>
+              <w:t>2017</w:t>
+            </w:r>
+          </w:p>
+        </w:tc>
+        <w:tc>
+          <w:tcPr>
+            <w:tcW w:w="0" w:type="auto"/>
+            <w:noWrap/>
+          </w:tcPr>
+          <w:p>
+            <w:pPr>
+              <w:spacing w:after="0"/>
+              <w:jc w:val="center"/>
+              <w:rPr>
+                <w:sz w:val="24"/>
+                <w:szCs w:val="24"/>
+              </w:rPr>
+            </w:pPr>
+            <w:r>
+              <w:rPr>
+                <w:sz w:val="24"/>
+                <w:szCs w:val="24"/>
+              </w:rPr>
+              <w:t>"</w:t>
             </w:r>
           </w:p>
         </w:tc>
@@ -615,8 +764,35 @@
         </w:trPr>
         <w:tc>
           <w:tcPr>
-            <w:tcW w:w="2429" w:type="dxa"/>
+            <w:tcW w:w="0" w:type="auto"/>
             <w:shd w:val="clear" w:color="auto" w:fill="auto"/>
+            <w:noWrap/>
+            <w:tcMar>
+              <w:left w:w="115" w:type="dxa"/>
+            </w:tcMar>
+          </w:tcPr>
+          <w:p>
+            <w:pPr>
+              <w:spacing w:after="0"/>
+              <w:rPr>
+                <w:sz w:val="24"/>
+                <w:szCs w:val="24"/>
+              </w:rPr>
+            </w:pPr>
+            <w:r>
+              <w:rPr>
+                <w:sz w:val="24"/>
+                <w:szCs w:val="24"/>
+              </w:rPr>
+              <w:t>April 3, 2017</w:t>
+            </w:r>
+          </w:p>
+        </w:tc>
+        <w:tc>
+          <w:tcPr>
+            <w:tcW w:w="0" w:type="auto"/>
+            <w:shd w:val="clear" w:color="auto" w:fill="auto"/>
+            <w:noWrap/>
             <w:tcMar>
               <w:left w:w="108" w:type="dxa"/>
             </w:tcMar>
@@ -634,60 +810,30 @@
                 <w:sz w:val="24"/>
                 <w:szCs w:val="24"/>
               </w:rPr>
-              <w:t xml:space="preserve">January </w:t>
-            </w:r>
-            <w:r>
-              <w:rPr>
-                <w:sz w:val="24"/>
-                <w:szCs w:val="24"/>
-              </w:rPr>
-              <w:t xml:space="preserve">2, </w:t>
-            </w:r>
-            <w:r>
-              <w:rPr>
-                <w:sz w:val="24"/>
-                <w:szCs w:val="24"/>
-              </w:rPr>
-              <w:t>2017</w:t>
-            </w:r>
-          </w:p>
-        </w:tc>
-        <w:tc>
-          <w:tcPr>
-            <w:tcW w:w="2520" w:type="dxa"/>
-            <w:shd w:val="clear" w:color="auto" w:fill="auto"/>
-            <w:tcMar>
-              <w:left w:w="108" w:type="dxa"/>
-            </w:tcMar>
-          </w:tcPr>
-          <w:p>
-            <w:pPr>
-              <w:spacing w:after="0"/>
-              <w:rPr>
-                <w:sz w:val="24"/>
-                <w:szCs w:val="24"/>
-              </w:rPr>
-            </w:pPr>
-            <w:r>
-              <w:rPr>
-                <w:sz w:val="24"/>
-                <w:szCs w:val="24"/>
-              </w:rPr>
-              <w:t xml:space="preserve">January </w:t>
-            </w:r>
-            <w:r>
-              <w:rPr>
-                <w:sz w:val="24"/>
-                <w:szCs w:val="24"/>
-              </w:rPr>
-              <w:t xml:space="preserve">9, </w:t>
-            </w:r>
-            <w:r>
-              <w:rPr>
-                <w:sz w:val="24"/>
-                <w:szCs w:val="24"/>
-              </w:rPr>
-              <w:t>2017</w:t>
+              <w:t>April 17, 2017</w:t>
+            </w:r>
+          </w:p>
+        </w:tc>
+        <w:tc>
+          <w:tcPr>
+            <w:tcW w:w="0" w:type="auto"/>
+            <w:noWrap/>
+          </w:tcPr>
+          <w:p>
+            <w:pPr>
+              <w:spacing w:after="0"/>
+              <w:jc w:val="center"/>
+              <w:rPr>
+                <w:sz w:val="24"/>
+                <w:szCs w:val="24"/>
+              </w:rPr>
+            </w:pPr>
+            <w:r>
+              <w:rPr>
+                <w:sz w:val="24"/>
+                <w:szCs w:val="24"/>
+              </w:rPr>
+              <w:t>"</w:t>
             </w:r>
           </w:p>
         </w:tc>
@@ -698,8 +844,9 @@
         </w:trPr>
         <w:tc>
           <w:tcPr>
-            <w:tcW w:w="2429" w:type="dxa"/>
+            <w:tcW w:w="0" w:type="auto"/>
             <w:shd w:val="clear" w:color="auto" w:fill="auto"/>
+            <w:noWrap/>
             <w:tcMar>
               <w:left w:w="108" w:type="dxa"/>
             </w:tcMar>
@@ -717,28 +864,15 @@
                 <w:sz w:val="24"/>
                 <w:szCs w:val="24"/>
               </w:rPr>
-              <w:t xml:space="preserve">February </w:t>
-            </w:r>
-            <w:r>
-              <w:rPr>
-                <w:sz w:val="24"/>
-                <w:szCs w:val="24"/>
-              </w:rPr>
-              <w:t xml:space="preserve">6, </w:t>
-            </w:r>
-            <w:r>
-              <w:rPr>
-                <w:sz w:val="24"/>
-                <w:szCs w:val="24"/>
-              </w:rPr>
-              <w:t>2017</w:t>
-            </w:r>
-          </w:p>
-        </w:tc>
-        <w:tc>
-          <w:tcPr>
-            <w:tcW w:w="2520" w:type="dxa"/>
+              <w:t>May 1, 2017</w:t>
+            </w:r>
+          </w:p>
+        </w:tc>
+        <w:tc>
+          <w:tcPr>
+            <w:tcW w:w="0" w:type="auto"/>
             <w:shd w:val="clear" w:color="auto" w:fill="auto"/>
+            <w:noWrap/>
             <w:tcMar>
               <w:left w:w="108" w:type="dxa"/>
             </w:tcMar>
@@ -756,34 +890,43 @@
                 <w:sz w:val="24"/>
                 <w:szCs w:val="24"/>
               </w:rPr>
-              <w:t xml:space="preserve">February </w:t>
-            </w:r>
-            <w:r>
-              <w:rPr>
-                <w:sz w:val="24"/>
-                <w:szCs w:val="24"/>
-              </w:rPr>
-              <w:t xml:space="preserve">13, </w:t>
-            </w:r>
-            <w:r>
-              <w:rPr>
-                <w:sz w:val="24"/>
-                <w:szCs w:val="24"/>
-              </w:rPr>
-              <w:t>2017</w:t>
+              <w:t>May 15, 2017</w:t>
+            </w:r>
+          </w:p>
+        </w:tc>
+        <w:tc>
+          <w:tcPr>
+            <w:tcW w:w="0" w:type="auto"/>
+            <w:noWrap/>
+          </w:tcPr>
+          <w:p>
+            <w:pPr>
+              <w:spacing w:after="0"/>
+              <w:jc w:val="center"/>
+              <w:rPr>
+                <w:sz w:val="24"/>
+                <w:szCs w:val="24"/>
+              </w:rPr>
+            </w:pPr>
+            <w:r>
+              <w:rPr>
+                <w:sz w:val="24"/>
+                <w:szCs w:val="24"/>
+              </w:rPr>
+              <w:t>"</w:t>
             </w:r>
           </w:p>
         </w:tc>
       </w:tr>
       <w:tr>
         <w:trPr>
-          <w:trHeight w:val="143"/>
           <w:jc w:val="center"/>
         </w:trPr>
         <w:tc>
           <w:tcPr>
-            <w:tcW w:w="2429" w:type="dxa"/>
+            <w:tcW w:w="0" w:type="auto"/>
             <w:shd w:val="clear" w:color="auto" w:fill="auto"/>
+            <w:noWrap/>
             <w:tcMar>
               <w:left w:w="108" w:type="dxa"/>
             </w:tcMar>
@@ -801,28 +944,15 @@
                 <w:sz w:val="24"/>
                 <w:szCs w:val="24"/>
               </w:rPr>
-              <w:t xml:space="preserve">March </w:t>
-            </w:r>
-            <w:r>
-              <w:rPr>
-                <w:sz w:val="24"/>
-                <w:szCs w:val="24"/>
-              </w:rPr>
-              <w:t xml:space="preserve">6, </w:t>
-            </w:r>
-            <w:r>
-              <w:rPr>
-                <w:sz w:val="24"/>
-                <w:szCs w:val="24"/>
-              </w:rPr>
-              <w:t>2017</w:t>
-            </w:r>
-          </w:p>
-        </w:tc>
-        <w:tc>
-          <w:tcPr>
-            <w:tcW w:w="2520" w:type="dxa"/>
+              <w:t>June 5, 2017</w:t>
+            </w:r>
+          </w:p>
+        </w:tc>
+        <w:tc>
+          <w:tcPr>
+            <w:tcW w:w="0" w:type="auto"/>
             <w:shd w:val="clear" w:color="auto" w:fill="auto"/>
+            <w:noWrap/>
             <w:tcMar>
               <w:left w:w="108" w:type="dxa"/>
             </w:tcMar>
@@ -840,21 +970,190 @@
                 <w:sz w:val="24"/>
                 <w:szCs w:val="24"/>
               </w:rPr>
-              <w:t xml:space="preserve">March </w:t>
-            </w:r>
-            <w:r>
-              <w:rPr>
-                <w:sz w:val="24"/>
-                <w:szCs w:val="24"/>
-              </w:rPr>
-              <w:t xml:space="preserve">13, </w:t>
-            </w:r>
-            <w:r>
-              <w:rPr>
-                <w:sz w:val="24"/>
-                <w:szCs w:val="24"/>
-              </w:rPr>
-              <w:t>2017</w:t>
+              <w:t>June 19, 2017</w:t>
+            </w:r>
+          </w:p>
+        </w:tc>
+        <w:tc>
+          <w:tcPr>
+            <w:tcW w:w="0" w:type="auto"/>
+            <w:noWrap/>
+          </w:tcPr>
+          <w:p>
+            <w:pPr>
+              <w:spacing w:after="0"/>
+              <w:jc w:val="center"/>
+              <w:rPr>
+                <w:sz w:val="24"/>
+                <w:szCs w:val="24"/>
+              </w:rPr>
+            </w:pPr>
+            <w:r>
+              <w:rPr>
+                <w:sz w:val="24"/>
+                <w:szCs w:val="24"/>
+              </w:rPr>
+              <w:t>"</w:t>
+            </w:r>
+          </w:p>
+        </w:tc>
+      </w:tr>
+      <w:tr>
+        <w:trPr>
+          <w:jc w:val="center"/>
+        </w:trPr>
+        <w:tc>
+          <w:tcPr>
+            <w:tcW w:w="0" w:type="auto"/>
+            <w:shd w:val="clear" w:color="auto" w:fill="auto"/>
+            <w:noWrap/>
+            <w:tcMar>
+              <w:left w:w="108" w:type="dxa"/>
+            </w:tcMar>
+          </w:tcPr>
+          <w:p>
+            <w:pPr>
+              <w:spacing w:after="0"/>
+              <w:rPr>
+                <w:sz w:val="24"/>
+                <w:szCs w:val="24"/>
+              </w:rPr>
+            </w:pPr>
+            <w:r>
+              <w:rPr>
+                <w:sz w:val="24"/>
+                <w:szCs w:val="24"/>
+              </w:rPr>
+              <w:t>July 3, 2017</w:t>
+            </w:r>
+          </w:p>
+        </w:tc>
+        <w:tc>
+          <w:tcPr>
+            <w:tcW w:w="0" w:type="auto"/>
+            <w:shd w:val="clear" w:color="auto" w:fill="auto"/>
+            <w:noWrap/>
+            <w:tcMar>
+              <w:left w:w="108" w:type="dxa"/>
+            </w:tcMar>
+          </w:tcPr>
+          <w:p>
+            <w:pPr>
+              <w:spacing w:after="0"/>
+              <w:rPr>
+                <w:sz w:val="24"/>
+                <w:szCs w:val="24"/>
+              </w:rPr>
+            </w:pPr>
+            <w:r>
+              <w:rPr>
+                <w:sz w:val="24"/>
+                <w:szCs w:val="24"/>
+              </w:rPr>
+              <w:t>July 17, 2017</w:t>
+            </w:r>
+          </w:p>
+        </w:tc>
+        <w:tc>
+          <w:tcPr>
+            <w:tcW w:w="0" w:type="auto"/>
+            <w:noWrap/>
+          </w:tcPr>
+          <w:p>
+            <w:pPr>
+              <w:spacing w:after="0"/>
+              <w:jc w:val="center"/>
+              <w:rPr>
+                <w:sz w:val="24"/>
+                <w:szCs w:val="24"/>
+              </w:rPr>
+            </w:pPr>
+            <w:r>
+              <w:rPr>
+                <w:sz w:val="24"/>
+                <w:szCs w:val="24"/>
+              </w:rPr>
+              <w:t>"</w:t>
+            </w:r>
+          </w:p>
+        </w:tc>
+      </w:tr>
+      <w:tr>
+        <w:trPr>
+          <w:jc w:val="center"/>
+        </w:trPr>
+        <w:tc>
+          <w:tcPr>
+            <w:tcW w:w="0" w:type="auto"/>
+            <w:shd w:val="clear" w:color="auto" w:fill="auto"/>
+            <w:noWrap/>
+            <w:tcMar>
+              <w:left w:w="108" w:type="dxa"/>
+            </w:tcMar>
+          </w:tcPr>
+          <w:p>
+            <w:pPr>
+              <w:spacing w:after="0"/>
+              <w:rPr>
+                <w:sz w:val="24"/>
+                <w:szCs w:val="24"/>
+              </w:rPr>
+            </w:pPr>
+            <w:r>
+              <w:rPr>
+                <w:sz w:val="24"/>
+                <w:szCs w:val="24"/>
+              </w:rPr>
+              <w:t>August 7, 2017</w:t>
+            </w:r>
+          </w:p>
+        </w:tc>
+        <w:tc>
+          <w:tcPr>
+            <w:tcW w:w="0" w:type="auto"/>
+            <w:shd w:val="clear" w:color="auto" w:fill="auto"/>
+            <w:noWrap/>
+            <w:tcMar>
+              <w:left w:w="108" w:type="dxa"/>
+            </w:tcMar>
+          </w:tcPr>
+          <w:p>
+            <w:pPr>
+              <w:spacing w:after="0"/>
+              <w:rPr>
+                <w:sz w:val="24"/>
+                <w:szCs w:val="24"/>
+              </w:rPr>
+            </w:pPr>
+            <w:r>
+              <w:rPr>
+                <w:sz w:val="24"/>
+                <w:szCs w:val="24"/>
+              </w:rPr>
+              <w:t>August 21, 2017</w:t>
+            </w:r>
+          </w:p>
+        </w:tc>
+        <w:tc>
+          <w:tcPr>
+            <w:tcW w:w="0" w:type="auto"/>
+            <w:noWrap/>
+          </w:tcPr>
+          <w:p>
+            <w:pPr>
+              <w:spacing w:after="0"/>
+              <w:jc w:val="center"/>
+              <w:rPr>
+                <w:sz w:val="24"/>
+                <w:szCs w:val="24"/>
+              </w:rPr>
+            </w:pPr>
+            <w:r>
+              <w:rPr>
+                <w:sz w:val="24"/>
+                <w:szCs w:val="24"/>
+              </w:rPr>
+              <w:t>"</w:t>
             </w:r>
           </w:p>
         </w:tc>

</xml_diff>

<commit_message>
add new files for the next mtg; note the new 0-README.wpd which explains date-naming and pertinent dates for a given meeting
</commit_message>
<xml_diff>
--- a/NWFLUG/NWFLUG-meeting-notice.docx
+++ b/NWFLUG/NWFLUG-meeting-notice.docx
@@ -1,6 +1,6 @@
 
 <file path=word/document.xml><?xml version="1.0" encoding="utf-8"?>
-<w:document xmlns:wpc="http://schemas.microsoft.com/office/word/2010/wordprocessingCanvas" xmlns:cx="http://schemas.microsoft.com/office/drawing/2014/chartex" xmlns:cx1="http://schemas.microsoft.com/office/drawing/2015/9/8/chartex" xmlns:cx2="http://schemas.microsoft.com/office/drawing/2015/10/21/chartex" xmlns:cx3="http://schemas.microsoft.com/office/drawing/2016/5/9/chartex" xmlns:cx4="http://schemas.microsoft.com/office/drawing/2016/5/10/chartex" xmlns:cx5="http://schemas.microsoft.com/office/drawing/2016/5/11/chartex" xmlns:mc="http://schemas.openxmlformats.org/markup-compatibility/2006" xmlns:o="urn:schemas-microsoft-com:office:office" xmlns:r="http://schemas.openxmlformats.org/officeDocument/2006/relationships" xmlns:m="http://schemas.openxmlformats.org/officeDocument/2006/math" xmlns:v="urn:schemas-microsoft-com:vml" xmlns:wp14="http://schemas.microsoft.com/office/word/2010/wordprocessingDrawing" xmlns:wp="http://schemas.openxmlformats.org/drawingml/2006/wordprocessingDrawing" xmlns:w10="urn:schemas-microsoft-com:office:word" xmlns:w="http://schemas.openxmlformats.org/wordprocessingml/2006/main" xmlns:w14="http://schemas.microsoft.com/office/word/2010/wordml" xmlns:w15="http://schemas.microsoft.com/office/word/2012/wordml" xmlns:w16se="http://schemas.microsoft.com/office/word/2015/wordml/symex" xmlns:wpg="http://schemas.microsoft.com/office/word/2010/wordprocessingGroup" xmlns:wpi="http://schemas.microsoft.com/office/word/2010/wordprocessingInk" xmlns:wne="http://schemas.microsoft.com/office/word/2006/wordml" xmlns:wps="http://schemas.microsoft.com/office/word/2010/wordprocessingShape" mc:Ignorable="w14 w15 w16se wp14">
+<w:document xmlns:wpc="http://schemas.microsoft.com/office/word/2010/wordprocessingCanvas" xmlns:cx="http://schemas.microsoft.com/office/drawing/2014/chartex" xmlns:cx1="http://schemas.microsoft.com/office/drawing/2015/9/8/chartex" xmlns:cx2="http://schemas.microsoft.com/office/drawing/2015/10/21/chartex" xmlns:cx3="http://schemas.microsoft.com/office/drawing/2016/5/9/chartex" xmlns:cx4="http://schemas.microsoft.com/office/drawing/2016/5/10/chartex" xmlns:cx5="http://schemas.microsoft.com/office/drawing/2016/5/11/chartex" xmlns:cx6="http://schemas.microsoft.com/office/drawing/2016/5/12/chartex" xmlns:cx7="http://schemas.microsoft.com/office/drawing/2016/5/13/chartex" xmlns:cx8="http://schemas.microsoft.com/office/drawing/2016/5/14/chartex" xmlns:mc="http://schemas.openxmlformats.org/markup-compatibility/2006" xmlns:aink="http://schemas.microsoft.com/office/drawing/2016/ink" xmlns:am3d="http://schemas.microsoft.com/office/drawing/2017/model3d" xmlns:o="urn:schemas-microsoft-com:office:office" xmlns:r="http://schemas.openxmlformats.org/officeDocument/2006/relationships" xmlns:m="http://schemas.openxmlformats.org/officeDocument/2006/math" xmlns:v="urn:schemas-microsoft-com:vml" xmlns:wp14="http://schemas.microsoft.com/office/word/2010/wordprocessingDrawing" xmlns:wp="http://schemas.openxmlformats.org/drawingml/2006/wordprocessingDrawing" xmlns:w10="urn:schemas-microsoft-com:office:word" xmlns:w="http://schemas.openxmlformats.org/wordprocessingml/2006/main" xmlns:w14="http://schemas.microsoft.com/office/word/2010/wordml" xmlns:w15="http://schemas.microsoft.com/office/word/2012/wordml" xmlns:w16cid="http://schemas.microsoft.com/office/word/2016/wordml/cid" xmlns:w16se="http://schemas.microsoft.com/office/word/2015/wordml/symex" xmlns:wpg="http://schemas.microsoft.com/office/word/2010/wordprocessingGroup" xmlns:wpi="http://schemas.microsoft.com/office/word/2010/wordprocessingInk" xmlns:wne="http://schemas.microsoft.com/office/word/2006/wordml" xmlns:wps="http://schemas.microsoft.com/office/word/2010/wordprocessingShape" mc:Ignorable="w14 w15 w16se w16cid wp14">
   <w:body>
     <w:p>
       <w:pPr>
@@ -11,8 +11,6 @@
           <w:szCs w:val="72"/>
         </w:rPr>
       </w:pPr>
-      <w:bookmarkStart w:id="0" w:name="_GoBack"/>
-      <w:bookmarkEnd w:id="0"/>
       <w:r>
         <w:rPr>
           <w:b/>
@@ -44,16 +42,16 @@
       <w:pPr>
         <w:rPr>
           <w:rFonts w:eastAsia="Times New Roman" w:cstheme="minorHAnsi"/>
-          <w:sz w:val="28"/>
-          <w:szCs w:val="28"/>
+          <w:sz w:val="26"/>
+          <w:szCs w:val="26"/>
         </w:rPr>
       </w:pPr>
       <w:r>
         <w:rPr>
           <w:rFonts w:cstheme="minorHAnsi"/>
           <w:b/>
-          <w:sz w:val="28"/>
-          <w:szCs w:val="28"/>
+          <w:sz w:val="26"/>
+          <w:szCs w:val="26"/>
           <w:u w:val="single"/>
         </w:rPr>
         <w:t>What</w:t>
@@ -61,16 +59,16 @@
       <w:r>
         <w:rPr>
           <w:rFonts w:cstheme="minorHAnsi"/>
-          <w:sz w:val="28"/>
-          <w:szCs w:val="28"/>
+          <w:sz w:val="26"/>
+          <w:szCs w:val="26"/>
         </w:rPr>
         <w:t xml:space="preserve">  </w:t>
       </w:r>
       <w:r>
         <w:rPr>
           <w:rFonts w:eastAsia="Times New Roman" w:cstheme="minorHAnsi"/>
-          <w:sz w:val="28"/>
-          <w:szCs w:val="28"/>
+          <w:sz w:val="26"/>
+          <w:szCs w:val="26"/>
         </w:rPr>
         <w:t xml:space="preserve">The </w:t>
       </w:r>
@@ -78,16 +76,16 @@
         <w:rPr>
           <w:rFonts w:eastAsia="Times New Roman" w:cstheme="minorHAnsi"/>
           <w:b/>
-          <w:sz w:val="28"/>
-          <w:szCs w:val="28"/>
+          <w:sz w:val="26"/>
+          <w:szCs w:val="26"/>
         </w:rPr>
         <w:t>Northwest Florida Linux User Group</w:t>
       </w:r>
       <w:r>
         <w:rPr>
           <w:rFonts w:eastAsia="Times New Roman" w:cstheme="minorHAnsi"/>
-          <w:sz w:val="28"/>
-          <w:szCs w:val="28"/>
+          <w:sz w:val="26"/>
+          <w:szCs w:val="26"/>
         </w:rPr>
         <w:t xml:space="preserve"> </w:t>
       </w:r>
@@ -95,40 +93,40 @@
         <w:rPr>
           <w:rFonts w:eastAsia="Times New Roman" w:cstheme="minorHAnsi"/>
           <w:b/>
-          <w:sz w:val="28"/>
-          <w:szCs w:val="28"/>
+          <w:sz w:val="26"/>
+          <w:szCs w:val="26"/>
         </w:rPr>
         <w:t>(NWFLUG)</w:t>
       </w:r>
       <w:r>
         <w:rPr>
           <w:rFonts w:eastAsia="Times New Roman" w:cstheme="minorHAnsi"/>
-          <w:sz w:val="28"/>
-          <w:szCs w:val="28"/>
+          <w:sz w:val="26"/>
+          <w:szCs w:val="26"/>
         </w:rPr>
         <w:t xml:space="preserve"> </w:t>
       </w:r>
       <w:r>
         <w:rPr>
           <w:rFonts w:eastAsia="Times New Roman" w:cstheme="minorHAnsi"/>
-          <w:sz w:val="28"/>
-          <w:szCs w:val="28"/>
+          <w:sz w:val="26"/>
+          <w:szCs w:val="26"/>
         </w:rPr>
         <w:t xml:space="preserve">is for those interested in the GNU/Linux Operating System (O/S) and Free and Open Source Software (FOSS) (for both Linux, Mac, and Windows).  The monthly meetings are an opportunity to meet others with similar interests and learn about various aspects of Linux and FOSS. Meetings are free and open to everyone, and there is no formal membership requirement.  Note we also host an installation meeting once per </w:t>
       </w:r>
       <w:r>
         <w:rPr>
           <w:rFonts w:eastAsia="Times New Roman" w:cstheme="minorHAnsi"/>
-          <w:sz w:val="28"/>
-          <w:szCs w:val="28"/>
+          <w:sz w:val="26"/>
+          <w:szCs w:val="26"/>
         </w:rPr>
         <w:t>month on the third</w:t>
       </w:r>
       <w:r>
         <w:rPr>
           <w:rFonts w:eastAsia="Times New Roman" w:cstheme="minorHAnsi"/>
-          <w:sz w:val="28"/>
-          <w:szCs w:val="28"/>
+          <w:sz w:val="26"/>
+          <w:szCs w:val="26"/>
         </w:rPr>
         <w:t xml:space="preserve"> Monday, </w:t>
       </w:r>
@@ -136,32 +134,32 @@
         <w:rPr>
           <w:rFonts w:eastAsia="Times New Roman" w:cstheme="minorHAnsi"/>
           <w:b/>
-          <w:sz w:val="28"/>
-          <w:szCs w:val="28"/>
+          <w:sz w:val="26"/>
+          <w:szCs w:val="26"/>
         </w:rPr>
         <w:t>by appointment only</w:t>
       </w:r>
       <w:r>
         <w:rPr>
           <w:rFonts w:eastAsia="Times New Roman" w:cstheme="minorHAnsi"/>
-          <w:sz w:val="28"/>
-          <w:szCs w:val="28"/>
+          <w:sz w:val="26"/>
+          <w:szCs w:val="26"/>
         </w:rPr>
         <w:t xml:space="preserve"> (contact Tom Browder or any other member).  See the g</w:t>
       </w:r>
       <w:r>
         <w:rPr>
           <w:rFonts w:eastAsia="Times New Roman" w:cstheme="minorHAnsi"/>
-          <w:sz w:val="28"/>
-          <w:szCs w:val="28"/>
+          <w:sz w:val="26"/>
+          <w:szCs w:val="26"/>
         </w:rPr>
         <w:t>roup's web</w:t>
       </w:r>
       <w:r>
         <w:rPr>
           <w:rFonts w:eastAsia="Times New Roman" w:cstheme="minorHAnsi"/>
-          <w:sz w:val="28"/>
-          <w:szCs w:val="28"/>
+          <w:sz w:val="26"/>
+          <w:szCs w:val="26"/>
         </w:rPr>
         <w:t>site at &lt;</w:t>
       </w:r>
@@ -169,8 +167,8 @@
         <w:rPr>
           <w:rFonts w:eastAsia="Times New Roman" w:cstheme="minorHAnsi"/>
           <w:b/>
-          <w:sz w:val="28"/>
-          <w:szCs w:val="28"/>
+          <w:sz w:val="26"/>
+          <w:szCs w:val="26"/>
           <w:u w:val="single"/>
         </w:rPr>
         <w:t>https://nwflug.org</w:t>
@@ -178,8 +176,8 @@
       <w:r>
         <w:rPr>
           <w:rFonts w:eastAsia="Times New Roman" w:cstheme="minorHAnsi"/>
-          <w:sz w:val="28"/>
-          <w:szCs w:val="28"/>
+          <w:sz w:val="26"/>
+          <w:szCs w:val="26"/>
         </w:rPr>
         <w:t>&gt; for more details</w:t>
       </w:r>
@@ -187,6 +185,8 @@
         <w:rPr>
           <w:rFonts w:eastAsia="Times New Roman" w:cstheme="minorHAnsi"/>
           <w:b/>
+          <w:sz w:val="26"/>
+          <w:szCs w:val="26"/>
         </w:rPr>
         <w:t>.</w:t>
       </w:r>
@@ -194,141 +194,263 @@
     <w:p>
       <w:pPr>
         <w:rPr>
+          <w:rFonts w:eastAsia="Times New Roman" w:cs="Times New Roman"/>
+          <w:sz w:val="26"/>
+          <w:szCs w:val="26"/>
+        </w:rPr>
+      </w:pPr>
+      <w:r>
+        <w:rPr>
+          <w:b/>
+          <w:sz w:val="26"/>
+          <w:szCs w:val="26"/>
+          <w:u w:val="single"/>
+        </w:rPr>
+        <w:t>Where</w:t>
+      </w:r>
+      <w:r>
+        <w:rPr>
+          <w:sz w:val="26"/>
+          <w:szCs w:val="26"/>
+        </w:rPr>
+        <w:t xml:space="preserve">  </w:t>
+      </w:r>
+      <w:r>
+        <w:rPr>
+          <w:sz w:val="26"/>
+          <w:szCs w:val="26"/>
+        </w:rPr>
+        <w:t>Regular m</w:t>
+      </w:r>
+      <w:r>
+        <w:rPr>
+          <w:sz w:val="26"/>
+          <w:szCs w:val="26"/>
+        </w:rPr>
+        <w:t xml:space="preserve">eetings are scheduled for the first Monday of every month, but the place varies for odd and even months.  For </w:t>
+      </w:r>
+      <w:r>
+        <w:rPr>
+          <w:b/>
+          <w:sz w:val="26"/>
+          <w:szCs w:val="26"/>
+        </w:rPr>
+        <w:t>odd months</w:t>
+      </w:r>
+      <w:r>
+        <w:rPr>
+          <w:sz w:val="26"/>
+          <w:szCs w:val="26"/>
+        </w:rPr>
+        <w:t xml:space="preserve"> (Jan, Mar, May, Jul, Sep, Nov) we </w:t>
+      </w:r>
+      <w:r>
+        <w:rPr>
+          <w:rFonts w:eastAsia="Times New Roman" w:cs="Times New Roman"/>
+          <w:sz w:val="26"/>
+          <w:szCs w:val="26"/>
+        </w:rPr>
+        <w:t>meet in the front room of the Helen Back Again Café in Niceville.</w:t>
+      </w:r>
+      <w:r>
+        <w:rPr>
+          <w:rFonts w:eastAsia="Times New Roman" w:cs="Times New Roman"/>
+          <w:sz w:val="26"/>
+          <w:szCs w:val="26"/>
+        </w:rPr>
+        <w:t xml:space="preserve">  </w:t>
+      </w:r>
+      <w:r>
+        <w:rPr>
+          <w:rFonts w:eastAsia="Times New Roman" w:cs="Times New Roman"/>
+          <w:sz w:val="26"/>
+          <w:szCs w:val="26"/>
+        </w:rPr>
+        <w:t xml:space="preserve">For </w:t>
+      </w:r>
+      <w:r>
+        <w:rPr>
+          <w:rFonts w:eastAsia="Times New Roman" w:cs="Times New Roman"/>
+          <w:b/>
+          <w:sz w:val="26"/>
+          <w:szCs w:val="26"/>
+        </w:rPr>
+        <w:t>even months</w:t>
+      </w:r>
+      <w:r>
+        <w:rPr>
+          <w:rFonts w:eastAsia="Times New Roman" w:cs="Times New Roman"/>
+          <w:sz w:val="26"/>
+          <w:szCs w:val="26"/>
+        </w:rPr>
+        <w:t xml:space="preserve"> (Feb, Apr, Jun, Aug, Oct, Dec) we meet in </w:t>
+      </w:r>
+      <w:r>
+        <w:rPr>
+          <w:rFonts w:eastAsia="Times New Roman" w:cs="Times New Roman"/>
+          <w:sz w:val="26"/>
+          <w:szCs w:val="26"/>
+        </w:rPr>
+        <w:t>Room 400 of the Niceville campus of the Crosspoint United Methodist Church located at 214 Partin Drive South.</w:t>
+      </w:r>
+      <w:r>
+        <w:rPr>
+          <w:rFonts w:eastAsia="Times New Roman" w:cs="Times New Roman"/>
+          <w:sz w:val="26"/>
+          <w:szCs w:val="26"/>
+        </w:rPr>
+        <w:t xml:space="preserve"> </w:t>
+      </w:r>
+      <w:r>
+        <w:rPr>
+          <w:rFonts w:eastAsia="Times New Roman" w:cs="Times New Roman"/>
+          <w:sz w:val="26"/>
+          <w:szCs w:val="26"/>
+        </w:rPr>
+        <w:t>See the web</w:t>
+      </w:r>
+      <w:r>
+        <w:rPr>
+          <w:rFonts w:eastAsia="Times New Roman" w:cs="Times New Roman"/>
+          <w:sz w:val="26"/>
+          <w:szCs w:val="26"/>
+        </w:rPr>
+        <w:t>site for</w:t>
+      </w:r>
+      <w:r>
+        <w:rPr>
+          <w:rFonts w:eastAsia="Times New Roman" w:cs="Times New Roman"/>
+          <w:sz w:val="26"/>
+          <w:szCs w:val="26"/>
+        </w:rPr>
+        <w:t xml:space="preserve"> </w:t>
+      </w:r>
+      <w:r>
+        <w:rPr>
+          <w:rFonts w:eastAsia="Times New Roman" w:cs="Times New Roman"/>
+          <w:sz w:val="26"/>
+          <w:szCs w:val="26"/>
+        </w:rPr>
+        <w:t>location map</w:t>
+      </w:r>
+      <w:r>
+        <w:rPr>
+          <w:rFonts w:eastAsia="Times New Roman" w:cs="Times New Roman"/>
+          <w:sz w:val="26"/>
+          <w:szCs w:val="26"/>
+        </w:rPr>
+        <w:t>s</w:t>
+      </w:r>
+      <w:r>
+        <w:rPr>
+          <w:rFonts w:eastAsia="Times New Roman" w:cs="Times New Roman"/>
+          <w:sz w:val="26"/>
+          <w:szCs w:val="26"/>
+        </w:rPr>
+        <w:t xml:space="preserve"> and a downloadable </w:t>
+      </w:r>
+      <w:r>
+        <w:rPr>
+          <w:rFonts w:eastAsia="Times New Roman" w:cs="Times New Roman"/>
+          <w:sz w:val="26"/>
+          <w:szCs w:val="26"/>
+        </w:rPr>
+        <w:t xml:space="preserve">church </w:t>
+      </w:r>
+      <w:r>
+        <w:rPr>
+          <w:rFonts w:eastAsia="Times New Roman" w:cs="Times New Roman"/>
+          <w:sz w:val="26"/>
+          <w:szCs w:val="26"/>
+        </w:rPr>
+        <w:t>campus map.</w:t>
+      </w:r>
+      <w:r>
+        <w:rPr>
+          <w:rFonts w:eastAsia="Times New Roman" w:cs="Times New Roman"/>
+          <w:sz w:val="26"/>
+          <w:szCs w:val="26"/>
+        </w:rPr>
+        <w:t xml:space="preserve">  </w:t>
+      </w:r>
+      <w:r>
+        <w:rPr>
           <w:rFonts w:ascii="Times New Roman" w:eastAsia="Times New Roman" w:hAnsi="Times New Roman" w:cs="Times New Roman"/>
-          <w:sz w:val="28"/>
-          <w:szCs w:val="28"/>
-        </w:rPr>
-      </w:pPr>
-      <w:r>
-        <w:rPr>
-          <w:b/>
-          <w:sz w:val="28"/>
-          <w:szCs w:val="28"/>
-          <w:u w:val="single"/>
-        </w:rPr>
-        <w:t>Where</w:t>
-      </w:r>
-      <w:r>
-        <w:rPr>
-          <w:sz w:val="28"/>
-          <w:szCs w:val="28"/>
-        </w:rPr>
-        <w:t xml:space="preserve">  </w:t>
-      </w:r>
-      <w:r>
-        <w:rPr>
-          <w:rFonts w:eastAsia="Times New Roman" w:cs="Times New Roman"/>
-          <w:sz w:val="28"/>
-          <w:szCs w:val="28"/>
-        </w:rPr>
-        <w:t xml:space="preserve">We normally (except for holidays) meet in Room 400 (on the second floor) of the Niceville campus of the Crosspoint United Methodist Church located at 214 </w:t>
-      </w:r>
-      <w:proofErr w:type="spellStart"/>
-      <w:r>
-        <w:rPr>
-          <w:rFonts w:eastAsia="Times New Roman" w:cs="Times New Roman"/>
-          <w:sz w:val="28"/>
-          <w:szCs w:val="28"/>
-        </w:rPr>
-        <w:t>P</w:t>
-      </w:r>
-      <w:r>
-        <w:rPr>
-          <w:rFonts w:eastAsia="Times New Roman" w:cs="Times New Roman"/>
-          <w:sz w:val="28"/>
-          <w:szCs w:val="28"/>
-        </w:rPr>
-        <w:t>artin</w:t>
-      </w:r>
-      <w:proofErr w:type="spellEnd"/>
-      <w:r>
-        <w:rPr>
-          <w:rFonts w:eastAsia="Times New Roman" w:cs="Times New Roman"/>
-          <w:sz w:val="28"/>
-          <w:szCs w:val="28"/>
-        </w:rPr>
-        <w:t xml:space="preserve"> Drive South.  See the web</w:t>
-      </w:r>
-      <w:r>
-        <w:rPr>
-          <w:rFonts w:eastAsia="Times New Roman" w:cs="Times New Roman"/>
-          <w:sz w:val="28"/>
-          <w:szCs w:val="28"/>
-        </w:rPr>
-        <w:t>site for a location map and a downloadable campus map.</w:t>
-      </w:r>
-      <w:r>
-        <w:rPr>
-          <w:rFonts w:eastAsia="Times New Roman" w:cs="Times New Roman"/>
-          <w:sz w:val="28"/>
-          <w:szCs w:val="28"/>
-        </w:rPr>
-        <w:t xml:space="preserve">  </w:t>
+          <w:sz w:val="26"/>
+          <w:szCs w:val="26"/>
+        </w:rPr>
+        <w:t xml:space="preserve">(Meetings falling on a holiday may be held in an alternate location unless </w:t>
       </w:r>
       <w:r>
         <w:rPr>
           <w:rFonts w:ascii="Times New Roman" w:eastAsia="Times New Roman" w:hAnsi="Times New Roman" w:cs="Times New Roman"/>
-          <w:sz w:val="28"/>
-          <w:szCs w:val="28"/>
-        </w:rPr>
-        <w:t>(We will normally find an alternate location for holiday meetings, unless we decide not to meet at all.)</w:t>
-      </w:r>
-    </w:p>
-    <w:p>
-      <w:r>
-        <w:rPr>
-          <w:b/>
-          <w:sz w:val="28"/>
-          <w:szCs w:val="28"/>
-          <w:u w:val="single"/>
-        </w:rPr>
-        <w:t>When</w:t>
-      </w:r>
-      <w:r>
-        <w:rPr>
-          <w:sz w:val="28"/>
-          <w:szCs w:val="28"/>
-        </w:rPr>
-        <w:t xml:space="preserve">  </w:t>
-      </w:r>
-      <w:r>
-        <w:rPr>
-          <w:rFonts w:eastAsia="Times New Roman" w:cs="Times New Roman"/>
-          <w:sz w:val="28"/>
-          <w:szCs w:val="28"/>
-        </w:rPr>
-        <w:t xml:space="preserve">The group meets on the first Monday (and </w:t>
-      </w:r>
-      <w:r>
-        <w:rPr>
-          <w:rFonts w:eastAsia="Times New Roman" w:cs="Times New Roman"/>
-          <w:sz w:val="28"/>
-          <w:szCs w:val="28"/>
-        </w:rPr>
-        <w:t>third</w:t>
-      </w:r>
-      <w:r>
-        <w:rPr>
-          <w:rFonts w:eastAsia="Times New Roman" w:cs="Times New Roman"/>
-          <w:sz w:val="28"/>
-          <w:szCs w:val="28"/>
-        </w:rPr>
-        <w:t xml:space="preserve"> Monday for installations only) of every month. The meeting starts at 5:30 PM and ends by 7:30 PM.</w:t>
+          <w:sz w:val="26"/>
+          <w:szCs w:val="26"/>
+        </w:rPr>
+        <w:t>we decide not to meet at all.)</w:t>
       </w:r>
     </w:p>
     <w:p>
       <w:pPr>
         <w:rPr>
+          <w:sz w:val="26"/>
+          <w:szCs w:val="26"/>
+        </w:rPr>
+      </w:pPr>
+      <w:r>
+        <w:rPr>
           <w:b/>
-          <w:sz w:val="28"/>
-          <w:szCs w:val="28"/>
+          <w:sz w:val="26"/>
+          <w:szCs w:val="26"/>
+          <w:u w:val="single"/>
+        </w:rPr>
+        <w:t>When</w:t>
+      </w:r>
+      <w:r>
+        <w:rPr>
+          <w:sz w:val="26"/>
+          <w:szCs w:val="26"/>
+        </w:rPr>
+        <w:t xml:space="preserve">  </w:t>
+      </w:r>
+      <w:r>
+        <w:rPr>
+          <w:rFonts w:eastAsia="Times New Roman" w:cs="Times New Roman"/>
+          <w:sz w:val="26"/>
+          <w:szCs w:val="26"/>
+        </w:rPr>
+        <w:t xml:space="preserve">The group meets on the first Monday (and </w:t>
+      </w:r>
+      <w:r>
+        <w:rPr>
+          <w:rFonts w:eastAsia="Times New Roman" w:cs="Times New Roman"/>
+          <w:sz w:val="26"/>
+          <w:szCs w:val="26"/>
+        </w:rPr>
+        <w:t>third</w:t>
+      </w:r>
+      <w:r>
+        <w:rPr>
+          <w:rFonts w:eastAsia="Times New Roman" w:cs="Times New Roman"/>
+          <w:sz w:val="26"/>
+          <w:szCs w:val="26"/>
+        </w:rPr>
+        <w:t xml:space="preserve"> Monday for installations only) of every month. The meeting starts at 5:30 PM and ends by 7:30 PM.</w:t>
+      </w:r>
+    </w:p>
+    <w:p>
+      <w:pPr>
+        <w:rPr>
+          <w:b/>
+          <w:sz w:val="26"/>
+          <w:szCs w:val="26"/>
         </w:rPr>
       </w:pPr>
       <w:r>
         <w:rPr>
           <w:b/>
-          <w:sz w:val="28"/>
-          <w:szCs w:val="28"/>
+          <w:sz w:val="26"/>
+          <w:szCs w:val="26"/>
           <w:u w:val="single"/>
         </w:rPr>
         <w:t>Upcoming meetings</w:t>
@@ -437,6 +559,8 @@
             </w:r>
           </w:p>
         </w:tc>
+        <w:bookmarkStart w:id="0" w:name="_GoBack"/>
+        <w:bookmarkEnd w:id="0"/>
       </w:tr>
       <w:tr>
         <w:trPr>
@@ -464,21 +588,7 @@
                 <w:sz w:val="24"/>
                 <w:szCs w:val="24"/>
               </w:rPr>
-              <w:t xml:space="preserve">February </w:t>
-            </w:r>
-            <w:r>
-              <w:rPr>
-                <w:sz w:val="24"/>
-                <w:szCs w:val="24"/>
-              </w:rPr>
-              <w:t xml:space="preserve">6, </w:t>
-            </w:r>
-            <w:r>
-              <w:rPr>
-                <w:sz w:val="24"/>
-                <w:szCs w:val="24"/>
-              </w:rPr>
-              <w:t>2017</w:t>
+              <w:t>September 4, 2017</w:t>
             </w:r>
           </w:p>
         </w:tc>
@@ -504,21 +614,7 @@
                 <w:sz w:val="24"/>
                 <w:szCs w:val="24"/>
               </w:rPr>
-              <w:t xml:space="preserve">February </w:t>
-            </w:r>
-            <w:r>
-              <w:rPr>
-                <w:sz w:val="24"/>
-                <w:szCs w:val="24"/>
-              </w:rPr>
-              <w:t xml:space="preserve">20, </w:t>
-            </w:r>
-            <w:r>
-              <w:rPr>
-                <w:sz w:val="24"/>
-                <w:szCs w:val="24"/>
-              </w:rPr>
-              <w:t>2017</w:t>
+              <w:t>September 18, 2017</w:t>
             </w:r>
           </w:p>
         </w:tc>
@@ -571,21 +667,7 @@
                 <w:sz w:val="24"/>
                 <w:szCs w:val="24"/>
               </w:rPr>
-              <w:t xml:space="preserve">March </w:t>
-            </w:r>
-            <w:r>
-              <w:rPr>
-                <w:sz w:val="24"/>
-                <w:szCs w:val="24"/>
-              </w:rPr>
-              <w:t xml:space="preserve">6, </w:t>
-            </w:r>
-            <w:r>
-              <w:rPr>
-                <w:sz w:val="24"/>
-                <w:szCs w:val="24"/>
-              </w:rPr>
-              <w:t>2017</w:t>
+              <w:t>October 2, 2017</w:t>
             </w:r>
           </w:p>
         </w:tc>
@@ -611,21 +693,7 @@
                 <w:sz w:val="24"/>
                 <w:szCs w:val="24"/>
               </w:rPr>
-              <w:t xml:space="preserve">March </w:t>
-            </w:r>
-            <w:r>
-              <w:rPr>
-                <w:sz w:val="24"/>
-                <w:szCs w:val="24"/>
-              </w:rPr>
-              <w:t xml:space="preserve">20, </w:t>
-            </w:r>
-            <w:r>
-              <w:rPr>
-                <w:sz w:val="24"/>
-                <w:szCs w:val="24"/>
-              </w:rPr>
-              <w:t>2017</w:t>
+              <w:t>October 16, 2017</w:t>
             </w:r>
           </w:p>
         </w:tc>
@@ -648,7 +716,7 @@
                 <w:sz w:val="24"/>
                 <w:szCs w:val="24"/>
               </w:rPr>
-              <w:t>"</w:t>
+              <w:t>”</w:t>
             </w:r>
           </w:p>
         </w:tc>
@@ -679,7 +747,7 @@
                 <w:sz w:val="24"/>
                 <w:szCs w:val="24"/>
               </w:rPr>
-              <w:t>April 3, 2017</w:t>
+              <w:t>November 6, 2017</w:t>
             </w:r>
           </w:p>
         </w:tc>
@@ -705,7 +773,7 @@
                 <w:sz w:val="24"/>
                 <w:szCs w:val="24"/>
               </w:rPr>
-              <w:t>April 17, 2017</w:t>
+              <w:t>November 20, 2017</w:t>
             </w:r>
           </w:p>
         </w:tc>
@@ -728,7 +796,7 @@
                 <w:sz w:val="24"/>
                 <w:szCs w:val="24"/>
               </w:rPr>
-              <w:t>"</w:t>
+              <w:t>”</w:t>
             </w:r>
           </w:p>
         </w:tc>
@@ -759,7 +827,7 @@
                 <w:sz w:val="24"/>
                 <w:szCs w:val="24"/>
               </w:rPr>
-              <w:t>May 1, 2017</w:t>
+              <w:t>December 4, 2017</w:t>
             </w:r>
           </w:p>
         </w:tc>
@@ -785,7 +853,7 @@
                 <w:sz w:val="24"/>
                 <w:szCs w:val="24"/>
               </w:rPr>
-              <w:t>May 15, 2017</w:t>
+              <w:t>December 18, 2017</w:t>
             </w:r>
           </w:p>
         </w:tc>
@@ -808,7 +876,7 @@
                 <w:sz w:val="24"/>
                 <w:szCs w:val="24"/>
               </w:rPr>
-              <w:t>"</w:t>
+              <w:t>”</w:t>
             </w:r>
           </w:p>
         </w:tc>
@@ -839,7 +907,7 @@
                 <w:sz w:val="24"/>
                 <w:szCs w:val="24"/>
               </w:rPr>
-              <w:t>June 5, 2017</w:t>
+              <w:t>January 1, 2018</w:t>
             </w:r>
           </w:p>
         </w:tc>
@@ -865,7 +933,7 @@
                 <w:sz w:val="24"/>
                 <w:szCs w:val="24"/>
               </w:rPr>
-              <w:t>June 19, 2017</w:t>
+              <w:t>January 15, 2018</w:t>
             </w:r>
           </w:p>
         </w:tc>
@@ -888,7 +956,7 @@
                 <w:sz w:val="24"/>
                 <w:szCs w:val="24"/>
               </w:rPr>
-              <w:t>"</w:t>
+              <w:t>”</w:t>
             </w:r>
           </w:p>
         </w:tc>
@@ -919,7 +987,7 @@
                 <w:sz w:val="24"/>
                 <w:szCs w:val="24"/>
               </w:rPr>
-              <w:t>July 3, 2017</w:t>
+              <w:t>February 5, 2018</w:t>
             </w:r>
           </w:p>
         </w:tc>
@@ -945,7 +1013,7 @@
                 <w:sz w:val="24"/>
                 <w:szCs w:val="24"/>
               </w:rPr>
-              <w:t>July 17, 2017</w:t>
+              <w:t>February 19, 2018</w:t>
             </w:r>
           </w:p>
         </w:tc>
@@ -968,7 +1036,7 @@
                 <w:sz w:val="24"/>
                 <w:szCs w:val="24"/>
               </w:rPr>
-              <w:t>"</w:t>
+              <w:t>”</w:t>
             </w:r>
           </w:p>
         </w:tc>
@@ -999,7 +1067,7 @@
                 <w:sz w:val="24"/>
                 <w:szCs w:val="24"/>
               </w:rPr>
-              <w:t>August 7, 2017</w:t>
+              <w:t>March 5, 2018</w:t>
             </w:r>
           </w:p>
         </w:tc>
@@ -1025,7 +1093,7 @@
                 <w:sz w:val="24"/>
                 <w:szCs w:val="24"/>
               </w:rPr>
-              <w:t>August 21, 2017</w:t>
+              <w:t>March 19, 2017</w:t>
             </w:r>
           </w:p>
         </w:tc>
@@ -1048,7 +1116,7 @@
                 <w:sz w:val="24"/>
                 <w:szCs w:val="24"/>
               </w:rPr>
-              <w:t>"</w:t>
+              <w:t>”</w:t>
             </w:r>
           </w:p>
         </w:tc>
@@ -1079,7 +1147,7 @@
                 <w:sz w:val="24"/>
                 <w:szCs w:val="24"/>
               </w:rPr>
-              <w:t>September 4, 2017</w:t>
+              <w:t>April 2, 2018</w:t>
             </w:r>
           </w:p>
         </w:tc>
@@ -1105,7 +1173,7 @@
                 <w:sz w:val="24"/>
                 <w:szCs w:val="24"/>
               </w:rPr>
-              <w:t>September 18, 2017</w:t>
+              <w:t>April 16, 2018</w:t>
             </w:r>
           </w:p>
         </w:tc>
@@ -1128,7 +1196,7 @@
                 <w:sz w:val="24"/>
                 <w:szCs w:val="24"/>
               </w:rPr>
-              <w:t>“</w:t>
+              <w:t>”</w:t>
             </w:r>
           </w:p>
         </w:tc>
@@ -1159,7 +1227,7 @@
                 <w:sz w:val="24"/>
                 <w:szCs w:val="24"/>
               </w:rPr>
-              <w:t>October 2, 2017</w:t>
+              <w:t>May 7, 2018</w:t>
             </w:r>
           </w:p>
         </w:tc>
@@ -1185,7 +1253,7 @@
                 <w:sz w:val="24"/>
                 <w:szCs w:val="24"/>
               </w:rPr>
-              <w:t>October 16, 2017</w:t>
+              <w:t>May 21, 2018</w:t>
             </w:r>
           </w:p>
         </w:tc>
@@ -1208,7 +1276,7 @@
                 <w:sz w:val="24"/>
                 <w:szCs w:val="24"/>
               </w:rPr>
-              <w:t>“</w:t>
+              <w:t>”</w:t>
             </w:r>
           </w:p>
         </w:tc>
@@ -1239,7 +1307,7 @@
                 <w:sz w:val="24"/>
                 <w:szCs w:val="24"/>
               </w:rPr>
-              <w:t>November 6, 2017</w:t>
+              <w:t>June 4, 2018</w:t>
             </w:r>
           </w:p>
         </w:tc>
@@ -1265,7 +1333,7 @@
                 <w:sz w:val="24"/>
                 <w:szCs w:val="24"/>
               </w:rPr>
-              <w:t>November 20, 2017</w:t>
+              <w:t>June 18, 2018</w:t>
             </w:r>
           </w:p>
         </w:tc>
@@ -1288,7 +1356,7 @@
                 <w:sz w:val="24"/>
                 <w:szCs w:val="24"/>
               </w:rPr>
-              <w:t>“</w:t>
+              <w:t>”</w:t>
             </w:r>
           </w:p>
         </w:tc>
@@ -1319,7 +1387,7 @@
                 <w:sz w:val="24"/>
                 <w:szCs w:val="24"/>
               </w:rPr>
-              <w:t>December 4, 2017</w:t>
+              <w:t>July 2, 2018</w:t>
             </w:r>
           </w:p>
         </w:tc>
@@ -1345,7 +1413,7 @@
                 <w:sz w:val="24"/>
                 <w:szCs w:val="24"/>
               </w:rPr>
-              <w:t>December 18, 2017</w:t>
+              <w:t>July 16, 2018</w:t>
             </w:r>
           </w:p>
         </w:tc>
@@ -1368,7 +1436,7 @@
                 <w:sz w:val="24"/>
                 <w:szCs w:val="24"/>
               </w:rPr>
-              <w:t>“</w:t>
+              <w:t>”</w:t>
             </w:r>
           </w:p>
         </w:tc>
@@ -1387,39 +1455,39 @@
     <w:p>
       <w:pPr>
         <w:rPr>
-          <w:sz w:val="28"/>
-          <w:szCs w:val="28"/>
+          <w:sz w:val="26"/>
+          <w:szCs w:val="26"/>
         </w:rPr>
       </w:pPr>
       <w:r>
         <w:rPr>
           <w:b/>
-          <w:sz w:val="28"/>
-          <w:szCs w:val="28"/>
+          <w:sz w:val="26"/>
+          <w:szCs w:val="26"/>
           <w:u w:val="single"/>
         </w:rPr>
         <w:t>Contact</w:t>
       </w:r>
       <w:r>
         <w:rPr>
-          <w:sz w:val="28"/>
-          <w:szCs w:val="28"/>
+          <w:sz w:val="26"/>
+          <w:szCs w:val="26"/>
         </w:rPr>
         <w:t xml:space="preserve">  Tom Browder (</w:t>
       </w:r>
       <w:r>
         <w:rPr>
           <w:b/>
-          <w:sz w:val="28"/>
-          <w:szCs w:val="28"/>
+          <w:sz w:val="26"/>
+          <w:szCs w:val="26"/>
           <w:u w:val="single"/>
         </w:rPr>
         <w:t>tom.browder@gmail.com</w:t>
       </w:r>
       <w:r>
         <w:rPr>
-          <w:sz w:val="28"/>
-          <w:szCs w:val="28"/>
+          <w:sz w:val="26"/>
+          <w:szCs w:val="26"/>
         </w:rPr>
         <w:t>) for more information.</w:t>
       </w:r>
@@ -1436,7 +1504,7 @@
 </file>
 
 <file path=word/styles.xml><?xml version="1.0" encoding="utf-8"?>
-<w:styles xmlns:mc="http://schemas.openxmlformats.org/markup-compatibility/2006" xmlns:r="http://schemas.openxmlformats.org/officeDocument/2006/relationships" xmlns:w="http://schemas.openxmlformats.org/wordprocessingml/2006/main" xmlns:w14="http://schemas.microsoft.com/office/word/2010/wordml" xmlns:w15="http://schemas.microsoft.com/office/word/2012/wordml" xmlns:w16se="http://schemas.microsoft.com/office/word/2015/wordml/symex" mc:Ignorable="w14 w15 w16se">
+<w:styles xmlns:mc="http://schemas.openxmlformats.org/markup-compatibility/2006" xmlns:r="http://schemas.openxmlformats.org/officeDocument/2006/relationships" xmlns:w="http://schemas.openxmlformats.org/wordprocessingml/2006/main" xmlns:w14="http://schemas.microsoft.com/office/word/2010/wordml" xmlns:w15="http://schemas.microsoft.com/office/word/2012/wordml" xmlns:w16cid="http://schemas.microsoft.com/office/word/2016/wordml/cid" xmlns:w16se="http://schemas.microsoft.com/office/word/2015/wordml/symex" mc:Ignorable="w14 w15 w16se w16cid">
   <w:docDefaults>
     <w:rPrDefault>
       <w:rPr>
@@ -1452,7 +1520,7 @@
       </w:pPr>
     </w:pPrDefault>
   </w:docDefaults>
-  <w:latentStyles w:defLockedState="0" w:defUIPriority="99" w:defSemiHidden="0" w:defUnhideWhenUsed="0" w:defQFormat="0" w:count="374">
+  <w:latentStyles w:defLockedState="0" w:defUIPriority="99" w:defSemiHidden="0" w:defUnhideWhenUsed="0" w:defQFormat="0" w:count="375">
     <w:lsdException w:name="Normal" w:uiPriority="0" w:qFormat="1"/>
     <w:lsdException w:name="heading 1" w:uiPriority="9" w:qFormat="1"/>
     <w:lsdException w:name="heading 2" w:semiHidden="1" w:uiPriority="9" w:unhideWhenUsed="1" w:qFormat="1"/>
@@ -1558,7 +1626,6 @@
     <w:lsdException w:name="HTML Sample" w:semiHidden="1" w:unhideWhenUsed="1"/>
     <w:lsdException w:name="HTML Typewriter" w:semiHidden="1" w:unhideWhenUsed="1"/>
     <w:lsdException w:name="HTML Variable" w:semiHidden="1" w:unhideWhenUsed="1"/>
-    <w:lsdException w:name="Normal Table" w:semiHidden="1" w:unhideWhenUsed="1"/>
     <w:lsdException w:name="annotation subject" w:semiHidden="1" w:unhideWhenUsed="1"/>
     <w:lsdException w:name="No List" w:semiHidden="1" w:unhideWhenUsed="1"/>
     <w:lsdException w:name="Outline List 1" w:semiHidden="1" w:unhideWhenUsed="1"/>
@@ -1605,10 +1672,8 @@
     <w:lsdException w:name="Table Subtle 2" w:semiHidden="1" w:unhideWhenUsed="1"/>
     <w:lsdException w:name="Table Web 1" w:semiHidden="1" w:unhideWhenUsed="1"/>
     <w:lsdException w:name="Table Web 2" w:semiHidden="1" w:unhideWhenUsed="1"/>
-    <w:lsdException w:name="Table Web 3" w:semiHidden="1" w:unhideWhenUsed="1"/>
     <w:lsdException w:name="Balloon Text" w:semiHidden="1" w:unhideWhenUsed="1"/>
     <w:lsdException w:name="Table Grid" w:uiPriority="59"/>
-    <w:lsdException w:name="Table Theme" w:semiHidden="1" w:unhideWhenUsed="1"/>
     <w:lsdException w:name="Placeholder Text" w:semiHidden="1"/>
     <w:lsdException w:name="No Spacing" w:uiPriority="1" w:qFormat="1"/>
     <w:lsdException w:name="Light Shading" w:uiPriority="60"/>
@@ -1827,6 +1892,7 @@
     <w:lsdException w:name="Mention" w:semiHidden="1" w:unhideWhenUsed="1"/>
     <w:lsdException w:name="Smart Hyperlink" w:semiHidden="1" w:unhideWhenUsed="1"/>
     <w:lsdException w:name="Hashtag" w:semiHidden="1" w:unhideWhenUsed="1"/>
+    <w:lsdException w:name="Unresolved Mention" w:semiHidden="1" w:unhideWhenUsed="1"/>
   </w:latentStyles>
   <w:style w:type="paragraph" w:default="1" w:styleId="Normal">
     <w:name w:val="Normal"/>

</xml_diff>

<commit_message>
update for current ops
</commit_message>
<xml_diff>
--- a/NWFLUG/NWFLUG-meeting-notice.docx
+++ b/NWFLUG/NWFLUG-meeting-notice.docx
@@ -1,13 +1,11 @@
 
 <file path=word/document.xml><?xml version="1.0" encoding="utf-8"?>
-<w:document xmlns:o="urn:schemas-microsoft-com:office:office" xmlns:r="http://schemas.openxmlformats.org/officeDocument/2006/relationships" xmlns:v="urn:schemas-microsoft-com:vml" xmlns:w="http://schemas.openxmlformats.org/wordprocessingml/2006/main" xmlns:w10="urn:schemas-microsoft-com:office:word" xmlns:wp="http://schemas.openxmlformats.org/drawingml/2006/wordprocessingDrawing" xmlns:wps="http://schemas.microsoft.com/office/word/2010/wordprocessingShape" xmlns:wpg="http://schemas.microsoft.com/office/word/2010/wordprocessingGroup" xmlns:mc="http://schemas.openxmlformats.org/markup-compatibility/2006" xmlns:wp14="http://schemas.microsoft.com/office/word/2010/wordprocessingDrawing" xmlns:w14="http://schemas.microsoft.com/office/word/2010/wordml" mc:Ignorable="w14 wp14">
+<w:document xmlns:wpc="http://schemas.microsoft.com/office/word/2010/wordprocessingCanvas" xmlns:cx="http://schemas.microsoft.com/office/drawing/2014/chartex" xmlns:cx1="http://schemas.microsoft.com/office/drawing/2015/9/8/chartex" xmlns:cx2="http://schemas.microsoft.com/office/drawing/2015/10/21/chartex" xmlns:cx3="http://schemas.microsoft.com/office/drawing/2016/5/9/chartex" xmlns:cx4="http://schemas.microsoft.com/office/drawing/2016/5/10/chartex" xmlns:cx5="http://schemas.microsoft.com/office/drawing/2016/5/11/chartex" xmlns:cx6="http://schemas.microsoft.com/office/drawing/2016/5/12/chartex" xmlns:cx7="http://schemas.microsoft.com/office/drawing/2016/5/13/chartex" xmlns:cx8="http://schemas.microsoft.com/office/drawing/2016/5/14/chartex" xmlns:mc="http://schemas.openxmlformats.org/markup-compatibility/2006" xmlns:aink="http://schemas.microsoft.com/office/drawing/2016/ink" xmlns:am3d="http://schemas.microsoft.com/office/drawing/2017/model3d" xmlns:o="urn:schemas-microsoft-com:office:office" xmlns:r="http://schemas.openxmlformats.org/officeDocument/2006/relationships" xmlns:m="http://schemas.openxmlformats.org/officeDocument/2006/math" xmlns:v="urn:schemas-microsoft-com:vml" xmlns:wp14="http://schemas.microsoft.com/office/word/2010/wordprocessingDrawing" xmlns:wp="http://schemas.openxmlformats.org/drawingml/2006/wordprocessingDrawing" xmlns:w10="urn:schemas-microsoft-com:office:word" xmlns:w="http://schemas.openxmlformats.org/wordprocessingml/2006/main" xmlns:w14="http://schemas.microsoft.com/office/word/2010/wordml" xmlns:w15="http://schemas.microsoft.com/office/word/2012/wordml" xmlns:w16cid="http://schemas.microsoft.com/office/word/2016/wordml/cid" xmlns:w16se="http://schemas.microsoft.com/office/word/2015/wordml/symex" xmlns:wpg="http://schemas.microsoft.com/office/word/2010/wordprocessingGroup" xmlns:wpi="http://schemas.microsoft.com/office/word/2010/wordprocessingInk" xmlns:wne="http://schemas.microsoft.com/office/word/2006/wordml" xmlns:wps="http://schemas.microsoft.com/office/word/2010/wordprocessingShape" mc:Ignorable="w14 w15 w16se w16cid wp14">
   <w:body>
     <w:p>
       <w:pPr>
-        <w:pStyle w:val="Normal"/>
         <w:jc w:val="center"/>
         <w:rPr>
-          <w:b/>
           <w:b/>
           <w:sz w:val="72"/>
           <w:szCs w:val="72"/>
@@ -24,10 +22,8 @@
     </w:p>
     <w:p>
       <w:pPr>
-        <w:pStyle w:val="Normal"/>
         <w:jc w:val="center"/>
         <w:rPr>
-          <w:b/>
           <w:b/>
           <w:sz w:val="60"/>
           <w:szCs w:val="60"/>
@@ -44,16 +40,15 @@
     </w:p>
     <w:p>
       <w:pPr>
-        <w:pStyle w:val="Normal"/>
-        <w:rPr>
-          <w:rFonts w:eastAsia="Times New Roman" w:cs="Times New Roman" w:cstheme="minorHAnsi"/>
+        <w:rPr>
+          <w:rFonts w:eastAsia="Times New Roman" w:cstheme="minorHAnsi"/>
           <w:sz w:val="26"/>
           <w:szCs w:val="26"/>
         </w:rPr>
       </w:pPr>
       <w:r>
         <w:rPr>
-          <w:rFonts w:cs="Times New Roman" w:cstheme="minorHAnsi"/>
+          <w:rFonts w:cstheme="minorHAnsi"/>
           <w:b/>
           <w:sz w:val="26"/>
           <w:szCs w:val="26"/>
@@ -63,7 +58,7 @@
       </w:r>
       <w:r>
         <w:rPr>
-          <w:rFonts w:cs="Times New Roman" w:cstheme="minorHAnsi"/>
+          <w:rFonts w:cstheme="minorHAnsi"/>
           <w:sz w:val="26"/>
           <w:szCs w:val="26"/>
         </w:rPr>
@@ -71,7 +66,7 @@
       </w:r>
       <w:r>
         <w:rPr>
-          <w:rFonts w:eastAsia="Times New Roman" w:cs="Times New Roman" w:cstheme="minorHAnsi"/>
+          <w:rFonts w:eastAsia="Times New Roman" w:cstheme="minorHAnsi"/>
           <w:sz w:val="26"/>
           <w:szCs w:val="26"/>
         </w:rPr>
@@ -79,7 +74,7 @@
       </w:r>
       <w:r>
         <w:rPr>
-          <w:rFonts w:eastAsia="Times New Roman" w:cs="Times New Roman" w:cstheme="minorHAnsi"/>
+          <w:rFonts w:eastAsia="Times New Roman" w:cstheme="minorHAnsi"/>
           <w:b/>
           <w:sz w:val="26"/>
           <w:szCs w:val="26"/>
@@ -88,7 +83,7 @@
       </w:r>
       <w:r>
         <w:rPr>
-          <w:rFonts w:eastAsia="Times New Roman" w:cs="Times New Roman" w:cstheme="minorHAnsi"/>
+          <w:rFonts w:eastAsia="Times New Roman" w:cstheme="minorHAnsi"/>
           <w:sz w:val="26"/>
           <w:szCs w:val="26"/>
         </w:rPr>
@@ -96,7 +91,7 @@
       </w:r>
       <w:r>
         <w:rPr>
-          <w:rFonts w:eastAsia="Times New Roman" w:cs="Times New Roman" w:cstheme="minorHAnsi"/>
+          <w:rFonts w:eastAsia="Times New Roman" w:cstheme="minorHAnsi"/>
           <w:b/>
           <w:sz w:val="26"/>
           <w:szCs w:val="26"/>
@@ -105,15 +100,49 @@
       </w:r>
       <w:r>
         <w:rPr>
-          <w:rFonts w:eastAsia="Times New Roman" w:cs="Times New Roman" w:cstheme="minorHAnsi"/>
-          <w:sz w:val="26"/>
-          <w:szCs w:val="26"/>
-        </w:rPr>
-        <w:t xml:space="preserve"> is for those interested in the GNU/Linux Operating System (O/S) and Free and Open Source Software (FOSS) (for both Linux, Mac, and Windows).  The monthly meetings are an opportunity to meet others with similar interests and learn about various aspects of Linux and FOSS. Meetings are free and open to everyone, and there is no formal membership requirement.  Note we also host an installation meeting once per month on the third Monday, </w:t>
-      </w:r>
-      <w:r>
-        <w:rPr>
-          <w:rFonts w:eastAsia="Times New Roman" w:cs="Times New Roman" w:cstheme="minorHAnsi"/>
+          <w:rFonts w:eastAsia="Times New Roman" w:cstheme="minorHAnsi"/>
+          <w:sz w:val="26"/>
+          <w:szCs w:val="26"/>
+        </w:rPr>
+        <w:t xml:space="preserve"> is for those interested in the GNU/Linux Operating System (O/S) and Free and Open Source Software (FOSS) (for both Linux, Mac, and Windows).  The bi</w:t>
+      </w:r>
+      <w:r>
+        <w:rPr>
+          <w:rFonts w:eastAsia="Times New Roman" w:cstheme="minorHAnsi"/>
+          <w:sz w:val="26"/>
+          <w:szCs w:val="26"/>
+        </w:rPr>
+        <w:t xml:space="preserve">monthly meetings are an opportunity to meet others with similar interests and learn about various aspects of </w:t>
+      </w:r>
+      <w:r>
+        <w:rPr>
+          <w:rFonts w:eastAsia="Times New Roman" w:cstheme="minorHAnsi"/>
+          <w:sz w:val="26"/>
+          <w:szCs w:val="26"/>
+        </w:rPr>
+        <w:t xml:space="preserve">Linux and FOSS. Meetings are free and open to everyone, and there is no formal membership requirement.  Note we also host an installation meeting </w:t>
+      </w:r>
+      <w:r>
+        <w:rPr>
+          <w:rFonts w:eastAsia="Times New Roman" w:cstheme="minorHAnsi"/>
+          <w:sz w:val="26"/>
+          <w:szCs w:val="26"/>
+        </w:rPr>
+        <w:t>on the third Monday of every month</w:t>
+      </w:r>
+      <w:bookmarkStart w:id="0" w:name="_GoBack"/>
+      <w:bookmarkEnd w:id="0"/>
+      <w:r>
+        <w:rPr>
+          <w:rFonts w:eastAsia="Times New Roman" w:cstheme="minorHAnsi"/>
+          <w:sz w:val="26"/>
+          <w:szCs w:val="26"/>
+        </w:rPr>
+        <w:t xml:space="preserve">, </w:t>
+      </w:r>
+      <w:r>
+        <w:rPr>
+          <w:rFonts w:eastAsia="Times New Roman" w:cstheme="minorHAnsi"/>
           <w:b/>
           <w:sz w:val="26"/>
           <w:szCs w:val="26"/>
@@ -122,15 +151,23 @@
       </w:r>
       <w:r>
         <w:rPr>
-          <w:rFonts w:eastAsia="Times New Roman" w:cs="Times New Roman" w:cstheme="minorHAnsi"/>
-          <w:sz w:val="26"/>
-          <w:szCs w:val="26"/>
-        </w:rPr>
-        <w:t xml:space="preserve"> (contact Tom Browder or any other member).  See the group's website at </w:t>
-      </w:r>
-      <w:r>
-        <w:rPr>
-          <w:rFonts w:eastAsia="Times New Roman" w:cs="Times New Roman" w:cstheme="minorHAnsi"/>
+          <w:rFonts w:eastAsia="Times New Roman" w:cstheme="minorHAnsi"/>
+          <w:sz w:val="26"/>
+          <w:szCs w:val="26"/>
+        </w:rPr>
+        <w:t xml:space="preserve"> (contact Tom Browder or any other member).  See the gr</w:t>
+      </w:r>
+      <w:r>
+        <w:rPr>
+          <w:rFonts w:eastAsia="Times New Roman" w:cstheme="minorHAnsi"/>
+          <w:sz w:val="26"/>
+          <w:szCs w:val="26"/>
+        </w:rPr>
+        <w:t xml:space="preserve">oup's website at </w:t>
+      </w:r>
+      <w:r>
+        <w:rPr>
+          <w:rFonts w:eastAsia="Times New Roman" w:cstheme="minorHAnsi"/>
           <w:b/>
           <w:sz w:val="26"/>
           <w:szCs w:val="26"/>
@@ -140,7 +177,7 @@
       </w:r>
       <w:r>
         <w:rPr>
-          <w:rFonts w:eastAsia="Times New Roman" w:cs="Times New Roman" w:cstheme="minorHAnsi"/>
+          <w:rFonts w:eastAsia="Times New Roman" w:cstheme="minorHAnsi"/>
           <w:sz w:val="26"/>
           <w:szCs w:val="26"/>
         </w:rPr>
@@ -148,7 +185,7 @@
       </w:r>
       <w:r>
         <w:rPr>
-          <w:rFonts w:eastAsia="Times New Roman" w:cs="Times New Roman" w:cstheme="minorHAnsi"/>
+          <w:rFonts w:eastAsia="Times New Roman" w:cstheme="minorHAnsi"/>
           <w:b/>
           <w:sz w:val="26"/>
           <w:szCs w:val="26"/>
@@ -158,7 +195,6 @@
     </w:p>
     <w:p>
       <w:pPr>
-        <w:pStyle w:val="Normal"/>
         <w:rPr>
           <w:rFonts w:eastAsia="Times New Roman" w:cs="Times New Roman"/>
           <w:sz w:val="26"/>
@@ -179,21 +215,7 @@
           <w:sz w:val="26"/>
           <w:szCs w:val="26"/>
         </w:rPr>
-        <w:t xml:space="preserve">  Regular meetings are scheduled for the first Monday of every </w:t>
-      </w:r>
-      <w:r>
-        <w:rPr>
-          <w:sz w:val="26"/>
-          <w:szCs w:val="26"/>
-        </w:rPr>
-        <w:t xml:space="preserve">other </w:t>
-      </w:r>
-      <w:r>
-        <w:rPr>
-          <w:sz w:val="26"/>
-          <w:szCs w:val="26"/>
-        </w:rPr>
-        <w:t xml:space="preserve">month.  Most meetings are held </w:t>
+        <w:t xml:space="preserve">  Regular meetings are scheduled for the first Monday of every other month.  Most meetings are held </w:t>
       </w:r>
       <w:r>
         <w:rPr>
@@ -201,7 +223,7 @@
           <w:sz w:val="26"/>
           <w:szCs w:val="26"/>
         </w:rPr>
-        <w:t xml:space="preserve">in Room 400 of the Niceville campus of the Crosspoint United Methodist Church located at 214 Partin Drive South. See the website for location maps and a downloadable church campus map.  </w:t>
+        <w:t>in Room 400 of the Niceville campus of the Crosspoint United Methodist Church located at 214 Part</w:t>
       </w:r>
       <w:r>
         <w:rPr>
@@ -209,7 +231,7 @@
           <w:sz w:val="26"/>
           <w:szCs w:val="26"/>
         </w:rPr>
-        <w:t xml:space="preserve">(Meetings falling on a holiday may be held in an alternate location unless we decide not to meet at all.)  </w:t>
+        <w:t xml:space="preserve">in Drive South. See the website for location maps and a downloadable church campus map.  (Meetings falling on a holiday may be held in an alternate location unless we decide not to meet at all.)  </w:t>
       </w:r>
       <w:r>
         <w:rPr>
@@ -218,7 +240,7 @@
           <w:sz w:val="26"/>
           <w:szCs w:val="26"/>
         </w:rPr>
-        <w:t xml:space="preserve">The exact meeting place for the next  </w:t>
+        <w:t>The exact meeting place for the next</w:t>
       </w:r>
       <w:r>
         <w:rPr>
@@ -227,7 +249,7 @@
           <w:sz w:val="26"/>
           <w:szCs w:val="26"/>
         </w:rPr>
-        <w:t>scheduled</w:t>
+        <w:t xml:space="preserve"> scheduled</w:t>
       </w:r>
       <w:r>
         <w:rPr>
@@ -236,11 +258,29 @@
           <w:sz w:val="26"/>
           <w:szCs w:val="26"/>
         </w:rPr>
-        <w:t xml:space="preserve">meeting should always be shown on our website at </w:t>
-      </w:r>
-      <w:r>
-        <w:rPr>
-          <w:rFonts w:eastAsia="Times New Roman" w:cs="Times New Roman" w:cstheme="minorHAnsi"/>
+        <w:t xml:space="preserve"> </w:t>
+      </w:r>
+      <w:r>
+        <w:rPr>
+          <w:rFonts w:eastAsia="Times New Roman" w:cs="Times New Roman"/>
+          <w:b/>
+          <w:sz w:val="26"/>
+          <w:szCs w:val="26"/>
+        </w:rPr>
+        <w:t>meeting shoul</w:t>
+      </w:r>
+      <w:r>
+        <w:rPr>
+          <w:rFonts w:eastAsia="Times New Roman" w:cs="Times New Roman"/>
+          <w:b/>
+          <w:sz w:val="26"/>
+          <w:szCs w:val="26"/>
+        </w:rPr>
+        <w:t xml:space="preserve">d always be shown on our website at </w:t>
+      </w:r>
+      <w:r>
+        <w:rPr>
+          <w:rFonts w:eastAsia="Times New Roman" w:cstheme="minorHAnsi"/>
           <w:b/>
           <w:sz w:val="26"/>
           <w:szCs w:val="26"/>
@@ -250,7 +290,7 @@
       </w:r>
       <w:r>
         <w:rPr>
-          <w:rFonts w:eastAsia="Times New Roman" w:cs="Times New Roman" w:cstheme="minorHAnsi"/>
+          <w:rFonts w:eastAsia="Times New Roman" w:cstheme="minorHAnsi"/>
           <w:b/>
           <w:sz w:val="26"/>
           <w:szCs w:val="26"/>
@@ -260,7 +300,6 @@
     </w:p>
     <w:p>
       <w:pPr>
-        <w:pStyle w:val="Normal"/>
         <w:rPr>
           <w:sz w:val="26"/>
           <w:szCs w:val="26"/>
@@ -288,7 +327,7 @@
           <w:sz w:val="26"/>
           <w:szCs w:val="26"/>
         </w:rPr>
-        <w:t xml:space="preserve">The group meets on the first Monday (and third Monday for installations only) of every </w:t>
+        <w:t xml:space="preserve">The group meets on the first Monday </w:t>
       </w:r>
       <w:r>
         <w:rPr>
@@ -296,7 +335,7 @@
           <w:sz w:val="26"/>
           <w:szCs w:val="26"/>
         </w:rPr>
-        <w:t xml:space="preserve">other </w:t>
+        <w:t xml:space="preserve">of every other month </w:t>
       </w:r>
       <w:r>
         <w:rPr>
@@ -304,14 +343,52 @@
           <w:sz w:val="26"/>
           <w:szCs w:val="26"/>
         </w:rPr>
-        <w:t>month. The meeting starts at 5:30 PM and ends by 7:30 PM.</w:t>
+        <w:t xml:space="preserve">(and </w:t>
+      </w:r>
+      <w:r>
+        <w:rPr>
+          <w:rFonts w:eastAsia="Times New Roman" w:cs="Times New Roman"/>
+          <w:sz w:val="26"/>
+          <w:szCs w:val="26"/>
+        </w:rPr>
+        <w:t xml:space="preserve">the </w:t>
+      </w:r>
+      <w:r>
+        <w:rPr>
+          <w:rFonts w:eastAsia="Times New Roman" w:cs="Times New Roman"/>
+          <w:sz w:val="26"/>
+          <w:szCs w:val="26"/>
+        </w:rPr>
+        <w:t xml:space="preserve">third Monday </w:t>
+      </w:r>
+      <w:r>
+        <w:rPr>
+          <w:rFonts w:eastAsia="Times New Roman" w:cs="Times New Roman"/>
+          <w:sz w:val="26"/>
+          <w:szCs w:val="26"/>
+        </w:rPr>
+        <w:t xml:space="preserve">of all months </w:t>
+      </w:r>
+      <w:r>
+        <w:rPr>
+          <w:rFonts w:eastAsia="Times New Roman" w:cs="Times New Roman"/>
+          <w:sz w:val="26"/>
+          <w:szCs w:val="26"/>
+        </w:rPr>
+        <w:t>for installations only)</w:t>
+      </w:r>
+      <w:r>
+        <w:rPr>
+          <w:rFonts w:eastAsia="Times New Roman" w:cs="Times New Roman"/>
+          <w:sz w:val="26"/>
+          <w:szCs w:val="26"/>
+        </w:rPr>
+        <w:t>. The meeting starts at 5:30 PM and ends by 7:30 PM.</w:t>
       </w:r>
     </w:p>
     <w:p>
       <w:pPr>
-        <w:pStyle w:val="Normal"/>
-        <w:rPr>
-          <w:b/>
+        <w:rPr>
           <w:b/>
           <w:sz w:val="26"/>
           <w:szCs w:val="26"/>
@@ -331,15 +408,11 @@
       <w:tblPr>
         <w:tblStyle w:val="TableGrid"/>
         <w:tblW w:w="7020" w:type="dxa"/>
-        <w:jc w:val="left"/>
         <w:tblInd w:w="1581" w:type="dxa"/>
         <w:tblCellMar>
-          <w:top w:w="0" w:type="dxa"/>
-          <w:left w:w="108" w:type="dxa"/>
-          <w:bottom w:w="0" w:type="dxa"/>
           <w:right w:w="115" w:type="dxa"/>
         </w:tblCellMar>
-        <w:tblLook w:noVBand="1" w:val="04a0" w:noHBand="0" w:lastColumn="0" w:firstColumn="1" w:lastRow="0" w:firstRow="1"/>
+        <w:tblLook w:val="04A0" w:firstRow="1" w:lastRow="0" w:firstColumn="1" w:lastColumn="0" w:noHBand="0" w:noVBand="1"/>
       </w:tblPr>
       <w:tblGrid>
         <w:gridCol w:w="2030"/>
@@ -347,56 +420,49 @@
         <w:gridCol w:w="2790"/>
       </w:tblGrid>
       <w:tr>
-        <w:trPr/>
         <w:tc>
           <w:tcPr>
             <w:tcW w:w="2030" w:type="dxa"/>
-            <w:tcBorders/>
-            <w:shd w:fill="auto" w:val="clear"/>
-          </w:tcPr>
-          <w:p>
-            <w:pPr>
-              <w:pStyle w:val="Normal"/>
-              <w:spacing w:lineRule="auto" w:line="240" w:before="0" w:after="0"/>
+            <w:shd w:val="clear" w:color="auto" w:fill="auto"/>
+          </w:tcPr>
+          <w:p>
+            <w:pPr>
+              <w:spacing w:after="0" w:line="240" w:lineRule="auto"/>
               <w:jc w:val="center"/>
               <w:rPr>
                 <w:b/>
+                <w:sz w:val="24"/>
+                <w:szCs w:val="24"/>
+              </w:rPr>
+            </w:pPr>
+            <w:r>
+              <w:rPr>
                 <w:b/>
                 <w:sz w:val="24"/>
                 <w:szCs w:val="24"/>
               </w:rPr>
-            </w:pPr>
-            <w:r>
+              <w:t>Normal</w:t>
+            </w:r>
+          </w:p>
+        </w:tc>
+        <w:tc>
+          <w:tcPr>
+            <w:tcW w:w="2200" w:type="dxa"/>
+            <w:shd w:val="clear" w:color="auto" w:fill="auto"/>
+          </w:tcPr>
+          <w:p>
+            <w:pPr>
+              <w:spacing w:after="0" w:line="240" w:lineRule="auto"/>
+              <w:jc w:val="center"/>
               <w:rPr>
                 <w:b/>
                 <w:sz w:val="24"/>
                 <w:szCs w:val="24"/>
               </w:rPr>
-              <w:t>Normal</w:t>
-            </w:r>
-          </w:p>
-        </w:tc>
-        <w:tc>
-          <w:tcPr>
-            <w:tcW w:w="2200" w:type="dxa"/>
-            <w:tcBorders/>
-            <w:shd w:fill="auto" w:val="clear"/>
-          </w:tcPr>
-          <w:p>
-            <w:pPr>
-              <w:pStyle w:val="Normal"/>
-              <w:spacing w:lineRule="auto" w:line="240" w:before="0" w:after="0"/>
-              <w:jc w:val="center"/>
+            </w:pPr>
+            <w:r>
               <w:rPr>
                 <w:b/>
-                <w:b/>
-                <w:sz w:val="24"/>
-                <w:szCs w:val="24"/>
-              </w:rPr>
-            </w:pPr>
-            <w:r>
-              <w:rPr>
-                <w:b/>
                 <w:sz w:val="24"/>
                 <w:szCs w:val="24"/>
               </w:rPr>
@@ -407,19 +473,16 @@
         <w:tc>
           <w:tcPr>
             <w:tcW w:w="2790" w:type="dxa"/>
-            <w:tcBorders/>
-            <w:shd w:fill="auto" w:val="clear"/>
+            <w:shd w:val="clear" w:color="auto" w:fill="auto"/>
             <w:tcMar>
               <w:left w:w="115" w:type="dxa"/>
             </w:tcMar>
           </w:tcPr>
           <w:p>
             <w:pPr>
-              <w:pStyle w:val="Normal"/>
-              <w:spacing w:lineRule="auto" w:line="240" w:before="0" w:after="0"/>
+              <w:spacing w:after="0" w:line="240" w:lineRule="auto"/>
               <w:jc w:val="center"/>
               <w:rPr>
-                <w:b/>
                 <w:b/>
                 <w:sz w:val="24"/>
                 <w:szCs w:val="24"/>
@@ -437,24 +500,21 @@
         </w:tc>
       </w:tr>
       <w:tr>
-        <w:trPr/>
         <w:tc>
           <w:tcPr>
             <w:tcW w:w="2030" w:type="dxa"/>
-            <w:tcBorders/>
-            <w:shd w:fill="auto" w:val="clear"/>
-          </w:tcPr>
-          <w:p>
-            <w:pPr>
-              <w:pStyle w:val="Normal"/>
-              <w:spacing w:lineRule="auto" w:line="240" w:before="0" w:after="0"/>
+            <w:shd w:val="clear" w:color="auto" w:fill="auto"/>
+          </w:tcPr>
+          <w:p>
+            <w:pPr>
+              <w:spacing w:after="0" w:line="240" w:lineRule="auto"/>
               <w:jc w:val="center"/>
               <w:rPr>
                 <w:sz w:val="20"/>
                 <w:szCs w:val="20"/>
               </w:rPr>
             </w:pPr>
-            <w:bookmarkStart w:id="0" w:name="__DdeLink__233_892499384"/>
+            <w:bookmarkStart w:id="1" w:name="__DdeLink__233_892499384"/>
             <w:r>
               <w:rPr>
                 <w:sz w:val="20"/>
@@ -462,64 +522,38 @@
               </w:rPr>
               <w:t>(no meeting)</w:t>
             </w:r>
-            <w:bookmarkEnd w:id="0"/>
+            <w:bookmarkEnd w:id="1"/>
           </w:p>
         </w:tc>
         <w:tc>
           <w:tcPr>
             <w:tcW w:w="2200" w:type="dxa"/>
-            <w:tcBorders/>
-            <w:shd w:fill="auto" w:val="clear"/>
-          </w:tcPr>
-          <w:p>
-            <w:pPr>
-              <w:pStyle w:val="Normal"/>
-              <w:spacing w:lineRule="auto" w:line="240" w:before="0" w:after="0"/>
-              <w:rPr/>
-            </w:pPr>
-            <w:r>
-              <w:rPr>
-                <w:sz w:val="24"/>
-                <w:szCs w:val="24"/>
-              </w:rPr>
-              <w:t>January 2</w:t>
-            </w:r>
-            <w:r>
-              <w:rPr>
-                <w:sz w:val="24"/>
-                <w:szCs w:val="24"/>
-              </w:rPr>
-              <w:t>0</w:t>
-            </w:r>
-            <w:r>
-              <w:rPr>
-                <w:sz w:val="24"/>
-                <w:szCs w:val="24"/>
-              </w:rPr>
-              <w:t>, 20</w:t>
-            </w:r>
-            <w:r>
-              <w:rPr>
-                <w:sz w:val="24"/>
-                <w:szCs w:val="24"/>
-              </w:rPr>
-              <w:t>20</w:t>
+            <w:shd w:val="clear" w:color="auto" w:fill="auto"/>
+          </w:tcPr>
+          <w:p>
+            <w:pPr>
+              <w:spacing w:after="0" w:line="240" w:lineRule="auto"/>
+            </w:pPr>
+            <w:r>
+              <w:rPr>
+                <w:sz w:val="24"/>
+                <w:szCs w:val="24"/>
+              </w:rPr>
+              <w:t>January 20, 2020</w:t>
             </w:r>
           </w:p>
         </w:tc>
         <w:tc>
           <w:tcPr>
             <w:tcW w:w="2790" w:type="dxa"/>
-            <w:tcBorders/>
-            <w:shd w:fill="auto" w:val="clear"/>
+            <w:shd w:val="clear" w:color="auto" w:fill="auto"/>
             <w:tcMar>
               <w:left w:w="115" w:type="dxa"/>
             </w:tcMar>
           </w:tcPr>
           <w:p>
             <w:pPr>
-              <w:pStyle w:val="Normal"/>
-              <w:spacing w:lineRule="auto" w:line="240" w:before="0" w:after="0"/>
+              <w:spacing w:after="0" w:line="240" w:lineRule="auto"/>
               <w:rPr>
                 <w:sz w:val="24"/>
                 <w:szCs w:val="24"/>
@@ -536,104 +570,53 @@
         </w:tc>
       </w:tr>
       <w:tr>
-        <w:trPr/>
         <w:tc>
           <w:tcPr>
             <w:tcW w:w="2030" w:type="dxa"/>
-            <w:tcBorders/>
-            <w:shd w:fill="auto" w:val="clear"/>
-          </w:tcPr>
-          <w:p>
-            <w:pPr>
-              <w:pStyle w:val="Normal"/>
-              <w:spacing w:lineRule="auto" w:line="240" w:before="0" w:after="0"/>
-              <w:rPr/>
-            </w:pPr>
-            <w:r>
-              <w:rPr>
-                <w:sz w:val="24"/>
-                <w:szCs w:val="24"/>
-              </w:rPr>
-              <w:t xml:space="preserve">February </w:t>
-            </w:r>
-            <w:r>
-              <w:rPr>
-                <w:sz w:val="24"/>
-                <w:szCs w:val="24"/>
-              </w:rPr>
-              <w:t>3</w:t>
-            </w:r>
-            <w:r>
-              <w:rPr>
-                <w:sz w:val="24"/>
-                <w:szCs w:val="24"/>
-              </w:rPr>
-              <w:t>, 20</w:t>
-            </w:r>
-            <w:r>
-              <w:rPr>
-                <w:sz w:val="24"/>
-                <w:szCs w:val="24"/>
-              </w:rPr>
-              <w:t>20</w:t>
+            <w:shd w:val="clear" w:color="auto" w:fill="auto"/>
+          </w:tcPr>
+          <w:p>
+            <w:pPr>
+              <w:spacing w:after="0" w:line="240" w:lineRule="auto"/>
+            </w:pPr>
+            <w:r>
+              <w:rPr>
+                <w:sz w:val="24"/>
+                <w:szCs w:val="24"/>
+              </w:rPr>
+              <w:t>February 3, 2020</w:t>
             </w:r>
           </w:p>
         </w:tc>
         <w:tc>
           <w:tcPr>
             <w:tcW w:w="2200" w:type="dxa"/>
-            <w:tcBorders/>
-            <w:shd w:fill="auto" w:val="clear"/>
-          </w:tcPr>
-          <w:p>
-            <w:pPr>
-              <w:pStyle w:val="Normal"/>
-              <w:spacing w:lineRule="auto" w:line="240" w:before="0" w:after="0"/>
-              <w:rPr/>
-            </w:pPr>
-            <w:r>
-              <w:rPr>
-                <w:sz w:val="24"/>
-                <w:szCs w:val="24"/>
-              </w:rPr>
-              <w:t>February 1</w:t>
-            </w:r>
-            <w:r>
-              <w:rPr>
-                <w:sz w:val="24"/>
-                <w:szCs w:val="24"/>
-              </w:rPr>
-              <w:t>7</w:t>
-            </w:r>
-            <w:r>
-              <w:rPr>
-                <w:sz w:val="24"/>
-                <w:szCs w:val="24"/>
-              </w:rPr>
-              <w:t>, 20</w:t>
-            </w:r>
-            <w:r>
-              <w:rPr>
-                <w:sz w:val="24"/>
-                <w:szCs w:val="24"/>
-              </w:rPr>
-              <w:t>20</w:t>
+            <w:shd w:val="clear" w:color="auto" w:fill="auto"/>
+          </w:tcPr>
+          <w:p>
+            <w:pPr>
+              <w:spacing w:after="0" w:line="240" w:lineRule="auto"/>
+            </w:pPr>
+            <w:r>
+              <w:rPr>
+                <w:sz w:val="24"/>
+                <w:szCs w:val="24"/>
+              </w:rPr>
+              <w:t>February 17, 2020</w:t>
             </w:r>
           </w:p>
         </w:tc>
         <w:tc>
           <w:tcPr>
             <w:tcW w:w="2790" w:type="dxa"/>
-            <w:tcBorders/>
-            <w:shd w:fill="auto" w:val="clear"/>
+            <w:shd w:val="clear" w:color="auto" w:fill="auto"/>
             <w:tcMar>
               <w:left w:w="115" w:type="dxa"/>
             </w:tcMar>
           </w:tcPr>
           <w:p>
             <w:pPr>
-              <w:pStyle w:val="Normal"/>
-              <w:spacing w:lineRule="auto" w:line="240" w:before="0" w:after="0"/>
+              <w:spacing w:after="0" w:line="240" w:lineRule="auto"/>
               <w:jc w:val="center"/>
               <w:rPr>
                 <w:sz w:val="24"/>
@@ -651,17 +634,14 @@
         </w:tc>
       </w:tr>
       <w:tr>
-        <w:trPr/>
         <w:tc>
           <w:tcPr>
             <w:tcW w:w="2030" w:type="dxa"/>
-            <w:tcBorders/>
-            <w:shd w:fill="auto" w:val="clear"/>
-          </w:tcPr>
-          <w:p>
-            <w:pPr>
-              <w:pStyle w:val="Normal"/>
-              <w:spacing w:lineRule="auto" w:line="240" w:before="0" w:after="0"/>
+            <w:shd w:val="clear" w:color="auto" w:fill="auto"/>
+          </w:tcPr>
+          <w:p>
+            <w:pPr>
+              <w:spacing w:after="0" w:line="240" w:lineRule="auto"/>
               <w:jc w:val="center"/>
               <w:rPr>
                 <w:sz w:val="20"/>
@@ -680,58 +660,32 @@
         <w:tc>
           <w:tcPr>
             <w:tcW w:w="2200" w:type="dxa"/>
-            <w:tcBorders/>
-            <w:shd w:fill="auto" w:val="clear"/>
-          </w:tcPr>
-          <w:p>
-            <w:pPr>
-              <w:pStyle w:val="Normal"/>
-              <w:spacing w:lineRule="auto" w:line="240" w:before="0" w:after="0"/>
-              <w:rPr/>
-            </w:pPr>
-            <w:r>
-              <w:rPr>
-                <w:sz w:val="24"/>
-                <w:szCs w:val="24"/>
-              </w:rPr>
-              <w:t>March 1</w:t>
-            </w:r>
-            <w:r>
-              <w:rPr>
-                <w:sz w:val="24"/>
-                <w:szCs w:val="24"/>
-              </w:rPr>
-              <w:t>6</w:t>
-            </w:r>
-            <w:r>
-              <w:rPr>
-                <w:sz w:val="24"/>
-                <w:szCs w:val="24"/>
-              </w:rPr>
-              <w:t>, 20</w:t>
-            </w:r>
-            <w:r>
-              <w:rPr>
-                <w:sz w:val="24"/>
-                <w:szCs w:val="24"/>
-              </w:rPr>
-              <w:t>20</w:t>
+            <w:shd w:val="clear" w:color="auto" w:fill="auto"/>
+          </w:tcPr>
+          <w:p>
+            <w:pPr>
+              <w:spacing w:after="0" w:line="240" w:lineRule="auto"/>
+            </w:pPr>
+            <w:r>
+              <w:rPr>
+                <w:sz w:val="24"/>
+                <w:szCs w:val="24"/>
+              </w:rPr>
+              <w:t>March 16, 2020</w:t>
             </w:r>
           </w:p>
         </w:tc>
         <w:tc>
           <w:tcPr>
             <w:tcW w:w="2790" w:type="dxa"/>
-            <w:tcBorders/>
-            <w:shd w:fill="auto" w:val="clear"/>
+            <w:shd w:val="clear" w:color="auto" w:fill="auto"/>
             <w:tcMar>
               <w:left w:w="115" w:type="dxa"/>
             </w:tcMar>
           </w:tcPr>
           <w:p>
             <w:pPr>
-              <w:pStyle w:val="Normal"/>
-              <w:spacing w:lineRule="auto" w:line="240" w:before="0" w:after="0"/>
+              <w:spacing w:after="0" w:line="240" w:lineRule="auto"/>
               <w:jc w:val="center"/>
               <w:rPr>
                 <w:sz w:val="24"/>
@@ -749,107 +703,56 @@
         </w:tc>
       </w:tr>
       <w:tr>
-        <w:trPr/>
         <w:tc>
           <w:tcPr>
             <w:tcW w:w="2030" w:type="dxa"/>
-            <w:tcBorders/>
-            <w:shd w:fill="auto" w:val="clear"/>
+            <w:shd w:val="clear" w:color="auto" w:fill="auto"/>
             <w:tcMar>
               <w:left w:w="115" w:type="dxa"/>
             </w:tcMar>
           </w:tcPr>
           <w:p>
             <w:pPr>
-              <w:pStyle w:val="Normal"/>
-              <w:spacing w:lineRule="auto" w:line="240" w:before="0" w:after="0"/>
-              <w:rPr/>
-            </w:pPr>
-            <w:r>
-              <w:rPr>
-                <w:sz w:val="24"/>
-                <w:szCs w:val="24"/>
-              </w:rPr>
-              <w:t xml:space="preserve">April </w:t>
-            </w:r>
-            <w:r>
-              <w:rPr>
-                <w:sz w:val="24"/>
-                <w:szCs w:val="24"/>
-              </w:rPr>
-              <w:t>6</w:t>
-            </w:r>
-            <w:r>
-              <w:rPr>
-                <w:sz w:val="24"/>
-                <w:szCs w:val="24"/>
-              </w:rPr>
-              <w:t>, 20</w:t>
-            </w:r>
-            <w:r>
-              <w:rPr>
-                <w:sz w:val="24"/>
-                <w:szCs w:val="24"/>
-              </w:rPr>
-              <w:t>20</w:t>
+              <w:spacing w:after="0" w:line="240" w:lineRule="auto"/>
+            </w:pPr>
+            <w:r>
+              <w:rPr>
+                <w:sz w:val="24"/>
+                <w:szCs w:val="24"/>
+              </w:rPr>
+              <w:t>April 6, 2020</w:t>
             </w:r>
           </w:p>
         </w:tc>
         <w:tc>
           <w:tcPr>
             <w:tcW w:w="2200" w:type="dxa"/>
-            <w:tcBorders/>
-            <w:shd w:fill="auto" w:val="clear"/>
-          </w:tcPr>
-          <w:p>
-            <w:pPr>
-              <w:pStyle w:val="Normal"/>
-              <w:spacing w:lineRule="auto" w:line="240" w:before="0" w:after="0"/>
-              <w:rPr/>
-            </w:pPr>
-            <w:r>
-              <w:rPr>
-                <w:sz w:val="24"/>
-                <w:szCs w:val="24"/>
-              </w:rPr>
-              <w:t xml:space="preserve">April </w:t>
-            </w:r>
-            <w:r>
-              <w:rPr>
-                <w:sz w:val="24"/>
-                <w:szCs w:val="24"/>
-              </w:rPr>
-              <w:t>20</w:t>
-            </w:r>
-            <w:r>
-              <w:rPr>
-                <w:sz w:val="24"/>
-                <w:szCs w:val="24"/>
-              </w:rPr>
-              <w:t>,20</w:t>
-            </w:r>
-            <w:r>
-              <w:rPr>
-                <w:sz w:val="24"/>
-                <w:szCs w:val="24"/>
-              </w:rPr>
-              <w:t>20</w:t>
+            <w:shd w:val="clear" w:color="auto" w:fill="auto"/>
+          </w:tcPr>
+          <w:p>
+            <w:pPr>
+              <w:spacing w:after="0" w:line="240" w:lineRule="auto"/>
+            </w:pPr>
+            <w:r>
+              <w:rPr>
+                <w:sz w:val="24"/>
+                <w:szCs w:val="24"/>
+              </w:rPr>
+              <w:t>April 20,2020</w:t>
             </w:r>
           </w:p>
         </w:tc>
         <w:tc>
           <w:tcPr>
             <w:tcW w:w="2790" w:type="dxa"/>
-            <w:tcBorders/>
-            <w:shd w:fill="auto" w:val="clear"/>
+            <w:shd w:val="clear" w:color="auto" w:fill="auto"/>
             <w:tcMar>
               <w:left w:w="115" w:type="dxa"/>
             </w:tcMar>
           </w:tcPr>
           <w:p>
             <w:pPr>
-              <w:pStyle w:val="Normal"/>
-              <w:spacing w:lineRule="auto" w:line="240" w:before="0" w:after="0"/>
+              <w:spacing w:after="0" w:line="240" w:lineRule="auto"/>
               <w:jc w:val="center"/>
               <w:rPr>
                 <w:sz w:val="24"/>
@@ -867,17 +770,14 @@
         </w:tc>
       </w:tr>
       <w:tr>
-        <w:trPr/>
         <w:tc>
           <w:tcPr>
             <w:tcW w:w="2030" w:type="dxa"/>
-            <w:tcBorders/>
-            <w:shd w:fill="auto" w:val="clear"/>
-          </w:tcPr>
-          <w:p>
-            <w:pPr>
-              <w:pStyle w:val="Normal"/>
-              <w:spacing w:lineRule="auto" w:line="240" w:before="0" w:after="0"/>
+            <w:shd w:val="clear" w:color="auto" w:fill="auto"/>
+          </w:tcPr>
+          <w:p>
+            <w:pPr>
+              <w:spacing w:after="0" w:line="240" w:lineRule="auto"/>
               <w:jc w:val="center"/>
               <w:rPr>
                 <w:sz w:val="20"/>
@@ -896,58 +796,32 @@
         <w:tc>
           <w:tcPr>
             <w:tcW w:w="2200" w:type="dxa"/>
-            <w:tcBorders/>
-            <w:shd w:fill="auto" w:val="clear"/>
-          </w:tcPr>
-          <w:p>
-            <w:pPr>
-              <w:pStyle w:val="Normal"/>
-              <w:spacing w:lineRule="auto" w:line="240" w:before="0" w:after="0"/>
-              <w:rPr/>
-            </w:pPr>
-            <w:r>
-              <w:rPr>
-                <w:sz w:val="24"/>
-                <w:szCs w:val="24"/>
-              </w:rPr>
-              <w:t xml:space="preserve">May </w:t>
-            </w:r>
-            <w:r>
-              <w:rPr>
-                <w:sz w:val="24"/>
-                <w:szCs w:val="24"/>
-              </w:rPr>
-              <w:t>18</w:t>
-            </w:r>
-            <w:r>
-              <w:rPr>
-                <w:sz w:val="24"/>
-                <w:szCs w:val="24"/>
-              </w:rPr>
-              <w:t>, 20</w:t>
-            </w:r>
-            <w:r>
-              <w:rPr>
-                <w:sz w:val="24"/>
-                <w:szCs w:val="24"/>
-              </w:rPr>
-              <w:t>20</w:t>
+            <w:shd w:val="clear" w:color="auto" w:fill="auto"/>
+          </w:tcPr>
+          <w:p>
+            <w:pPr>
+              <w:spacing w:after="0" w:line="240" w:lineRule="auto"/>
+            </w:pPr>
+            <w:r>
+              <w:rPr>
+                <w:sz w:val="24"/>
+                <w:szCs w:val="24"/>
+              </w:rPr>
+              <w:t>May 18, 2020</w:t>
             </w:r>
           </w:p>
         </w:tc>
         <w:tc>
           <w:tcPr>
             <w:tcW w:w="2790" w:type="dxa"/>
-            <w:tcBorders/>
-            <w:shd w:fill="auto" w:val="clear"/>
+            <w:shd w:val="clear" w:color="auto" w:fill="auto"/>
             <w:tcMar>
               <w:left w:w="115" w:type="dxa"/>
             </w:tcMar>
           </w:tcPr>
           <w:p>
             <w:pPr>
-              <w:pStyle w:val="Normal"/>
-              <w:spacing w:lineRule="auto" w:line="240" w:before="0" w:after="0"/>
+              <w:spacing w:after="0" w:line="240" w:lineRule="auto"/>
               <w:jc w:val="center"/>
               <w:rPr>
                 <w:sz w:val="24"/>
@@ -965,104 +839,53 @@
         </w:tc>
       </w:tr>
       <w:tr>
-        <w:trPr/>
         <w:tc>
           <w:tcPr>
             <w:tcW w:w="2030" w:type="dxa"/>
-            <w:tcBorders/>
-            <w:shd w:fill="auto" w:val="clear"/>
-          </w:tcPr>
-          <w:p>
-            <w:pPr>
-              <w:pStyle w:val="Normal"/>
-              <w:spacing w:lineRule="auto" w:line="240" w:before="0" w:after="0"/>
-              <w:rPr/>
-            </w:pPr>
-            <w:r>
-              <w:rPr>
-                <w:sz w:val="24"/>
-                <w:szCs w:val="24"/>
-              </w:rPr>
-              <w:t xml:space="preserve">June </w:t>
-            </w:r>
-            <w:r>
-              <w:rPr>
-                <w:sz w:val="24"/>
-                <w:szCs w:val="24"/>
-              </w:rPr>
-              <w:t>1</w:t>
-            </w:r>
-            <w:r>
-              <w:rPr>
-                <w:sz w:val="24"/>
-                <w:szCs w:val="24"/>
-              </w:rPr>
-              <w:t>, 20</w:t>
-            </w:r>
-            <w:r>
-              <w:rPr>
-                <w:sz w:val="24"/>
-                <w:szCs w:val="24"/>
-              </w:rPr>
-              <w:t>20</w:t>
+            <w:shd w:val="clear" w:color="auto" w:fill="auto"/>
+          </w:tcPr>
+          <w:p>
+            <w:pPr>
+              <w:spacing w:after="0" w:line="240" w:lineRule="auto"/>
+            </w:pPr>
+            <w:r>
+              <w:rPr>
+                <w:sz w:val="24"/>
+                <w:szCs w:val="24"/>
+              </w:rPr>
+              <w:t>June 1, 2020</w:t>
             </w:r>
           </w:p>
         </w:tc>
         <w:tc>
           <w:tcPr>
             <w:tcW w:w="2200" w:type="dxa"/>
-            <w:tcBorders/>
-            <w:shd w:fill="auto" w:val="clear"/>
-          </w:tcPr>
-          <w:p>
-            <w:pPr>
-              <w:pStyle w:val="Normal"/>
-              <w:spacing w:lineRule="auto" w:line="240" w:before="0" w:after="0"/>
-              <w:rPr/>
-            </w:pPr>
-            <w:r>
-              <w:rPr>
-                <w:sz w:val="24"/>
-                <w:szCs w:val="24"/>
-              </w:rPr>
-              <w:t>June 1</w:t>
-            </w:r>
-            <w:r>
-              <w:rPr>
-                <w:sz w:val="24"/>
-                <w:szCs w:val="24"/>
-              </w:rPr>
-              <w:t>5</w:t>
-            </w:r>
-            <w:r>
-              <w:rPr>
-                <w:sz w:val="24"/>
-                <w:szCs w:val="24"/>
-              </w:rPr>
-              <w:t>, 20</w:t>
-            </w:r>
-            <w:r>
-              <w:rPr>
-                <w:sz w:val="24"/>
-                <w:szCs w:val="24"/>
-              </w:rPr>
-              <w:t>20</w:t>
+            <w:shd w:val="clear" w:color="auto" w:fill="auto"/>
+          </w:tcPr>
+          <w:p>
+            <w:pPr>
+              <w:spacing w:after="0" w:line="240" w:lineRule="auto"/>
+            </w:pPr>
+            <w:r>
+              <w:rPr>
+                <w:sz w:val="24"/>
+                <w:szCs w:val="24"/>
+              </w:rPr>
+              <w:t>June 15, 2020</w:t>
             </w:r>
           </w:p>
         </w:tc>
         <w:tc>
           <w:tcPr>
             <w:tcW w:w="2790" w:type="dxa"/>
-            <w:tcBorders/>
-            <w:shd w:fill="auto" w:val="clear"/>
+            <w:shd w:val="clear" w:color="auto" w:fill="auto"/>
             <w:tcMar>
               <w:left w:w="115" w:type="dxa"/>
             </w:tcMar>
           </w:tcPr>
           <w:p>
             <w:pPr>
-              <w:pStyle w:val="Normal"/>
-              <w:spacing w:lineRule="auto" w:line="240" w:before="0" w:after="0"/>
+              <w:spacing w:after="0" w:line="240" w:lineRule="auto"/>
               <w:jc w:val="center"/>
               <w:rPr>
                 <w:sz w:val="24"/>
@@ -1080,17 +903,14 @@
         </w:tc>
       </w:tr>
       <w:tr>
-        <w:trPr/>
         <w:tc>
           <w:tcPr>
             <w:tcW w:w="2030" w:type="dxa"/>
-            <w:tcBorders/>
-            <w:shd w:fill="auto" w:val="clear"/>
-          </w:tcPr>
-          <w:p>
-            <w:pPr>
-              <w:pStyle w:val="Normal"/>
-              <w:spacing w:lineRule="auto" w:line="240" w:before="0" w:after="0"/>
+            <w:shd w:val="clear" w:color="auto" w:fill="auto"/>
+          </w:tcPr>
+          <w:p>
+            <w:pPr>
+              <w:spacing w:after="0" w:line="240" w:lineRule="auto"/>
               <w:jc w:val="center"/>
               <w:rPr>
                 <w:sz w:val="20"/>
@@ -1109,58 +929,32 @@
         <w:tc>
           <w:tcPr>
             <w:tcW w:w="2200" w:type="dxa"/>
-            <w:tcBorders/>
-            <w:shd w:fill="auto" w:val="clear"/>
-          </w:tcPr>
-          <w:p>
-            <w:pPr>
-              <w:pStyle w:val="Normal"/>
-              <w:spacing w:lineRule="auto" w:line="240" w:before="0" w:after="0"/>
-              <w:rPr/>
-            </w:pPr>
-            <w:r>
-              <w:rPr>
-                <w:sz w:val="24"/>
-                <w:szCs w:val="24"/>
-              </w:rPr>
-              <w:t xml:space="preserve">July </w:t>
-            </w:r>
-            <w:r>
-              <w:rPr>
-                <w:sz w:val="24"/>
-                <w:szCs w:val="24"/>
-              </w:rPr>
-              <w:t>20</w:t>
-            </w:r>
-            <w:r>
-              <w:rPr>
-                <w:sz w:val="24"/>
-                <w:szCs w:val="24"/>
-              </w:rPr>
-              <w:t>, 20</w:t>
-            </w:r>
-            <w:r>
-              <w:rPr>
-                <w:sz w:val="24"/>
-                <w:szCs w:val="24"/>
-              </w:rPr>
-              <w:t>20</w:t>
+            <w:shd w:val="clear" w:color="auto" w:fill="auto"/>
+          </w:tcPr>
+          <w:p>
+            <w:pPr>
+              <w:spacing w:after="0" w:line="240" w:lineRule="auto"/>
+            </w:pPr>
+            <w:r>
+              <w:rPr>
+                <w:sz w:val="24"/>
+                <w:szCs w:val="24"/>
+              </w:rPr>
+              <w:t>July 20, 2020</w:t>
             </w:r>
           </w:p>
         </w:tc>
         <w:tc>
           <w:tcPr>
             <w:tcW w:w="2790" w:type="dxa"/>
-            <w:tcBorders/>
-            <w:shd w:fill="auto" w:val="clear"/>
+            <w:shd w:val="clear" w:color="auto" w:fill="auto"/>
             <w:tcMar>
               <w:left w:w="115" w:type="dxa"/>
             </w:tcMar>
           </w:tcPr>
           <w:p>
             <w:pPr>
-              <w:pStyle w:val="Normal"/>
-              <w:spacing w:lineRule="auto" w:line="240" w:before="0" w:after="0"/>
+              <w:spacing w:after="0" w:line="240" w:lineRule="auto"/>
               <w:jc w:val="center"/>
               <w:rPr>
                 <w:sz w:val="24"/>
@@ -1178,104 +972,53 @@
         </w:tc>
       </w:tr>
       <w:tr>
-        <w:trPr/>
         <w:tc>
           <w:tcPr>
             <w:tcW w:w="2030" w:type="dxa"/>
-            <w:tcBorders/>
-            <w:shd w:fill="auto" w:val="clear"/>
-          </w:tcPr>
-          <w:p>
-            <w:pPr>
-              <w:pStyle w:val="Normal"/>
-              <w:spacing w:lineRule="auto" w:line="240" w:before="0" w:after="0"/>
-              <w:rPr/>
-            </w:pPr>
-            <w:r>
-              <w:rPr>
-                <w:sz w:val="24"/>
-                <w:szCs w:val="24"/>
-              </w:rPr>
-              <w:t xml:space="preserve">August </w:t>
-            </w:r>
-            <w:r>
-              <w:rPr>
-                <w:sz w:val="24"/>
-                <w:szCs w:val="24"/>
-              </w:rPr>
-              <w:t>3</w:t>
-            </w:r>
-            <w:r>
-              <w:rPr>
-                <w:sz w:val="24"/>
-                <w:szCs w:val="24"/>
-              </w:rPr>
-              <w:t>, 20</w:t>
-            </w:r>
-            <w:r>
-              <w:rPr>
-                <w:sz w:val="24"/>
-                <w:szCs w:val="24"/>
-              </w:rPr>
-              <w:t>20</w:t>
+            <w:shd w:val="clear" w:color="auto" w:fill="auto"/>
+          </w:tcPr>
+          <w:p>
+            <w:pPr>
+              <w:spacing w:after="0" w:line="240" w:lineRule="auto"/>
+            </w:pPr>
+            <w:r>
+              <w:rPr>
+                <w:sz w:val="24"/>
+                <w:szCs w:val="24"/>
+              </w:rPr>
+              <w:t>August 3, 2020</w:t>
             </w:r>
           </w:p>
         </w:tc>
         <w:tc>
           <w:tcPr>
             <w:tcW w:w="2200" w:type="dxa"/>
-            <w:tcBorders/>
-            <w:shd w:fill="auto" w:val="clear"/>
-          </w:tcPr>
-          <w:p>
-            <w:pPr>
-              <w:pStyle w:val="Normal"/>
-              <w:spacing w:lineRule="auto" w:line="240" w:before="0" w:after="0"/>
-              <w:rPr/>
-            </w:pPr>
-            <w:r>
-              <w:rPr>
-                <w:sz w:val="24"/>
-                <w:szCs w:val="24"/>
-              </w:rPr>
-              <w:t>August 1</w:t>
-            </w:r>
-            <w:r>
-              <w:rPr>
-                <w:sz w:val="24"/>
-                <w:szCs w:val="24"/>
-              </w:rPr>
-              <w:t>7</w:t>
-            </w:r>
-            <w:r>
-              <w:rPr>
-                <w:sz w:val="24"/>
-                <w:szCs w:val="24"/>
-              </w:rPr>
-              <w:t>, 20</w:t>
-            </w:r>
-            <w:r>
-              <w:rPr>
-                <w:sz w:val="24"/>
-                <w:szCs w:val="24"/>
-              </w:rPr>
-              <w:t>20</w:t>
+            <w:shd w:val="clear" w:color="auto" w:fill="auto"/>
+          </w:tcPr>
+          <w:p>
+            <w:pPr>
+              <w:spacing w:after="0" w:line="240" w:lineRule="auto"/>
+            </w:pPr>
+            <w:r>
+              <w:rPr>
+                <w:sz w:val="24"/>
+                <w:szCs w:val="24"/>
+              </w:rPr>
+              <w:t>August 17, 2020</w:t>
             </w:r>
           </w:p>
         </w:tc>
         <w:tc>
           <w:tcPr>
             <w:tcW w:w="2790" w:type="dxa"/>
-            <w:tcBorders/>
-            <w:shd w:fill="auto" w:val="clear"/>
+            <w:shd w:val="clear" w:color="auto" w:fill="auto"/>
             <w:tcMar>
               <w:left w:w="115" w:type="dxa"/>
             </w:tcMar>
           </w:tcPr>
           <w:p>
             <w:pPr>
-              <w:pStyle w:val="Normal"/>
-              <w:spacing w:lineRule="auto" w:line="240" w:before="0" w:after="0"/>
+              <w:spacing w:after="0" w:line="240" w:lineRule="auto"/>
               <w:jc w:val="center"/>
               <w:rPr>
                 <w:sz w:val="24"/>
@@ -1293,17 +1036,14 @@
         </w:tc>
       </w:tr>
       <w:tr>
-        <w:trPr/>
         <w:tc>
           <w:tcPr>
             <w:tcW w:w="2030" w:type="dxa"/>
-            <w:tcBorders/>
-            <w:shd w:fill="auto" w:val="clear"/>
-          </w:tcPr>
-          <w:p>
-            <w:pPr>
-              <w:pStyle w:val="Normal"/>
-              <w:spacing w:lineRule="auto" w:line="240" w:before="0" w:after="0"/>
+            <w:shd w:val="clear" w:color="auto" w:fill="auto"/>
+          </w:tcPr>
+          <w:p>
+            <w:pPr>
+              <w:spacing w:after="0" w:line="240" w:lineRule="auto"/>
               <w:jc w:val="center"/>
               <w:rPr>
                 <w:sz w:val="20"/>
@@ -1322,58 +1062,32 @@
         <w:tc>
           <w:tcPr>
             <w:tcW w:w="2200" w:type="dxa"/>
-            <w:tcBorders/>
-            <w:shd w:fill="auto" w:val="clear"/>
-          </w:tcPr>
-          <w:p>
-            <w:pPr>
-              <w:pStyle w:val="Normal"/>
-              <w:spacing w:lineRule="auto" w:line="240" w:before="0" w:after="0"/>
-              <w:rPr/>
-            </w:pPr>
-            <w:r>
-              <w:rPr>
-                <w:sz w:val="24"/>
-                <w:szCs w:val="24"/>
-              </w:rPr>
-              <w:t xml:space="preserve">September </w:t>
-            </w:r>
-            <w:r>
-              <w:rPr>
-                <w:sz w:val="24"/>
-                <w:szCs w:val="24"/>
-              </w:rPr>
-              <w:t>21</w:t>
-            </w:r>
-            <w:r>
-              <w:rPr>
-                <w:sz w:val="24"/>
-                <w:szCs w:val="24"/>
-              </w:rPr>
-              <w:t>, 20</w:t>
-            </w:r>
-            <w:r>
-              <w:rPr>
-                <w:sz w:val="24"/>
-                <w:szCs w:val="24"/>
-              </w:rPr>
-              <w:t>20</w:t>
+            <w:shd w:val="clear" w:color="auto" w:fill="auto"/>
+          </w:tcPr>
+          <w:p>
+            <w:pPr>
+              <w:spacing w:after="0" w:line="240" w:lineRule="auto"/>
+            </w:pPr>
+            <w:r>
+              <w:rPr>
+                <w:sz w:val="24"/>
+                <w:szCs w:val="24"/>
+              </w:rPr>
+              <w:t>September 21, 2020</w:t>
             </w:r>
           </w:p>
         </w:tc>
         <w:tc>
           <w:tcPr>
             <w:tcW w:w="2790" w:type="dxa"/>
-            <w:tcBorders/>
-            <w:shd w:fill="auto" w:val="clear"/>
+            <w:shd w:val="clear" w:color="auto" w:fill="auto"/>
             <w:tcMar>
               <w:left w:w="115" w:type="dxa"/>
             </w:tcMar>
           </w:tcPr>
           <w:p>
             <w:pPr>
-              <w:pStyle w:val="Normal"/>
-              <w:spacing w:lineRule="auto" w:line="240" w:before="0" w:after="0"/>
+              <w:spacing w:after="0" w:line="240" w:lineRule="auto"/>
               <w:jc w:val="center"/>
               <w:rPr>
                 <w:sz w:val="24"/>
@@ -1391,104 +1105,53 @@
         </w:tc>
       </w:tr>
       <w:tr>
-        <w:trPr/>
         <w:tc>
           <w:tcPr>
             <w:tcW w:w="2030" w:type="dxa"/>
-            <w:tcBorders/>
-            <w:shd w:fill="auto" w:val="clear"/>
-          </w:tcPr>
-          <w:p>
-            <w:pPr>
-              <w:pStyle w:val="Normal"/>
-              <w:spacing w:lineRule="auto" w:line="240" w:before="0" w:after="0"/>
-              <w:rPr/>
-            </w:pPr>
-            <w:r>
-              <w:rPr>
-                <w:sz w:val="24"/>
-                <w:szCs w:val="24"/>
-              </w:rPr>
-              <w:t xml:space="preserve">October </w:t>
-            </w:r>
-            <w:r>
-              <w:rPr>
-                <w:sz w:val="24"/>
-                <w:szCs w:val="24"/>
-              </w:rPr>
-              <w:t>5</w:t>
-            </w:r>
-            <w:r>
-              <w:rPr>
-                <w:sz w:val="24"/>
-                <w:szCs w:val="24"/>
-              </w:rPr>
-              <w:t>, 20</w:t>
-            </w:r>
-            <w:r>
-              <w:rPr>
-                <w:sz w:val="24"/>
-                <w:szCs w:val="24"/>
-              </w:rPr>
-              <w:t>20</w:t>
+            <w:shd w:val="clear" w:color="auto" w:fill="auto"/>
+          </w:tcPr>
+          <w:p>
+            <w:pPr>
+              <w:spacing w:after="0" w:line="240" w:lineRule="auto"/>
+            </w:pPr>
+            <w:r>
+              <w:rPr>
+                <w:sz w:val="24"/>
+                <w:szCs w:val="24"/>
+              </w:rPr>
+              <w:t>October 5, 2020</w:t>
             </w:r>
           </w:p>
         </w:tc>
         <w:tc>
           <w:tcPr>
             <w:tcW w:w="2200" w:type="dxa"/>
-            <w:tcBorders/>
-            <w:shd w:fill="auto" w:val="clear"/>
-          </w:tcPr>
-          <w:p>
-            <w:pPr>
-              <w:pStyle w:val="Normal"/>
-              <w:spacing w:lineRule="auto" w:line="240" w:before="0" w:after="0"/>
-              <w:rPr/>
-            </w:pPr>
-            <w:r>
-              <w:rPr>
-                <w:sz w:val="24"/>
-                <w:szCs w:val="24"/>
-              </w:rPr>
-              <w:t xml:space="preserve">October </w:t>
-            </w:r>
-            <w:r>
-              <w:rPr>
-                <w:sz w:val="24"/>
-                <w:szCs w:val="24"/>
-              </w:rPr>
-              <w:t>19</w:t>
-            </w:r>
-            <w:r>
-              <w:rPr>
-                <w:sz w:val="24"/>
-                <w:szCs w:val="24"/>
-              </w:rPr>
-              <w:t>, 20</w:t>
-            </w:r>
-            <w:r>
-              <w:rPr>
-                <w:sz w:val="24"/>
-                <w:szCs w:val="24"/>
-              </w:rPr>
-              <w:t>20</w:t>
+            <w:shd w:val="clear" w:color="auto" w:fill="auto"/>
+          </w:tcPr>
+          <w:p>
+            <w:pPr>
+              <w:spacing w:after="0" w:line="240" w:lineRule="auto"/>
+            </w:pPr>
+            <w:r>
+              <w:rPr>
+                <w:sz w:val="24"/>
+                <w:szCs w:val="24"/>
+              </w:rPr>
+              <w:t>October 19, 2020</w:t>
             </w:r>
           </w:p>
         </w:tc>
         <w:tc>
           <w:tcPr>
             <w:tcW w:w="2790" w:type="dxa"/>
-            <w:tcBorders/>
-            <w:shd w:fill="auto" w:val="clear"/>
+            <w:shd w:val="clear" w:color="auto" w:fill="auto"/>
             <w:tcMar>
               <w:left w:w="115" w:type="dxa"/>
             </w:tcMar>
           </w:tcPr>
           <w:p>
             <w:pPr>
-              <w:pStyle w:val="Normal"/>
-              <w:spacing w:lineRule="auto" w:line="240" w:before="0" w:after="0"/>
+              <w:spacing w:after="0" w:line="240" w:lineRule="auto"/>
               <w:jc w:val="center"/>
               <w:rPr>
                 <w:sz w:val="24"/>
@@ -1506,17 +1169,14 @@
         </w:tc>
       </w:tr>
       <w:tr>
-        <w:trPr/>
         <w:tc>
           <w:tcPr>
             <w:tcW w:w="2030" w:type="dxa"/>
-            <w:tcBorders/>
-            <w:shd w:fill="auto" w:val="clear"/>
-          </w:tcPr>
-          <w:p>
-            <w:pPr>
-              <w:pStyle w:val="Normal"/>
-              <w:spacing w:lineRule="auto" w:line="240" w:before="0" w:after="0"/>
+            <w:shd w:val="clear" w:color="auto" w:fill="auto"/>
+          </w:tcPr>
+          <w:p>
+            <w:pPr>
+              <w:spacing w:after="0" w:line="240" w:lineRule="auto"/>
               <w:jc w:val="center"/>
               <w:rPr>
                 <w:sz w:val="20"/>
@@ -1535,58 +1195,32 @@
         <w:tc>
           <w:tcPr>
             <w:tcW w:w="2200" w:type="dxa"/>
-            <w:tcBorders/>
-            <w:shd w:fill="auto" w:val="clear"/>
-          </w:tcPr>
-          <w:p>
-            <w:pPr>
-              <w:pStyle w:val="Normal"/>
-              <w:spacing w:lineRule="auto" w:line="240" w:before="0" w:after="0"/>
-              <w:rPr/>
-            </w:pPr>
-            <w:r>
-              <w:rPr>
-                <w:sz w:val="24"/>
-                <w:szCs w:val="24"/>
-              </w:rPr>
-              <w:t>November 1</w:t>
-            </w:r>
-            <w:r>
-              <w:rPr>
-                <w:sz w:val="24"/>
-                <w:szCs w:val="24"/>
-              </w:rPr>
-              <w:t>6</w:t>
-            </w:r>
-            <w:r>
-              <w:rPr>
-                <w:sz w:val="24"/>
-                <w:szCs w:val="24"/>
-              </w:rPr>
-              <w:t>, 20</w:t>
-            </w:r>
-            <w:r>
-              <w:rPr>
-                <w:sz w:val="24"/>
-                <w:szCs w:val="24"/>
-              </w:rPr>
-              <w:t>20</w:t>
+            <w:shd w:val="clear" w:color="auto" w:fill="auto"/>
+          </w:tcPr>
+          <w:p>
+            <w:pPr>
+              <w:spacing w:after="0" w:line="240" w:lineRule="auto"/>
+            </w:pPr>
+            <w:r>
+              <w:rPr>
+                <w:sz w:val="24"/>
+                <w:szCs w:val="24"/>
+              </w:rPr>
+              <w:t>November 16, 2020</w:t>
             </w:r>
           </w:p>
         </w:tc>
         <w:tc>
           <w:tcPr>
             <w:tcW w:w="2790" w:type="dxa"/>
-            <w:tcBorders/>
-            <w:shd w:fill="auto" w:val="clear"/>
+            <w:shd w:val="clear" w:color="auto" w:fill="auto"/>
             <w:tcMar>
               <w:left w:w="115" w:type="dxa"/>
             </w:tcMar>
           </w:tcPr>
           <w:p>
             <w:pPr>
-              <w:pStyle w:val="Normal"/>
-              <w:spacing w:lineRule="auto" w:line="240" w:before="0" w:after="0"/>
+              <w:spacing w:after="0" w:line="240" w:lineRule="auto"/>
               <w:jc w:val="center"/>
               <w:rPr>
                 <w:sz w:val="24"/>
@@ -1604,104 +1238,53 @@
         </w:tc>
       </w:tr>
       <w:tr>
-        <w:trPr/>
         <w:tc>
           <w:tcPr>
             <w:tcW w:w="2030" w:type="dxa"/>
-            <w:tcBorders/>
-            <w:shd w:fill="auto" w:val="clear"/>
-          </w:tcPr>
-          <w:p>
-            <w:pPr>
-              <w:pStyle w:val="Normal"/>
-              <w:spacing w:lineRule="auto" w:line="240" w:before="0" w:after="0"/>
-              <w:rPr/>
-            </w:pPr>
-            <w:r>
-              <w:rPr>
-                <w:sz w:val="24"/>
-                <w:szCs w:val="24"/>
-              </w:rPr>
-              <w:t xml:space="preserve">December </w:t>
-            </w:r>
-            <w:r>
-              <w:rPr>
-                <w:sz w:val="24"/>
-                <w:szCs w:val="24"/>
-              </w:rPr>
-              <w:t>7</w:t>
-            </w:r>
-            <w:r>
-              <w:rPr>
-                <w:sz w:val="24"/>
-                <w:szCs w:val="24"/>
-              </w:rPr>
-              <w:t>, 20</w:t>
-            </w:r>
-            <w:r>
-              <w:rPr>
-                <w:sz w:val="24"/>
-                <w:szCs w:val="24"/>
-              </w:rPr>
-              <w:t>20</w:t>
+            <w:shd w:val="clear" w:color="auto" w:fill="auto"/>
+          </w:tcPr>
+          <w:p>
+            <w:pPr>
+              <w:spacing w:after="0" w:line="240" w:lineRule="auto"/>
+            </w:pPr>
+            <w:r>
+              <w:rPr>
+                <w:sz w:val="24"/>
+                <w:szCs w:val="24"/>
+              </w:rPr>
+              <w:t>December 7, 2020</w:t>
             </w:r>
           </w:p>
         </w:tc>
         <w:tc>
           <w:tcPr>
             <w:tcW w:w="2200" w:type="dxa"/>
-            <w:tcBorders/>
-            <w:shd w:fill="auto" w:val="clear"/>
-          </w:tcPr>
-          <w:p>
-            <w:pPr>
-              <w:pStyle w:val="Normal"/>
-              <w:spacing w:lineRule="auto" w:line="240" w:before="0" w:after="0"/>
-              <w:rPr/>
-            </w:pPr>
-            <w:r>
-              <w:rPr>
-                <w:sz w:val="24"/>
-                <w:szCs w:val="24"/>
-              </w:rPr>
-              <w:t xml:space="preserve">December </w:t>
-            </w:r>
-            <w:r>
-              <w:rPr>
-                <w:sz w:val="24"/>
-                <w:szCs w:val="24"/>
-              </w:rPr>
-              <w:t>21</w:t>
-            </w:r>
-            <w:r>
-              <w:rPr>
-                <w:sz w:val="24"/>
-                <w:szCs w:val="24"/>
-              </w:rPr>
-              <w:t>, 20</w:t>
-            </w:r>
-            <w:r>
-              <w:rPr>
-                <w:sz w:val="24"/>
-                <w:szCs w:val="24"/>
-              </w:rPr>
-              <w:t>20</w:t>
+            <w:shd w:val="clear" w:color="auto" w:fill="auto"/>
+          </w:tcPr>
+          <w:p>
+            <w:pPr>
+              <w:spacing w:after="0" w:line="240" w:lineRule="auto"/>
+            </w:pPr>
+            <w:r>
+              <w:rPr>
+                <w:sz w:val="24"/>
+                <w:szCs w:val="24"/>
+              </w:rPr>
+              <w:t>December 21, 2020</w:t>
             </w:r>
           </w:p>
         </w:tc>
         <w:tc>
           <w:tcPr>
             <w:tcW w:w="2790" w:type="dxa"/>
-            <w:tcBorders/>
-            <w:shd w:fill="auto" w:val="clear"/>
+            <w:shd w:val="clear" w:color="auto" w:fill="auto"/>
             <w:tcMar>
               <w:left w:w="115" w:type="dxa"/>
             </w:tcMar>
           </w:tcPr>
           <w:p>
             <w:pPr>
-              <w:pStyle w:val="Normal"/>
-              <w:spacing w:lineRule="auto" w:line="240" w:before="0" w:after="0"/>
+              <w:spacing w:after="0" w:line="240" w:lineRule="auto"/>
               <w:jc w:val="center"/>
               <w:rPr>
                 <w:sz w:val="24"/>
@@ -1721,37 +1304,15 @@
     </w:tbl>
     <w:p>
       <w:pPr>
-        <w:pStyle w:val="Normal"/>
-        <w:rPr>
-          <w:b/>
+        <w:rPr>
           <w:b/>
           <w:sz w:val="28"/>
           <w:szCs w:val="28"/>
           <w:u w:val="single"/>
         </w:rPr>
       </w:pPr>
-      <w:r>
-        <w:rPr>
-          <w:b/>
-          <w:sz w:val="28"/>
-          <w:szCs w:val="28"/>
-          <w:u w:val="single"/>
-        </w:rPr>
-      </w:r>
-      <w:bookmarkStart w:id="1" w:name="_GoBack"/>
-      <w:bookmarkStart w:id="2" w:name="_GoBack"/>
-      <w:bookmarkEnd w:id="2"/>
     </w:p>
     <w:p>
-      <w:pPr>
-        <w:pStyle w:val="Normal"/>
-        <w:widowControl/>
-        <w:suppressAutoHyphens w:val="true"/>
-        <w:bidi w:val="0"/>
-        <w:spacing w:lineRule="auto" w:line="276" w:before="0" w:after="200"/>
-        <w:jc w:val="left"/>
-        <w:rPr/>
-      </w:pPr>
       <w:r>
         <w:rPr>
           <w:b/>
@@ -1786,44 +1347,40 @@
       </w:r>
     </w:p>
     <w:sectPr>
-      <w:type w:val="nextPage"/>
       <w:pgSz w:w="12240" w:h="15840"/>
-      <w:pgMar w:left="1080" w:right="1080" w:header="0" w:top="1080" w:footer="0" w:bottom="1080" w:gutter="0"/>
-      <w:pgNumType w:fmt="decimal"/>
-      <w:formProt w:val="false"/>
-      <w:textDirection w:val="lrTb"/>
-      <w:docGrid w:type="default" w:linePitch="360" w:charSpace="1842"/>
+      <w:pgMar w:top="1080" w:right="1080" w:bottom="1080" w:left="1080" w:header="0" w:footer="0" w:gutter="0"/>
+      <w:cols w:space="720"/>
+      <w:formProt w:val="0"/>
+      <w:docGrid w:linePitch="360" w:charSpace="1842"/>
     </w:sectPr>
   </w:body>
 </w:document>
 </file>
 
 <file path=word/styles.xml><?xml version="1.0" encoding="utf-8"?>
-<w:styles xmlns:w="http://schemas.openxmlformats.org/wordprocessingml/2006/main" xmlns:w14="http://schemas.microsoft.com/office/word/2010/wordml" xmlns:mc="http://schemas.openxmlformats.org/markup-compatibility/2006" mc:Ignorable="w14">
+<w:styles xmlns:mc="http://schemas.openxmlformats.org/markup-compatibility/2006" xmlns:r="http://schemas.openxmlformats.org/officeDocument/2006/relationships" xmlns:w="http://schemas.openxmlformats.org/wordprocessingml/2006/main" xmlns:w14="http://schemas.microsoft.com/office/word/2010/wordml" xmlns:w15="http://schemas.microsoft.com/office/word/2012/wordml" xmlns:w16cid="http://schemas.microsoft.com/office/word/2016/wordml/cid" xmlns:w16se="http://schemas.microsoft.com/office/word/2015/wordml/symex" mc:Ignorable="w14 w15 w16se w16cid">
   <w:docDefaults>
     <w:rPrDefault>
       <w:rPr>
-        <w:rFonts w:ascii="Times New Roman" w:hAnsi="Times New Roman" w:eastAsia="Times New Roman" w:cs="" w:asciiTheme="minorHAnsi" w:cstheme="minorBidi" w:eastAsiaTheme="minorHAnsi" w:hAnsiTheme="minorHAnsi"/>
+        <w:rFonts w:asciiTheme="minorHAnsi" w:eastAsiaTheme="minorHAnsi" w:hAnsiTheme="minorHAnsi" w:cstheme="minorBidi"/>
         <w:sz w:val="22"/>
         <w:szCs w:val="22"/>
         <w:lang w:val="en-US" w:eastAsia="en-US" w:bidi="ar-SA"/>
       </w:rPr>
     </w:rPrDefault>
-    <w:pPrDefault>
-      <w:pPr/>
-    </w:pPrDefault>
+    <w:pPrDefault/>
   </w:docDefaults>
-  <w:latentStyles w:defLockedState="0" w:defUIPriority="99" w:defSemiHidden="0" w:defUnhideWhenUsed="0" w:defQFormat="0" w:count="375">
+  <w:latentStyles w:defLockedState="0" w:defUIPriority="99" w:defSemiHidden="0" w:defUnhideWhenUsed="0" w:defQFormat="0" w:count="376">
     <w:lsdException w:name="Normal" w:uiPriority="0" w:qFormat="1"/>
     <w:lsdException w:name="heading 1" w:uiPriority="9" w:qFormat="1"/>
-    <w:lsdException w:name="heading 2" w:uiPriority="9" w:semiHidden="1" w:unhideWhenUsed="1" w:qFormat="1"/>
-    <w:lsdException w:name="heading 3" w:uiPriority="9" w:semiHidden="1" w:unhideWhenUsed="1" w:qFormat="1"/>
-    <w:lsdException w:name="heading 4" w:uiPriority="9" w:semiHidden="1" w:unhideWhenUsed="1" w:qFormat="1"/>
-    <w:lsdException w:name="heading 5" w:uiPriority="9" w:semiHidden="1" w:unhideWhenUsed="1" w:qFormat="1"/>
-    <w:lsdException w:name="heading 6" w:uiPriority="9" w:semiHidden="1" w:unhideWhenUsed="1" w:qFormat="1"/>
-    <w:lsdException w:name="heading 7" w:uiPriority="9" w:semiHidden="1" w:unhideWhenUsed="1" w:qFormat="1"/>
-    <w:lsdException w:name="heading 8" w:uiPriority="9" w:semiHidden="1" w:unhideWhenUsed="1" w:qFormat="1"/>
-    <w:lsdException w:name="heading 9" w:uiPriority="9" w:semiHidden="1" w:unhideWhenUsed="1" w:qFormat="1"/>
+    <w:lsdException w:name="heading 2" w:semiHidden="1" w:uiPriority="9" w:unhideWhenUsed="1" w:qFormat="1"/>
+    <w:lsdException w:name="heading 3" w:semiHidden="1" w:uiPriority="9" w:unhideWhenUsed="1" w:qFormat="1"/>
+    <w:lsdException w:name="heading 4" w:semiHidden="1" w:uiPriority="9" w:unhideWhenUsed="1" w:qFormat="1"/>
+    <w:lsdException w:name="heading 5" w:semiHidden="1" w:uiPriority="9" w:unhideWhenUsed="1" w:qFormat="1"/>
+    <w:lsdException w:name="heading 6" w:semiHidden="1" w:uiPriority="9" w:unhideWhenUsed="1" w:qFormat="1"/>
+    <w:lsdException w:name="heading 7" w:semiHidden="1" w:uiPriority="9" w:unhideWhenUsed="1" w:qFormat="1"/>
+    <w:lsdException w:name="heading 8" w:semiHidden="1" w:uiPriority="9" w:unhideWhenUsed="1" w:qFormat="1"/>
+    <w:lsdException w:name="heading 9" w:semiHidden="1" w:uiPriority="9" w:unhideWhenUsed="1" w:qFormat="1"/>
     <w:lsdException w:name="index 1" w:semiHidden="1" w:unhideWhenUsed="1"/>
     <w:lsdException w:name="index 2" w:semiHidden="1" w:unhideWhenUsed="1"/>
     <w:lsdException w:name="index 3" w:semiHidden="1" w:unhideWhenUsed="1"/>
@@ -1833,22 +1390,22 @@
     <w:lsdException w:name="index 7" w:semiHidden="1" w:unhideWhenUsed="1"/>
     <w:lsdException w:name="index 8" w:semiHidden="1" w:unhideWhenUsed="1"/>
     <w:lsdException w:name="index 9" w:semiHidden="1" w:unhideWhenUsed="1"/>
-    <w:lsdException w:name="toc 1" w:uiPriority="39" w:semiHidden="1" w:unhideWhenUsed="1"/>
-    <w:lsdException w:name="toc 2" w:uiPriority="39" w:semiHidden="1" w:unhideWhenUsed="1"/>
-    <w:lsdException w:name="toc 3" w:uiPriority="39" w:semiHidden="1" w:unhideWhenUsed="1"/>
-    <w:lsdException w:name="toc 4" w:uiPriority="39" w:semiHidden="1" w:unhideWhenUsed="1"/>
-    <w:lsdException w:name="toc 5" w:uiPriority="39" w:semiHidden="1" w:unhideWhenUsed="1"/>
-    <w:lsdException w:name="toc 6" w:uiPriority="39" w:semiHidden="1" w:unhideWhenUsed="1"/>
-    <w:lsdException w:name="toc 7" w:uiPriority="39" w:semiHidden="1" w:unhideWhenUsed="1"/>
-    <w:lsdException w:name="toc 8" w:uiPriority="39" w:semiHidden="1" w:unhideWhenUsed="1"/>
-    <w:lsdException w:name="toc 9" w:uiPriority="39" w:semiHidden="1" w:unhideWhenUsed="1"/>
+    <w:lsdException w:name="toc 1" w:semiHidden="1" w:uiPriority="39" w:unhideWhenUsed="1"/>
+    <w:lsdException w:name="toc 2" w:semiHidden="1" w:uiPriority="39" w:unhideWhenUsed="1"/>
+    <w:lsdException w:name="toc 3" w:semiHidden="1" w:uiPriority="39" w:unhideWhenUsed="1"/>
+    <w:lsdException w:name="toc 4" w:semiHidden="1" w:uiPriority="39" w:unhideWhenUsed="1"/>
+    <w:lsdException w:name="toc 5" w:semiHidden="1" w:uiPriority="39" w:unhideWhenUsed="1"/>
+    <w:lsdException w:name="toc 6" w:semiHidden="1" w:uiPriority="39" w:unhideWhenUsed="1"/>
+    <w:lsdException w:name="toc 7" w:semiHidden="1" w:uiPriority="39" w:unhideWhenUsed="1"/>
+    <w:lsdException w:name="toc 8" w:semiHidden="1" w:uiPriority="39" w:unhideWhenUsed="1"/>
+    <w:lsdException w:name="toc 9" w:semiHidden="1" w:uiPriority="39" w:unhideWhenUsed="1"/>
     <w:lsdException w:name="Normal Indent" w:semiHidden="1" w:unhideWhenUsed="1"/>
     <w:lsdException w:name="footnote text" w:semiHidden="1" w:unhideWhenUsed="1"/>
     <w:lsdException w:name="annotation text" w:semiHidden="1" w:unhideWhenUsed="1"/>
     <w:lsdException w:name="header" w:semiHidden="1" w:unhideWhenUsed="1"/>
     <w:lsdException w:name="footer" w:semiHidden="1" w:unhideWhenUsed="1"/>
     <w:lsdException w:name="index heading" w:semiHidden="1" w:unhideWhenUsed="1"/>
-    <w:lsdException w:name="caption" w:uiPriority="35" w:semiHidden="1" w:unhideWhenUsed="1" w:qFormat="1"/>
+    <w:lsdException w:name="caption" w:semiHidden="1" w:uiPriority="35" w:unhideWhenUsed="1" w:qFormat="1"/>
     <w:lsdException w:name="table of figures" w:semiHidden="1" w:unhideWhenUsed="1"/>
     <w:lsdException w:name="envelope address" w:semiHidden="1" w:unhideWhenUsed="1"/>
     <w:lsdException w:name="envelope return" w:semiHidden="1" w:unhideWhenUsed="1"/>
@@ -1879,7 +1436,7 @@
     <w:lsdException w:name="Title" w:uiPriority="10" w:qFormat="1"/>
     <w:lsdException w:name="Closing" w:semiHidden="1" w:unhideWhenUsed="1"/>
     <w:lsdException w:name="Signature" w:semiHidden="1" w:unhideWhenUsed="1"/>
-    <w:lsdException w:name="Default Paragraph Font" w:uiPriority="1" w:semiHidden="1" w:unhideWhenUsed="1"/>
+    <w:lsdException w:name="Default Paragraph Font" w:semiHidden="1" w:uiPriority="1" w:unhideWhenUsed="1"/>
     <w:lsdException w:name="Body Text" w:semiHidden="1" w:unhideWhenUsed="1"/>
     <w:lsdException w:name="Body Text Indent" w:semiHidden="1" w:unhideWhenUsed="1"/>
     <w:lsdException w:name="List Continue" w:semiHidden="1" w:unhideWhenUsed="1"/>
@@ -1919,7 +1476,6 @@
     <w:lsdException w:name="HTML Sample" w:semiHidden="1" w:unhideWhenUsed="1"/>
     <w:lsdException w:name="HTML Typewriter" w:semiHidden="1" w:unhideWhenUsed="1"/>
     <w:lsdException w:name="HTML Variable" w:semiHidden="1" w:unhideWhenUsed="1"/>
-    <w:lsdException w:name="Normal Table" w:semiHidden="1" w:unhideWhenUsed="1"/>
     <w:lsdException w:name="annotation subject" w:semiHidden="1" w:unhideWhenUsed="1"/>
     <w:lsdException w:name="No List" w:semiHidden="1" w:unhideWhenUsed="1"/>
     <w:lsdException w:name="Outline List 1" w:semiHidden="1" w:unhideWhenUsed="1"/>
@@ -1966,10 +1522,8 @@
     <w:lsdException w:name="Table Subtle 2" w:semiHidden="1" w:unhideWhenUsed="1"/>
     <w:lsdException w:name="Table Web 1" w:semiHidden="1" w:unhideWhenUsed="1"/>
     <w:lsdException w:name="Table Web 2" w:semiHidden="1" w:unhideWhenUsed="1"/>
-    <w:lsdException w:name="Table Web 3" w:semiHidden="1" w:unhideWhenUsed="1"/>
     <w:lsdException w:name="Balloon Text" w:semiHidden="1" w:unhideWhenUsed="1"/>
     <w:lsdException w:name="Table Grid" w:uiPriority="59"/>
-    <w:lsdException w:name="Table Theme" w:semiHidden="1" w:unhideWhenUsed="1"/>
     <w:lsdException w:name="Placeholder Text" w:semiHidden="1"/>
     <w:lsdException w:name="No Spacing" w:uiPriority="1" w:qFormat="1"/>
     <w:lsdException w:name="Light Shading" w:uiPriority="60"/>
@@ -2079,8 +1633,8 @@
     <w:lsdException w:name="Subtle Reference" w:uiPriority="31" w:qFormat="1"/>
     <w:lsdException w:name="Intense Reference" w:uiPriority="32" w:qFormat="1"/>
     <w:lsdException w:name="Book Title" w:uiPriority="33" w:qFormat="1"/>
-    <w:lsdException w:name="Bibliography" w:uiPriority="37" w:semiHidden="1" w:unhideWhenUsed="1"/>
-    <w:lsdException w:name="TOC Heading" w:uiPriority="39" w:semiHidden="1" w:unhideWhenUsed="1" w:qFormat="1"/>
+    <w:lsdException w:name="Bibliography" w:semiHidden="1" w:uiPriority="37" w:unhideWhenUsed="1"/>
+    <w:lsdException w:name="TOC Heading" w:semiHidden="1" w:uiPriority="39" w:unhideWhenUsed="1" w:qFormat="1"/>
     <w:lsdException w:name="Plain Table 1" w:uiPriority="41"/>
     <w:lsdException w:name="Plain Table 2" w:uiPriority="42"/>
     <w:lsdException w:name="Plain Table 3" w:uiPriority="43"/>
@@ -2189,252 +1743,45 @@
     <w:lsdException w:name="Smart Hyperlink" w:semiHidden="1" w:unhideWhenUsed="1"/>
     <w:lsdException w:name="Hashtag" w:semiHidden="1" w:unhideWhenUsed="1"/>
     <w:lsdException w:name="Unresolved Mention" w:semiHidden="1" w:unhideWhenUsed="1"/>
+    <w:lsdException w:name="Smart Link" w:semiHidden="1" w:unhideWhenUsed="1"/>
   </w:latentStyles>
-  <w:style w:type="paragraph" w:styleId="Normal" w:default="1">
+  <w:style w:type="paragraph" w:default="1" w:styleId="Normal">
     <w:name w:val="Normal"/>
     <w:qFormat/>
-    <w:rsid w:val="00a56172"/>
+    <w:rsid w:val="00A56172"/>
     <w:pPr>
-      <w:widowControl/>
-      <w:suppressAutoHyphens w:val="true"/>
-      <w:bidi w:val="0"/>
-      <w:spacing w:lineRule="auto" w:line="276" w:before="0" w:after="200"/>
-      <w:jc w:val="left"/>
+      <w:suppressAutoHyphens/>
+      <w:spacing w:after="200" w:line="276" w:lineRule="auto"/>
     </w:pPr>
-    <w:rPr>
-      <w:rFonts w:ascii="Times New Roman" w:hAnsi="Times New Roman" w:eastAsia="Times New Roman" w:cs="" w:asciiTheme="minorHAnsi" w:cstheme="minorBidi" w:eastAsiaTheme="minorHAnsi" w:hAnsiTheme="minorHAnsi"/>
-      <w:color w:val="auto"/>
-      <w:kern w:val="0"/>
-      <w:sz w:val="22"/>
-      <w:szCs w:val="22"/>
-      <w:lang w:val="en-US" w:eastAsia="en-US" w:bidi="ar-SA"/>
-    </w:rPr>
   </w:style>
   <w:style w:type="paragraph" w:styleId="Heading1">
-    <w:name w:val="Heading 1"/>
+    <w:name w:val="heading 1"/>
     <w:basedOn w:val="Normal"/>
     <w:next w:val="Normal"/>
     <w:link w:val="Heading1Char"/>
     <w:uiPriority w:val="9"/>
     <w:qFormat/>
-    <w:rsid w:val="000e4b30"/>
+    <w:rsid w:val="000E4B30"/>
     <w:pPr>
-      <w:keepNext w:val="true"/>
+      <w:keepNext/>
       <w:keepLines/>
       <w:spacing w:before="480" w:after="0"/>
       <w:outlineLvl w:val="0"/>
     </w:pPr>
     <w:rPr>
-      <w:rFonts w:ascii="Arial" w:hAnsi="Arial" w:eastAsia="" w:cs="" w:asciiTheme="majorHAnsi" w:cstheme="majorBidi" w:eastAsiaTheme="majorEastAsia" w:hAnsiTheme="majorHAnsi"/>
+      <w:rFonts w:asciiTheme="majorHAnsi" w:eastAsiaTheme="majorEastAsia" w:hAnsiTheme="majorHAnsi" w:cstheme="majorBidi"/>
       <w:b/>
       <w:bCs/>
-      <w:color w:val="365F91" w:themeColor="accent1" w:themeShade="bf"/>
+      <w:color w:val="365F91" w:themeColor="accent1" w:themeShade="BF"/>
       <w:sz w:val="28"/>
       <w:szCs w:val="28"/>
     </w:rPr>
   </w:style>
-  <w:style w:type="character" w:styleId="DefaultParagraphFont" w:default="1">
+  <w:style w:type="character" w:default="1" w:styleId="DefaultParagraphFont">
     <w:name w:val="Default Paragraph Font"/>
     <w:uiPriority w:val="1"/>
     <w:semiHidden/>
     <w:unhideWhenUsed/>
-    <w:qFormat/>
-    <w:rPr/>
-  </w:style>
-  <w:style w:type="character" w:styleId="Appleconvertedspace" w:customStyle="1">
-    <w:name w:val="apple-converted-space"/>
-    <w:basedOn w:val="DefaultParagraphFont"/>
-    <w:qFormat/>
-    <w:rsid w:val="000e4b30"/>
-    <w:rPr/>
-  </w:style>
-  <w:style w:type="character" w:styleId="InternetLink">
-    <w:name w:val="Internet Link"/>
-    <w:basedOn w:val="DefaultParagraphFont"/>
-    <w:uiPriority w:val="99"/>
-    <w:unhideWhenUsed/>
-    <w:rsid w:val="006c514b"/>
-    <w:rPr>
-      <w:color w:val="0000FF" w:themeColor="hyperlink"/>
-      <w:u w:val="single"/>
-    </w:rPr>
-  </w:style>
-  <w:style w:type="character" w:styleId="Heading1Char" w:customStyle="1">
-    <w:name w:val="Heading 1 Char"/>
-    <w:basedOn w:val="DefaultParagraphFont"/>
-    <w:link w:val="Heading1"/>
-    <w:uiPriority w:val="9"/>
-    <w:qFormat/>
-    <w:rsid w:val="000e4b30"/>
-    <w:rPr>
-      <w:rFonts w:ascii="Arial" w:hAnsi="Arial" w:eastAsia="" w:cs="" w:asciiTheme="majorHAnsi" w:cstheme="majorBidi" w:eastAsiaTheme="majorEastAsia" w:hAnsiTheme="majorHAnsi"/>
-      <w:b/>
-      <w:bCs/>
-      <w:color w:val="365F91" w:themeColor="accent1" w:themeShade="bf"/>
-      <w:sz w:val="28"/>
-      <w:szCs w:val="28"/>
-    </w:rPr>
-  </w:style>
-  <w:style w:type="character" w:styleId="BalloonTextChar" w:customStyle="1">
-    <w:name w:val="Balloon Text Char"/>
-    <w:basedOn w:val="DefaultParagraphFont"/>
-    <w:link w:val="BalloonText"/>
-    <w:uiPriority w:val="99"/>
-    <w:semiHidden/>
-    <w:qFormat/>
-    <w:rsid w:val="002f40eb"/>
-    <w:rPr>
-      <w:rFonts w:ascii="Tahoma" w:hAnsi="Tahoma" w:cs="Tahoma"/>
-      <w:sz w:val="16"/>
-      <w:szCs w:val="16"/>
-    </w:rPr>
-  </w:style>
-  <w:style w:type="character" w:styleId="ListLabel1" w:customStyle="1">
-    <w:name w:val="ListLabel 1"/>
-    <w:qFormat/>
-    <w:rsid w:val="00147af5"/>
-    <w:rPr>
-      <w:sz w:val="20"/>
-    </w:rPr>
-  </w:style>
-  <w:style w:type="character" w:styleId="UnresolvedMention">
-    <w:name w:val="Unresolved Mention"/>
-    <w:basedOn w:val="DefaultParagraphFont"/>
-    <w:uiPriority w:val="99"/>
-    <w:semiHidden/>
-    <w:unhideWhenUsed/>
-    <w:qFormat/>
-    <w:rsid w:val="006c514b"/>
-    <w:rPr>
-      <w:color w:val="605E5C"/>
-      <w:shd w:fill="E1DFDD" w:val="clear"/>
-    </w:rPr>
-  </w:style>
-  <w:style w:type="paragraph" w:styleId="Heading" w:customStyle="1">
-    <w:name w:val="Heading"/>
-    <w:basedOn w:val="Normal"/>
-    <w:next w:val="TextBody"/>
-    <w:qFormat/>
-    <w:rsid w:val="00147af5"/>
-    <w:pPr>
-      <w:keepNext w:val="true"/>
-      <w:spacing w:before="240" w:after="120"/>
-    </w:pPr>
-    <w:rPr>
-      <w:rFonts w:ascii="Liberation Sans" w:hAnsi="Liberation Sans" w:eastAsia="Droid Sans Fallback" w:cs="FreeSans"/>
-      <w:sz w:val="28"/>
-      <w:szCs w:val="28"/>
-    </w:rPr>
-  </w:style>
-  <w:style w:type="paragraph" w:styleId="TextBody" w:customStyle="1">
-    <w:name w:val="Body Text"/>
-    <w:basedOn w:val="Normal"/>
-    <w:rsid w:val="00147af5"/>
-    <w:pPr>
-      <w:spacing w:lineRule="auto" w:line="288" w:before="0" w:after="140"/>
-    </w:pPr>
-    <w:rPr/>
-  </w:style>
-  <w:style w:type="paragraph" w:styleId="List">
-    <w:name w:val="List"/>
-    <w:basedOn w:val="TextBody"/>
-    <w:rsid w:val="00147af5"/>
-    <w:pPr/>
-    <w:rPr>
-      <w:rFonts w:cs="FreeSans"/>
-    </w:rPr>
-  </w:style>
-  <w:style w:type="paragraph" w:styleId="Caption">
-    <w:name w:val="Caption"/>
-    <w:basedOn w:val="Normal"/>
-    <w:qFormat/>
-    <w:pPr>
-      <w:suppressLineNumbers/>
-      <w:spacing w:before="120" w:after="120"/>
-    </w:pPr>
-    <w:rPr>
-      <w:rFonts w:cs="FreeSans"/>
-      <w:i/>
-      <w:iCs/>
-      <w:sz w:val="24"/>
-      <w:szCs w:val="24"/>
-    </w:rPr>
-  </w:style>
-  <w:style w:type="paragraph" w:styleId="Index" w:customStyle="1">
-    <w:name w:val="Index"/>
-    <w:basedOn w:val="Normal"/>
-    <w:qFormat/>
-    <w:rsid w:val="00147af5"/>
-    <w:pPr>
-      <w:suppressLineNumbers/>
-    </w:pPr>
-    <w:rPr>
-      <w:rFonts w:cs="FreeSans"/>
-    </w:rPr>
-  </w:style>
-  <w:style w:type="paragraph" w:styleId="Caption1">
-    <w:name w:val="caption"/>
-    <w:basedOn w:val="Normal"/>
-    <w:qFormat/>
-    <w:rsid w:val="00147af5"/>
-    <w:pPr>
-      <w:suppressLineNumbers/>
-      <w:spacing w:before="120" w:after="120"/>
-    </w:pPr>
-    <w:rPr>
-      <w:rFonts w:cs="FreeSans"/>
-      <w:i/>
-      <w:iCs/>
-      <w:sz w:val="24"/>
-      <w:szCs w:val="24"/>
-    </w:rPr>
-  </w:style>
-  <w:style w:type="paragraph" w:styleId="BalloonText">
-    <w:name w:val="Balloon Text"/>
-    <w:basedOn w:val="Normal"/>
-    <w:link w:val="BalloonTextChar"/>
-    <w:uiPriority w:val="99"/>
-    <w:semiHidden/>
-    <w:unhideWhenUsed/>
-    <w:qFormat/>
-    <w:rsid w:val="002f40eb"/>
-    <w:pPr>
-      <w:spacing w:lineRule="auto" w:line="240" w:before="0" w:after="0"/>
-    </w:pPr>
-    <w:rPr>
-      <w:rFonts w:ascii="Tahoma" w:hAnsi="Tahoma" w:cs="Tahoma"/>
-      <w:sz w:val="16"/>
-      <w:szCs w:val="16"/>
-    </w:rPr>
-  </w:style>
-  <w:style w:type="paragraph" w:styleId="TableContents">
-    <w:name w:val="Table Contents"/>
-    <w:basedOn w:val="Normal"/>
-    <w:qFormat/>
-    <w:pPr>
-      <w:suppressLineNumbers/>
-    </w:pPr>
-    <w:rPr/>
-  </w:style>
-  <w:style w:type="paragraph" w:styleId="TableHeading">
-    <w:name w:val="Table Heading"/>
-    <w:basedOn w:val="TableContents"/>
-    <w:qFormat/>
-    <w:pPr>
-      <w:suppressLineNumbers/>
-      <w:jc w:val="center"/>
-    </w:pPr>
-    <w:rPr>
-      <w:b/>
-      <w:bCs/>
-    </w:rPr>
-  </w:style>
-  <w:style w:type="numbering" w:styleId="NoList" w:default="1">
-    <w:name w:val="No List"/>
-    <w:uiPriority w:val="99"/>
-    <w:semiHidden/>
-    <w:unhideWhenUsed/>
-    <w:qFormat/>
   </w:style>
   <w:style w:type="table" w:default="1" w:styleId="TableNormal">
     <w:name w:val="Normal Table"/>
@@ -2451,22 +1798,192 @@
       </w:tblCellMar>
     </w:tblPr>
   </w:style>
+  <w:style w:type="numbering" w:default="1" w:styleId="NoList">
+    <w:name w:val="No List"/>
+    <w:uiPriority w:val="99"/>
+    <w:semiHidden/>
+    <w:unhideWhenUsed/>
+  </w:style>
+  <w:style w:type="character" w:customStyle="1" w:styleId="apple-converted-space">
+    <w:name w:val="apple-converted-space"/>
+    <w:basedOn w:val="DefaultParagraphFont"/>
+    <w:qFormat/>
+    <w:rsid w:val="000E4B30"/>
+  </w:style>
+  <w:style w:type="character" w:customStyle="1" w:styleId="InternetLink">
+    <w:name w:val="Internet Link"/>
+    <w:basedOn w:val="DefaultParagraphFont"/>
+    <w:uiPriority w:val="99"/>
+    <w:unhideWhenUsed/>
+    <w:rsid w:val="006C514B"/>
+    <w:rPr>
+      <w:color w:val="0000FF" w:themeColor="hyperlink"/>
+      <w:u w:val="single"/>
+    </w:rPr>
+  </w:style>
+  <w:style w:type="character" w:customStyle="1" w:styleId="Heading1Char">
+    <w:name w:val="Heading 1 Char"/>
+    <w:basedOn w:val="DefaultParagraphFont"/>
+    <w:link w:val="Heading1"/>
+    <w:uiPriority w:val="9"/>
+    <w:qFormat/>
+    <w:rsid w:val="000E4B30"/>
+    <w:rPr>
+      <w:rFonts w:asciiTheme="majorHAnsi" w:eastAsiaTheme="majorEastAsia" w:hAnsiTheme="majorHAnsi" w:cstheme="majorBidi"/>
+      <w:b/>
+      <w:bCs/>
+      <w:color w:val="365F91" w:themeColor="accent1" w:themeShade="BF"/>
+      <w:sz w:val="28"/>
+      <w:szCs w:val="28"/>
+    </w:rPr>
+  </w:style>
+  <w:style w:type="character" w:customStyle="1" w:styleId="BalloonTextChar">
+    <w:name w:val="Balloon Text Char"/>
+    <w:basedOn w:val="DefaultParagraphFont"/>
+    <w:link w:val="BalloonText"/>
+    <w:uiPriority w:val="99"/>
+    <w:semiHidden/>
+    <w:qFormat/>
+    <w:rsid w:val="002F40EB"/>
+    <w:rPr>
+      <w:rFonts w:ascii="Tahoma" w:hAnsi="Tahoma" w:cs="Tahoma"/>
+      <w:sz w:val="16"/>
+      <w:szCs w:val="16"/>
+    </w:rPr>
+  </w:style>
+  <w:style w:type="character" w:customStyle="1" w:styleId="ListLabel1">
+    <w:name w:val="ListLabel 1"/>
+    <w:qFormat/>
+    <w:rsid w:val="00147AF5"/>
+    <w:rPr>
+      <w:sz w:val="20"/>
+    </w:rPr>
+  </w:style>
+  <w:style w:type="character" w:styleId="UnresolvedMention">
+    <w:name w:val="Unresolved Mention"/>
+    <w:basedOn w:val="DefaultParagraphFont"/>
+    <w:uiPriority w:val="99"/>
+    <w:semiHidden/>
+    <w:unhideWhenUsed/>
+    <w:qFormat/>
+    <w:rsid w:val="006C514B"/>
+    <w:rPr>
+      <w:color w:val="605E5C"/>
+      <w:shd w:val="clear" w:color="auto" w:fill="E1DFDD"/>
+    </w:rPr>
+  </w:style>
+  <w:style w:type="paragraph" w:customStyle="1" w:styleId="Heading">
+    <w:name w:val="Heading"/>
+    <w:basedOn w:val="Normal"/>
+    <w:next w:val="BodyText1"/>
+    <w:qFormat/>
+    <w:rsid w:val="00147AF5"/>
+    <w:pPr>
+      <w:keepNext/>
+      <w:spacing w:before="240" w:after="120"/>
+    </w:pPr>
+    <w:rPr>
+      <w:rFonts w:ascii="Liberation Sans" w:eastAsia="Droid Sans Fallback" w:hAnsi="Liberation Sans" w:cs="FreeSans"/>
+      <w:sz w:val="28"/>
+      <w:szCs w:val="28"/>
+    </w:rPr>
+  </w:style>
+  <w:style w:type="paragraph" w:customStyle="1" w:styleId="BodyText1">
+    <w:name w:val="Body Text1"/>
+    <w:basedOn w:val="Normal"/>
+    <w:rsid w:val="00147AF5"/>
+    <w:pPr>
+      <w:spacing w:after="140" w:line="288" w:lineRule="auto"/>
+    </w:pPr>
+  </w:style>
+  <w:style w:type="paragraph" w:styleId="List">
+    <w:name w:val="List"/>
+    <w:basedOn w:val="BodyText1"/>
+    <w:rsid w:val="00147AF5"/>
+    <w:rPr>
+      <w:rFonts w:cs="FreeSans"/>
+    </w:rPr>
+  </w:style>
+  <w:style w:type="paragraph" w:styleId="Caption">
+    <w:name w:val="caption"/>
+    <w:basedOn w:val="Normal"/>
+    <w:qFormat/>
+    <w:rsid w:val="00147AF5"/>
+    <w:pPr>
+      <w:suppressLineNumbers/>
+      <w:spacing w:before="120" w:after="120"/>
+    </w:pPr>
+    <w:rPr>
+      <w:rFonts w:cs="FreeSans"/>
+      <w:i/>
+      <w:iCs/>
+      <w:sz w:val="24"/>
+      <w:szCs w:val="24"/>
+    </w:rPr>
+  </w:style>
+  <w:style w:type="paragraph" w:customStyle="1" w:styleId="Index">
+    <w:name w:val="Index"/>
+    <w:basedOn w:val="Normal"/>
+    <w:qFormat/>
+    <w:rsid w:val="00147AF5"/>
+    <w:pPr>
+      <w:suppressLineNumbers/>
+    </w:pPr>
+    <w:rPr>
+      <w:rFonts w:cs="FreeSans"/>
+    </w:rPr>
+  </w:style>
+  <w:style w:type="paragraph" w:styleId="BalloonText">
+    <w:name w:val="Balloon Text"/>
+    <w:basedOn w:val="Normal"/>
+    <w:link w:val="BalloonTextChar"/>
+    <w:uiPriority w:val="99"/>
+    <w:semiHidden/>
+    <w:unhideWhenUsed/>
+    <w:qFormat/>
+    <w:rsid w:val="002F40EB"/>
+    <w:pPr>
+      <w:spacing w:after="0" w:line="240" w:lineRule="auto"/>
+    </w:pPr>
+    <w:rPr>
+      <w:rFonts w:ascii="Tahoma" w:hAnsi="Tahoma" w:cs="Tahoma"/>
+      <w:sz w:val="16"/>
+      <w:szCs w:val="16"/>
+    </w:rPr>
+  </w:style>
+  <w:style w:type="paragraph" w:customStyle="1" w:styleId="TableContents">
+    <w:name w:val="Table Contents"/>
+    <w:basedOn w:val="Normal"/>
+    <w:qFormat/>
+    <w:pPr>
+      <w:suppressLineNumbers/>
+    </w:pPr>
+  </w:style>
+  <w:style w:type="paragraph" w:customStyle="1" w:styleId="TableHeading">
+    <w:name w:val="Table Heading"/>
+    <w:basedOn w:val="TableContents"/>
+    <w:qFormat/>
+    <w:pPr>
+      <w:jc w:val="center"/>
+    </w:pPr>
+    <w:rPr>
+      <w:b/>
+      <w:bCs/>
+    </w:rPr>
+  </w:style>
   <w:style w:type="table" w:styleId="TableGrid">
     <w:name w:val="Table Grid"/>
     <w:basedOn w:val="TableNormal"/>
     <w:uiPriority w:val="59"/>
-    <w:rsid w:val="00a05d1d"/>
-    <w:pPr>
-      <w:spacing w:line="240" w:lineRule="auto"/>
-    </w:pPr>
+    <w:rsid w:val="00A05D1D"/>
     <w:tblPr>
       <w:tblBorders>
-        <w:top w:val="single" w:color="auto" w:sz="4" w:space="0"/>
-        <w:left w:val="single" w:color="auto" w:sz="4" w:space="0"/>
-        <w:bottom w:val="single" w:color="auto" w:sz="4" w:space="0"/>
-        <w:right w:val="single" w:color="auto" w:sz="4" w:space="0"/>
-        <w:insideH w:val="single" w:color="auto" w:sz="4" w:space="0"/>
-        <w:insideV w:val="single" w:color="auto" w:sz="4" w:space="0"/>
+        <w:top w:val="single" w:sz="4" w:space="0" w:color="auto"/>
+        <w:left w:val="single" w:sz="4" w:space="0" w:color="auto"/>
+        <w:bottom w:val="single" w:sz="4" w:space="0" w:color="auto"/>
+        <w:right w:val="single" w:sz="4" w:space="0" w:color="auto"/>
+        <w:insideH w:val="single" w:sz="4" w:space="0" w:color="auto"/>
+        <w:insideV w:val="single" w:sz="4" w:space="0" w:color="auto"/>
       </w:tblBorders>
     </w:tblPr>
   </w:style>

</xml_diff>